<commit_message>
Added a mini into into the maths
</commit_message>
<xml_diff>
--- a/Report/Part II.docx
+++ b/Report/Part II.docx
@@ -11,6 +11,54 @@
       </w:r>
       <w:r>
         <w:t>Feature Extraction</w:t>
+      </w:r>
+    </w:p>
+    <w:p>
+      <w:r>
+        <w:t>A significant use case for MRI is the identification of</w:t>
+      </w:r>
+      <w:r>
+        <w:rPr>
+          <w:rFonts w:ascii="Arial" w:eastAsia="Arial" w:hAnsi="Arial" w:cs="Arial"/>
+          <w:sz w:val="22"/>
+          <w:szCs w:val="22"/>
+        </w:rPr>
+        <w:t xml:space="preserve"> neurodegenerative disease</w:t>
+      </w:r>
+      <w:r>
+        <w:rPr>
+          <w:rFonts w:ascii="Arial" w:eastAsia="Arial" w:hAnsi="Arial" w:cs="Arial"/>
+          <w:sz w:val="22"/>
+          <w:szCs w:val="22"/>
+        </w:rPr>
+        <w:t>s and</w:t>
+      </w:r>
+      <w:r>
+        <w:rPr>
+          <w:rFonts w:ascii="Arial" w:eastAsia="Arial" w:hAnsi="Arial" w:cs="Arial"/>
+          <w:sz w:val="22"/>
+          <w:szCs w:val="22"/>
+        </w:rPr>
+        <w:t xml:space="preserve"> tumours</w:t>
+      </w:r>
+      <w:r>
+        <w:rPr>
+          <w:rFonts w:ascii="Arial" w:eastAsia="Arial" w:hAnsi="Arial" w:cs="Arial"/>
+          <w:sz w:val="22"/>
+          <w:szCs w:val="22"/>
+        </w:rPr>
+        <w:t xml:space="preserve"> within the brain.</w:t>
+      </w:r>
+      <w:r>
+        <w:t xml:space="preserve"> MRI scans produce enormous amounts of data which can be extremely difficult to analyse manually. As such, a combination of mathematical and machine learning techniques </w:t>
+      </w:r>
+      <w:proofErr w:type="gramStart"/>
+      <w:r>
+        <w:t>are</w:t>
+      </w:r>
+      <w:proofErr w:type="gramEnd"/>
+      <w:r>
+        <w:t xml:space="preserve"> often employed to aid such analysis. We will demonstrate one of the common mathematical techniques used within this field. For practicality’s sake, black and white images of human faces will be used as a demonstrative proxy for brain cross-section images. Where while in the latter context, we would be interested in identifying tumours and/or biomarkers of disease, in the context of our proxy we will simply be attempting to detect moustaches. In a real implementation, machine learning would most likely be used in conjunction with the mathematical techniques explained below, however since we will be mainly focusing on the mathematics, our detector will be highly rudimentary at best and will not rely on any machine learning techniques.</w:t>
       </w:r>
     </w:p>
     <w:p>
@@ -45,25 +93,7 @@
           <w:sz w:val="22"/>
           <w:szCs w:val="22"/>
         </w:rPr>
-        <w:t xml:space="preserve"> images </w:t>
-      </w:r>
-      <w:proofErr w:type="spellStart"/>
-      <w:r>
-        <w:rPr>
-          <w:rFonts w:ascii="Arial" w:hAnsi="Arial" w:cs="Arial"/>
-          <w:sz w:val="22"/>
-          <w:szCs w:val="22"/>
-        </w:rPr>
-        <w:t>of</w:t>
-      </w:r>
-      <w:proofErr w:type="spellEnd"/>
-      <w:r>
-        <w:rPr>
-          <w:rFonts w:ascii="Arial" w:hAnsi="Arial" w:cs="Arial"/>
-          <w:sz w:val="22"/>
-          <w:szCs w:val="22"/>
-        </w:rPr>
-        <w:t xml:space="preserve"> human faces denoted as matrices </w:t>
+        <w:t xml:space="preserve"> images of human faces denoted as matrices </w:t>
       </w:r>
       <m:oMath>
         <m:sSub>
@@ -1647,6 +1677,7 @@
           <w:sz w:val="22"/>
           <w:szCs w:val="22"/>
         </w:rPr>
+        <w:lastRenderedPageBreak/>
         <w:t xml:space="preserve">where </w:t>
       </w:r>
       <m:oMath>
@@ -2983,7 +3014,6 @@
           <w:sz w:val="22"/>
           <w:szCs w:val="22"/>
         </w:rPr>
-        <w:lastRenderedPageBreak/>
         <w:t xml:space="preserve">where </w:t>
       </w:r>
       <m:oMath>

</xml_diff>

<commit_message>
Connected mini intro to the maths and refined the maths
</commit_message>
<xml_diff>
--- a/Report/Part II.docx
+++ b/Report/Part II.docx
@@ -58,17 +58,10 @@
       </w:r>
       <w:proofErr w:type="gramEnd"/>
       <w:r>
-        <w:t xml:space="preserve"> often employed to aid such analysis. We will demonstrate one of the common mathematical techniques used within this field. For practicality’s sake, black and white images of human faces will be used as a demonstrative proxy for brain cross-section images. Where while in the latter context, we would be interested in identifying tumours and/or biomarkers of disease, in the context of our proxy we will simply be attempting to detect moustaches. In a real implementation, machine learning would most likely be used in conjunction with the mathematical techniques explained below, however since we will be mainly focusing on the mathematics, our detector will be highly rudimentary at best and will not rely on any machine learning techniques.</w:t>
+        <w:t xml:space="preserve"> often employed to aid such analysis. We will demonstrate one of the common mathematical techniques used within this field. For practicality’s sake, black and white images of human faces will be used as a demonstrative proxy for brain cross-section images. Where while in the latter context, we would be interested in identifying tumours and/or biomarkers of disease, in the context of our proxy we will simply be attempting to detect moustaches. In a real implementation, machine learning would most likely be used in conjunction with the mathematical techniques explained below, however since we will be mainly focusing on the mathematics, our detector will be highly rudimentary at best and will not rely on any machine learning techniques. The mathematical technique is explained as follows:</w:t>
       </w:r>
     </w:p>
     <w:p>
-      <w:pPr>
-        <w:rPr>
-          <w:rFonts w:ascii="Arial" w:hAnsi="Arial" w:cs="Arial"/>
-          <w:sz w:val="22"/>
-          <w:szCs w:val="22"/>
-        </w:rPr>
-      </w:pPr>
       <w:r>
         <w:rPr>
           <w:rFonts w:ascii="Arial" w:hAnsi="Arial" w:cs="Arial"/>
@@ -87,6 +80,16 @@
           <m:t>n</m:t>
         </m:r>
       </m:oMath>
+      <w:del w:id="0" w:author="Microsoft Word" w:date="2025-05-28T13:08:00Z" w16du:dateUtc="2025-05-28T03:08:00Z">
+        <w:r>
+          <w:rPr>
+            <w:rFonts w:ascii="Arial" w:hAnsi="Arial" w:cs="Arial"/>
+            <w:sz w:val="22"/>
+            <w:szCs w:val="22"/>
+          </w:rPr>
+          <w:delText xml:space="preserve"> black and white</w:delText>
+        </w:r>
+      </w:del>
       <w:r>
         <w:rPr>
           <w:rFonts w:ascii="Arial" w:hAnsi="Arial" w:cs="Arial"/>
@@ -197,7 +200,7 @@
           <w:sz w:val="22"/>
           <w:szCs w:val="22"/>
         </w:rPr>
-        <w:t>. Our goal is to use this data to derive some method for identifying moustaches within images not found in the original dataset. The matrices are first vectorized, i.e., their columns are stacked on top of one another to form vectors:</w:t>
+        <w:t>. Our goal is to use this data to derive some method for identifying moustaches within the images. The matrices are first vectorized, i.e., their columns are stacked on top of one another to form vectors:</w:t>
       </w:r>
     </w:p>
     <w:p>
@@ -412,7 +415,25 @@
           <w:sz w:val="22"/>
           <w:szCs w:val="22"/>
         </w:rPr>
-        <w:t>. The resultant vectors are then stacked column-wise to form a matrix containing all the images:</w:t>
+        <w:t xml:space="preserve">. The resultant vectors are then stacked column-wise to form a matrix containing the data from all </w:t>
+      </w:r>
+      <m:oMath>
+        <m:r>
+          <w:rPr>
+            <w:rFonts w:ascii="Cambria Math" w:hAnsi="Cambria Math" w:cs="Arial"/>
+            <w:sz w:val="22"/>
+            <w:szCs w:val="22"/>
+          </w:rPr>
+          <m:t>n</m:t>
+        </m:r>
+      </m:oMath>
+      <w:r>
+        <w:rPr>
+          <w:rFonts w:ascii="Arial" w:hAnsi="Arial" w:cs="Arial"/>
+          <w:sz w:val="22"/>
+          <w:szCs w:val="22"/>
+        </w:rPr>
+        <w:t xml:space="preserve"> images:</w:t>
       </w:r>
     </w:p>
     <w:p>
@@ -1447,7 +1468,1145 @@
           <w:sz w:val="22"/>
           <w:szCs w:val="22"/>
         </w:rPr>
-        <w:t>. This can be rewritten as a sum of rank one matrices:</w:t>
+        <w:t>. This can be visualised as follows:</w:t>
+      </w:r>
+    </w:p>
+    <w:p>
+      <w:pPr>
+        <w:rPr>
+          <w:rFonts w:ascii="Arial" w:hAnsi="Arial" w:cs="Arial"/>
+          <w:sz w:val="22"/>
+          <w:szCs w:val="22"/>
+        </w:rPr>
+      </w:pPr>
+      <m:oMathPara>
+        <m:oMath>
+          <m:sSub>
+            <m:sSubPr>
+              <m:ctrlPr>
+                <w:rPr>
+                  <w:rFonts w:ascii="Cambria Math" w:hAnsi="Cambria Math" w:cs="Arial"/>
+                  <w:i/>
+                  <w:sz w:val="22"/>
+                  <w:szCs w:val="22"/>
+                </w:rPr>
+              </m:ctrlPr>
+            </m:sSubPr>
+            <m:e>
+              <m:r>
+                <w:rPr>
+                  <w:rFonts w:ascii="Cambria Math" w:hAnsi="Cambria Math" w:cs="Arial"/>
+                  <w:sz w:val="22"/>
+                  <w:szCs w:val="22"/>
+                </w:rPr>
+                <m:t>A</m:t>
+              </m:r>
+            </m:e>
+            <m:sub>
+              <m:r>
+                <w:rPr>
+                  <w:rFonts w:ascii="Cambria Math" w:hAnsi="Cambria Math" w:cs="Arial"/>
+                  <w:sz w:val="22"/>
+                  <w:szCs w:val="22"/>
+                </w:rPr>
+                <m:t>c</m:t>
+              </m:r>
+            </m:sub>
+          </m:sSub>
+          <m:r>
+            <w:rPr>
+              <w:rFonts w:ascii="Cambria Math" w:hAnsi="Cambria Math" w:cs="Arial"/>
+              <w:sz w:val="22"/>
+              <w:szCs w:val="22"/>
+            </w:rPr>
+            <m:t>=</m:t>
+          </m:r>
+          <m:d>
+            <m:dPr>
+              <m:begChr m:val="["/>
+              <m:endChr m:val="]"/>
+              <m:ctrlPr>
+                <w:rPr>
+                  <w:rFonts w:ascii="Cambria Math" w:hAnsi="Cambria Math" w:cs="Arial"/>
+                  <w:i/>
+                  <w:sz w:val="22"/>
+                  <w:szCs w:val="22"/>
+                </w:rPr>
+              </m:ctrlPr>
+            </m:dPr>
+            <m:e>
+              <m:m>
+                <m:mPr>
+                  <m:mcs>
+                    <m:mc>
+                      <m:mcPr>
+                        <m:count m:val="4"/>
+                        <m:mcJc m:val="center"/>
+                      </m:mcPr>
+                    </m:mc>
+                  </m:mcs>
+                  <m:ctrlPr>
+                    <w:rPr>
+                      <w:rFonts w:ascii="Cambria Math" w:hAnsi="Cambria Math" w:cs="Arial"/>
+                      <w:b/>
+                      <w:bCs/>
+                      <w:i/>
+                      <w:sz w:val="22"/>
+                      <w:szCs w:val="22"/>
+                    </w:rPr>
+                  </m:ctrlPr>
+                </m:mPr>
+                <m:mr>
+                  <m:e>
+                    <m:sSub>
+                      <m:sSubPr>
+                        <m:ctrlPr>
+                          <w:rPr>
+                            <w:rFonts w:ascii="Cambria Math" w:hAnsi="Cambria Math" w:cs="Arial"/>
+                            <w:b/>
+                            <w:bCs/>
+                            <w:i/>
+                            <w:sz w:val="22"/>
+                            <w:szCs w:val="22"/>
+                          </w:rPr>
+                        </m:ctrlPr>
+                      </m:sSubPr>
+                      <m:e>
+                        <m:r>
+                          <m:rPr>
+                            <m:sty m:val="bi"/>
+                          </m:rPr>
+                          <w:rPr>
+                            <w:rFonts w:ascii="Cambria Math" w:hAnsi="Cambria Math" w:cs="Arial"/>
+                            <w:sz w:val="22"/>
+                            <w:szCs w:val="22"/>
+                          </w:rPr>
+                          <m:t>u</m:t>
+                        </m:r>
+                      </m:e>
+                      <m:sub>
+                        <m:r>
+                          <m:rPr>
+                            <m:sty m:val="bi"/>
+                          </m:rPr>
+                          <w:rPr>
+                            <w:rFonts w:ascii="Cambria Math" w:hAnsi="Cambria Math" w:cs="Arial"/>
+                            <w:sz w:val="22"/>
+                            <w:szCs w:val="22"/>
+                          </w:rPr>
+                          <m:t>1</m:t>
+                        </m:r>
+                      </m:sub>
+                    </m:sSub>
+                  </m:e>
+                  <m:e>
+                    <m:sSub>
+                      <m:sSubPr>
+                        <m:ctrlPr>
+                          <w:rPr>
+                            <w:rFonts w:ascii="Cambria Math" w:hAnsi="Cambria Math" w:cs="Arial"/>
+                            <w:b/>
+                            <w:bCs/>
+                            <w:i/>
+                            <w:sz w:val="22"/>
+                            <w:szCs w:val="22"/>
+                          </w:rPr>
+                        </m:ctrlPr>
+                      </m:sSubPr>
+                      <m:e>
+                        <m:r>
+                          <m:rPr>
+                            <m:sty m:val="bi"/>
+                          </m:rPr>
+                          <w:rPr>
+                            <w:rFonts w:ascii="Cambria Math" w:hAnsi="Cambria Math" w:cs="Arial"/>
+                            <w:sz w:val="22"/>
+                            <w:szCs w:val="22"/>
+                          </w:rPr>
+                          <m:t>u</m:t>
+                        </m:r>
+                      </m:e>
+                      <m:sub>
+                        <m:r>
+                          <m:rPr>
+                            <m:sty m:val="bi"/>
+                          </m:rPr>
+                          <w:rPr>
+                            <w:rFonts w:ascii="Cambria Math" w:hAnsi="Cambria Math" w:cs="Arial"/>
+                            <w:sz w:val="22"/>
+                            <w:szCs w:val="22"/>
+                          </w:rPr>
+                          <m:t>2</m:t>
+                        </m:r>
+                      </m:sub>
+                    </m:sSub>
+                  </m:e>
+                  <m:e>
+                    <m:r>
+                      <w:rPr>
+                        <w:rFonts w:ascii="Cambria Math" w:hAnsi="Cambria Math" w:cs="Arial"/>
+                        <w:sz w:val="22"/>
+                        <w:szCs w:val="22"/>
+                      </w:rPr>
+                      <m:t>⋯</m:t>
+                    </m:r>
+                  </m:e>
+                  <m:e>
+                    <m:sSub>
+                      <m:sSubPr>
+                        <m:ctrlPr>
+                          <w:rPr>
+                            <w:rFonts w:ascii="Cambria Math" w:hAnsi="Cambria Math" w:cs="Arial"/>
+                            <w:b/>
+                            <w:bCs/>
+                            <w:i/>
+                            <w:sz w:val="22"/>
+                            <w:szCs w:val="22"/>
+                          </w:rPr>
+                        </m:ctrlPr>
+                      </m:sSubPr>
+                      <m:e>
+                        <m:r>
+                          <m:rPr>
+                            <m:sty m:val="bi"/>
+                          </m:rPr>
+                          <w:rPr>
+                            <w:rFonts w:ascii="Cambria Math" w:hAnsi="Cambria Math" w:cs="Arial"/>
+                            <w:sz w:val="22"/>
+                            <w:szCs w:val="22"/>
+                          </w:rPr>
+                          <m:t>u</m:t>
+                        </m:r>
+                      </m:e>
+                      <m:sub>
+                        <m:r>
+                          <m:rPr>
+                            <m:sty m:val="bi"/>
+                          </m:rPr>
+                          <w:rPr>
+                            <w:rFonts w:ascii="Cambria Math" w:hAnsi="Cambria Math" w:cs="Arial"/>
+                            <w:sz w:val="22"/>
+                            <w:szCs w:val="22"/>
+                          </w:rPr>
+                          <m:t>n</m:t>
+                        </m:r>
+                      </m:sub>
+                    </m:sSub>
+                  </m:e>
+                </m:mr>
+              </m:m>
+            </m:e>
+          </m:d>
+          <m:d>
+            <m:dPr>
+              <m:begChr m:val="["/>
+              <m:endChr m:val="]"/>
+              <m:ctrlPr>
+                <w:rPr>
+                  <w:rFonts w:ascii="Cambria Math" w:hAnsi="Cambria Math" w:cs="Arial"/>
+                  <w:i/>
+                  <w:sz w:val="22"/>
+                  <w:szCs w:val="22"/>
+                </w:rPr>
+              </m:ctrlPr>
+            </m:dPr>
+            <m:e>
+              <m:m>
+                <m:mPr>
+                  <m:mcs>
+                    <m:mc>
+                      <m:mcPr>
+                        <m:count m:val="4"/>
+                        <m:mcJc m:val="center"/>
+                      </m:mcPr>
+                    </m:mc>
+                  </m:mcs>
+                  <m:ctrlPr>
+                    <w:rPr>
+                      <w:rFonts w:ascii="Cambria Math" w:hAnsi="Cambria Math" w:cs="Arial"/>
+                      <w:i/>
+                      <w:sz w:val="22"/>
+                      <w:szCs w:val="22"/>
+                    </w:rPr>
+                  </m:ctrlPr>
+                </m:mPr>
+                <m:mr>
+                  <m:e>
+                    <m:sSub>
+                      <m:sSubPr>
+                        <m:ctrlPr>
+                          <w:rPr>
+                            <w:rFonts w:ascii="Cambria Math" w:hAnsi="Cambria Math" w:cs="Arial"/>
+                            <w:i/>
+                            <w:sz w:val="22"/>
+                            <w:szCs w:val="22"/>
+                          </w:rPr>
+                        </m:ctrlPr>
+                      </m:sSubPr>
+                      <m:e>
+                        <m:r>
+                          <w:rPr>
+                            <w:rFonts w:ascii="Cambria Math" w:hAnsi="Cambria Math" w:cs="Arial"/>
+                            <w:sz w:val="22"/>
+                            <w:szCs w:val="22"/>
+                          </w:rPr>
+                          <m:t>σ</m:t>
+                        </m:r>
+                      </m:e>
+                      <m:sub>
+                        <m:r>
+                          <w:rPr>
+                            <w:rFonts w:ascii="Cambria Math" w:hAnsi="Cambria Math" w:cs="Arial"/>
+                            <w:sz w:val="22"/>
+                            <w:szCs w:val="22"/>
+                          </w:rPr>
+                          <m:t>1</m:t>
+                        </m:r>
+                      </m:sub>
+                    </m:sSub>
+                  </m:e>
+                  <m:e>
+                    <m:r>
+                      <w:rPr>
+                        <w:rFonts w:ascii="Cambria Math" w:hAnsi="Cambria Math" w:cs="Arial"/>
+                        <w:sz w:val="22"/>
+                        <w:szCs w:val="22"/>
+                      </w:rPr>
+                      <m:t>0</m:t>
+                    </m:r>
+                  </m:e>
+                  <m:e>
+                    <m:r>
+                      <w:rPr>
+                        <w:rFonts w:ascii="Cambria Math" w:hAnsi="Cambria Math" w:cs="Arial"/>
+                        <w:sz w:val="22"/>
+                        <w:szCs w:val="22"/>
+                      </w:rPr>
+                      <m:t>⋯</m:t>
+                    </m:r>
+                  </m:e>
+                  <m:e>
+                    <m:r>
+                      <w:rPr>
+                        <w:rFonts w:ascii="Cambria Math" w:hAnsi="Cambria Math" w:cs="Arial"/>
+                        <w:sz w:val="22"/>
+                        <w:szCs w:val="22"/>
+                      </w:rPr>
+                      <m:t>0</m:t>
+                    </m:r>
+                  </m:e>
+                </m:mr>
+                <m:mr>
+                  <m:e>
+                    <m:r>
+                      <w:rPr>
+                        <w:rFonts w:ascii="Cambria Math" w:hAnsi="Cambria Math" w:cs="Arial"/>
+                        <w:sz w:val="22"/>
+                        <w:szCs w:val="22"/>
+                      </w:rPr>
+                      <m:t>0</m:t>
+                    </m:r>
+                  </m:e>
+                  <m:e>
+                    <m:sSub>
+                      <m:sSubPr>
+                        <m:ctrlPr>
+                          <w:rPr>
+                            <w:rFonts w:ascii="Cambria Math" w:hAnsi="Cambria Math" w:cs="Arial"/>
+                            <w:i/>
+                            <w:sz w:val="22"/>
+                            <w:szCs w:val="22"/>
+                          </w:rPr>
+                        </m:ctrlPr>
+                      </m:sSubPr>
+                      <m:e>
+                        <m:r>
+                          <w:rPr>
+                            <w:rFonts w:ascii="Cambria Math" w:hAnsi="Cambria Math" w:cs="Arial"/>
+                            <w:sz w:val="22"/>
+                            <w:szCs w:val="22"/>
+                          </w:rPr>
+                          <m:t>σ</m:t>
+                        </m:r>
+                      </m:e>
+                      <m:sub>
+                        <m:r>
+                          <w:rPr>
+                            <w:rFonts w:ascii="Cambria Math" w:hAnsi="Cambria Math" w:cs="Arial"/>
+                            <w:sz w:val="22"/>
+                            <w:szCs w:val="22"/>
+                          </w:rPr>
+                          <m:t>2</m:t>
+                        </m:r>
+                      </m:sub>
+                    </m:sSub>
+                  </m:e>
+                  <m:e>
+                    <m:r>
+                      <w:rPr>
+                        <w:rFonts w:ascii="Cambria Math" w:hAnsi="Cambria Math" w:cs="Arial"/>
+                        <w:sz w:val="22"/>
+                        <w:szCs w:val="22"/>
+                      </w:rPr>
+                      <m:t>⋱</m:t>
+                    </m:r>
+                  </m:e>
+                  <m:e>
+                    <m:r>
+                      <m:rPr>
+                        <m:sty m:val="bi"/>
+                      </m:rPr>
+                      <w:rPr>
+                        <w:rFonts w:ascii="Cambria Math" w:hAnsi="Cambria Math" w:cs="Arial"/>
+                        <w:sz w:val="22"/>
+                        <w:szCs w:val="22"/>
+                      </w:rPr>
+                      <m:t>⋮</m:t>
+                    </m:r>
+                  </m:e>
+                </m:mr>
+                <m:mr>
+                  <m:e>
+                    <m:r>
+                      <m:rPr>
+                        <m:sty m:val="bi"/>
+                      </m:rPr>
+                      <w:rPr>
+                        <w:rFonts w:ascii="Cambria Math" w:hAnsi="Cambria Math" w:cs="Arial"/>
+                        <w:sz w:val="22"/>
+                        <w:szCs w:val="22"/>
+                      </w:rPr>
+                      <m:t>⋮</m:t>
+                    </m:r>
+                  </m:e>
+                  <m:e>
+                    <m:r>
+                      <w:rPr>
+                        <w:rFonts w:ascii="Cambria Math" w:hAnsi="Cambria Math" w:cs="Arial"/>
+                        <w:sz w:val="22"/>
+                        <w:szCs w:val="22"/>
+                      </w:rPr>
+                      <m:t>⋱</m:t>
+                    </m:r>
+                  </m:e>
+                  <m:e>
+                    <m:r>
+                      <w:rPr>
+                        <w:rFonts w:ascii="Cambria Math" w:hAnsi="Cambria Math" w:cs="Arial"/>
+                        <w:sz w:val="22"/>
+                        <w:szCs w:val="22"/>
+                      </w:rPr>
+                      <m:t>⋱</m:t>
+                    </m:r>
+                  </m:e>
+                  <m:e>
+                    <m:r>
+                      <w:rPr>
+                        <w:rFonts w:ascii="Cambria Math" w:hAnsi="Cambria Math" w:cs="Arial"/>
+                        <w:sz w:val="22"/>
+                        <w:szCs w:val="22"/>
+                      </w:rPr>
+                      <m:t>0</m:t>
+                    </m:r>
+                  </m:e>
+                </m:mr>
+                <m:mr>
+                  <m:e>
+                    <m:r>
+                      <w:rPr>
+                        <w:rFonts w:ascii="Cambria Math" w:hAnsi="Cambria Math" w:cs="Arial"/>
+                        <w:sz w:val="22"/>
+                        <w:szCs w:val="22"/>
+                      </w:rPr>
+                      <m:t>0</m:t>
+                    </m:r>
+                  </m:e>
+                  <m:e>
+                    <m:r>
+                      <w:rPr>
+                        <w:rFonts w:ascii="Cambria Math" w:hAnsi="Cambria Math" w:cs="Arial"/>
+                        <w:sz w:val="22"/>
+                        <w:szCs w:val="22"/>
+                      </w:rPr>
+                      <m:t>⋯</m:t>
+                    </m:r>
+                  </m:e>
+                  <m:e>
+                    <m:r>
+                      <w:rPr>
+                        <w:rFonts w:ascii="Cambria Math" w:hAnsi="Cambria Math" w:cs="Arial"/>
+                        <w:sz w:val="22"/>
+                        <w:szCs w:val="22"/>
+                      </w:rPr>
+                      <m:t>0</m:t>
+                    </m:r>
+                  </m:e>
+                  <m:e>
+                    <m:sSub>
+                      <m:sSubPr>
+                        <m:ctrlPr>
+                          <w:rPr>
+                            <w:rFonts w:ascii="Cambria Math" w:hAnsi="Cambria Math" w:cs="Arial"/>
+                            <w:i/>
+                            <w:sz w:val="22"/>
+                            <w:szCs w:val="22"/>
+                          </w:rPr>
+                        </m:ctrlPr>
+                      </m:sSubPr>
+                      <m:e>
+                        <m:r>
+                          <w:rPr>
+                            <w:rFonts w:ascii="Cambria Math" w:hAnsi="Cambria Math" w:cs="Arial"/>
+                            <w:sz w:val="22"/>
+                            <w:szCs w:val="22"/>
+                          </w:rPr>
+                          <m:t>σ</m:t>
+                        </m:r>
+                      </m:e>
+                      <m:sub>
+                        <m:r>
+                          <w:rPr>
+                            <w:rFonts w:ascii="Cambria Math" w:hAnsi="Cambria Math" w:cs="Arial"/>
+                            <w:sz w:val="22"/>
+                            <w:szCs w:val="22"/>
+                          </w:rPr>
+                          <m:t>n</m:t>
+                        </m:r>
+                      </m:sub>
+                    </m:sSub>
+                  </m:e>
+                </m:mr>
+              </m:m>
+            </m:e>
+          </m:d>
+          <m:d>
+            <m:dPr>
+              <m:begChr m:val="["/>
+              <m:endChr m:val="]"/>
+              <m:ctrlPr>
+                <w:rPr>
+                  <w:rFonts w:ascii="Cambria Math" w:hAnsi="Cambria Math" w:cs="Arial"/>
+                  <w:i/>
+                  <w:sz w:val="22"/>
+                  <w:szCs w:val="22"/>
+                </w:rPr>
+              </m:ctrlPr>
+            </m:dPr>
+            <m:e>
+              <m:m>
+                <m:mPr>
+                  <m:mcs>
+                    <m:mc>
+                      <m:mcPr>
+                        <m:count m:val="1"/>
+                        <m:mcJc m:val="center"/>
+                      </m:mcPr>
+                    </m:mc>
+                  </m:mcs>
+                  <m:ctrlPr>
+                    <w:rPr>
+                      <w:rFonts w:ascii="Cambria Math" w:hAnsi="Cambria Math" w:cs="Arial"/>
+                      <w:b/>
+                      <w:bCs/>
+                      <w:i/>
+                      <w:sz w:val="22"/>
+                      <w:szCs w:val="22"/>
+                    </w:rPr>
+                  </m:ctrlPr>
+                </m:mPr>
+                <m:mr>
+                  <m:e>
+                    <m:sSubSup>
+                      <m:sSubSupPr>
+                        <m:ctrlPr>
+                          <w:rPr>
+                            <w:rFonts w:ascii="Cambria Math" w:hAnsi="Cambria Math" w:cs="Arial"/>
+                            <w:b/>
+                            <w:bCs/>
+                            <w:i/>
+                            <w:sz w:val="22"/>
+                            <w:szCs w:val="22"/>
+                          </w:rPr>
+                        </m:ctrlPr>
+                      </m:sSubSupPr>
+                      <m:e>
+                        <m:r>
+                          <m:rPr>
+                            <m:sty m:val="bi"/>
+                          </m:rPr>
+                          <w:rPr>
+                            <w:rFonts w:ascii="Cambria Math" w:hAnsi="Cambria Math" w:cs="Arial"/>
+                            <w:sz w:val="22"/>
+                            <w:szCs w:val="22"/>
+                          </w:rPr>
+                          <m:t>v</m:t>
+                        </m:r>
+                      </m:e>
+                      <m:sub>
+                        <m:r>
+                          <m:rPr>
+                            <m:sty m:val="bi"/>
+                          </m:rPr>
+                          <w:rPr>
+                            <w:rFonts w:ascii="Cambria Math" w:hAnsi="Cambria Math" w:cs="Arial"/>
+                            <w:sz w:val="22"/>
+                            <w:szCs w:val="22"/>
+                          </w:rPr>
+                          <m:t>1</m:t>
+                        </m:r>
+                      </m:sub>
+                      <m:sup>
+                        <m:r>
+                          <m:rPr>
+                            <m:sty m:val="bi"/>
+                          </m:rPr>
+                          <w:rPr>
+                            <w:rFonts w:ascii="Cambria Math" w:hAnsi="Cambria Math" w:cs="Arial"/>
+                            <w:sz w:val="22"/>
+                            <w:szCs w:val="22"/>
+                          </w:rPr>
+                          <m:t>T</m:t>
+                        </m:r>
+                      </m:sup>
+                    </m:sSubSup>
+                  </m:e>
+                </m:mr>
+                <m:mr>
+                  <m:e>
+                    <m:sSubSup>
+                      <m:sSubSupPr>
+                        <m:ctrlPr>
+                          <w:rPr>
+                            <w:rFonts w:ascii="Cambria Math" w:hAnsi="Cambria Math" w:cs="Arial"/>
+                            <w:b/>
+                            <w:bCs/>
+                            <w:i/>
+                            <w:sz w:val="22"/>
+                            <w:szCs w:val="22"/>
+                          </w:rPr>
+                        </m:ctrlPr>
+                      </m:sSubSupPr>
+                      <m:e>
+                        <m:r>
+                          <m:rPr>
+                            <m:sty m:val="bi"/>
+                          </m:rPr>
+                          <w:rPr>
+                            <w:rFonts w:ascii="Cambria Math" w:hAnsi="Cambria Math" w:cs="Arial"/>
+                            <w:sz w:val="22"/>
+                            <w:szCs w:val="22"/>
+                          </w:rPr>
+                          <m:t>v</m:t>
+                        </m:r>
+                      </m:e>
+                      <m:sub>
+                        <m:r>
+                          <m:rPr>
+                            <m:sty m:val="bi"/>
+                          </m:rPr>
+                          <w:rPr>
+                            <w:rFonts w:ascii="Cambria Math" w:hAnsi="Cambria Math" w:cs="Arial"/>
+                            <w:sz w:val="22"/>
+                            <w:szCs w:val="22"/>
+                          </w:rPr>
+                          <m:t>2</m:t>
+                        </m:r>
+                      </m:sub>
+                      <m:sup>
+                        <m:r>
+                          <m:rPr>
+                            <m:sty m:val="bi"/>
+                          </m:rPr>
+                          <w:rPr>
+                            <w:rFonts w:ascii="Cambria Math" w:hAnsi="Cambria Math" w:cs="Arial"/>
+                            <w:sz w:val="22"/>
+                            <w:szCs w:val="22"/>
+                          </w:rPr>
+                          <m:t>T</m:t>
+                        </m:r>
+                      </m:sup>
+                    </m:sSubSup>
+                  </m:e>
+                </m:mr>
+                <m:mr>
+                  <m:e>
+                    <m:r>
+                      <m:rPr>
+                        <m:sty m:val="bi"/>
+                      </m:rPr>
+                      <w:rPr>
+                        <w:rFonts w:ascii="Cambria Math" w:hAnsi="Cambria Math" w:cs="Arial"/>
+                        <w:sz w:val="22"/>
+                        <w:szCs w:val="22"/>
+                      </w:rPr>
+                      <m:t>⋮</m:t>
+                    </m:r>
+                  </m:e>
+                </m:mr>
+                <m:mr>
+                  <m:e>
+                    <m:sSubSup>
+                      <m:sSubSupPr>
+                        <m:ctrlPr>
+                          <w:rPr>
+                            <w:rFonts w:ascii="Cambria Math" w:hAnsi="Cambria Math" w:cs="Arial"/>
+                            <w:b/>
+                            <w:bCs/>
+                            <w:i/>
+                            <w:sz w:val="22"/>
+                            <w:szCs w:val="22"/>
+                          </w:rPr>
+                        </m:ctrlPr>
+                      </m:sSubSupPr>
+                      <m:e>
+                        <m:r>
+                          <m:rPr>
+                            <m:sty m:val="bi"/>
+                          </m:rPr>
+                          <w:rPr>
+                            <w:rFonts w:ascii="Cambria Math" w:hAnsi="Cambria Math" w:cs="Arial"/>
+                            <w:sz w:val="22"/>
+                            <w:szCs w:val="22"/>
+                          </w:rPr>
+                          <m:t>v</m:t>
+                        </m:r>
+                      </m:e>
+                      <m:sub>
+                        <m:r>
+                          <m:rPr>
+                            <m:sty m:val="bi"/>
+                          </m:rPr>
+                          <w:rPr>
+                            <w:rFonts w:ascii="Cambria Math" w:hAnsi="Cambria Math" w:cs="Arial"/>
+                            <w:sz w:val="22"/>
+                            <w:szCs w:val="22"/>
+                          </w:rPr>
+                          <m:t>n</m:t>
+                        </m:r>
+                      </m:sub>
+                      <m:sup>
+                        <m:r>
+                          <m:rPr>
+                            <m:sty m:val="bi"/>
+                          </m:rPr>
+                          <w:rPr>
+                            <w:rFonts w:ascii="Cambria Math" w:hAnsi="Cambria Math" w:cs="Arial"/>
+                            <w:sz w:val="22"/>
+                            <w:szCs w:val="22"/>
+                          </w:rPr>
+                          <m:t>T</m:t>
+                        </m:r>
+                      </m:sup>
+                    </m:sSubSup>
+                  </m:e>
+                </m:mr>
+              </m:m>
+            </m:e>
+          </m:d>
+        </m:oMath>
+      </m:oMathPara>
+    </w:p>
+    <w:p>
+      <w:pPr>
+        <w:rPr>
+          <w:rFonts w:ascii="Arial" w:hAnsi="Arial" w:cs="Arial"/>
+          <w:sz w:val="22"/>
+          <w:szCs w:val="22"/>
+        </w:rPr>
+      </w:pPr>
+      <w:r>
+        <w:rPr>
+          <w:rFonts w:ascii="Arial" w:hAnsi="Arial" w:cs="Arial"/>
+          <w:sz w:val="22"/>
+          <w:szCs w:val="22"/>
+        </w:rPr>
+        <w:lastRenderedPageBreak/>
+        <w:t xml:space="preserve">where </w:t>
+      </w:r>
+      <m:oMath>
+        <m:sSub>
+          <m:sSubPr>
+            <m:ctrlPr>
+              <w:rPr>
+                <w:rFonts w:ascii="Cambria Math" w:hAnsi="Cambria Math" w:cs="Arial"/>
+                <w:i/>
+                <w:sz w:val="22"/>
+                <w:szCs w:val="22"/>
+              </w:rPr>
+            </m:ctrlPr>
+          </m:sSubPr>
+          <m:e>
+            <m:r>
+              <w:rPr>
+                <w:rFonts w:ascii="Cambria Math" w:hAnsi="Cambria Math" w:cs="Arial"/>
+                <w:sz w:val="22"/>
+                <w:szCs w:val="22"/>
+              </w:rPr>
+              <m:t>σ</m:t>
+            </m:r>
+          </m:e>
+          <m:sub>
+            <m:r>
+              <w:rPr>
+                <w:rFonts w:ascii="Cambria Math" w:hAnsi="Cambria Math" w:cs="Arial"/>
+                <w:sz w:val="22"/>
+                <w:szCs w:val="22"/>
+              </w:rPr>
+              <m:t>j</m:t>
+            </m:r>
+          </m:sub>
+        </m:sSub>
+        <m:r>
+          <w:rPr>
+            <w:rFonts w:ascii="Cambria Math" w:hAnsi="Cambria Math" w:cs="Arial"/>
+            <w:sz w:val="22"/>
+            <w:szCs w:val="22"/>
+          </w:rPr>
+          <m:t>=</m:t>
+        </m:r>
+        <m:sSub>
+          <m:sSubPr>
+            <m:ctrlPr>
+              <w:rPr>
+                <w:rFonts w:ascii="Cambria Math" w:hAnsi="Cambria Math" w:cs="Arial"/>
+                <w:iCs/>
+                <w:sz w:val="22"/>
+                <w:szCs w:val="22"/>
+              </w:rPr>
+            </m:ctrlPr>
+          </m:sSubPr>
+          <m:e>
+            <m:r>
+              <m:rPr>
+                <m:sty m:val="p"/>
+              </m:rPr>
+              <w:rPr>
+                <w:rFonts w:ascii="Cambria Math" w:hAnsi="Cambria Math" w:cs="Arial"/>
+                <w:sz w:val="22"/>
+                <w:szCs w:val="22"/>
+              </w:rPr>
+              <m:t>Σ</m:t>
+            </m:r>
+          </m:e>
+          <m:sub>
+            <m:r>
+              <m:rPr>
+                <m:sty m:val="p"/>
+              </m:rPr>
+              <w:rPr>
+                <w:rFonts w:ascii="Cambria Math" w:hAnsi="Cambria Math" w:cs="Arial"/>
+                <w:sz w:val="22"/>
+                <w:szCs w:val="22"/>
+              </w:rPr>
+              <m:t>jj</m:t>
+            </m:r>
+          </m:sub>
+        </m:sSub>
+      </m:oMath>
+      <w:r>
+        <w:rPr>
+          <w:rFonts w:ascii="Arial" w:hAnsi="Arial" w:cs="Arial"/>
+          <w:iCs/>
+          <w:sz w:val="22"/>
+          <w:szCs w:val="22"/>
+        </w:rPr>
+        <w:t xml:space="preserve">, and </w:t>
+      </w:r>
+      <m:oMath>
+        <m:sSub>
+          <m:sSubPr>
+            <m:ctrlPr>
+              <w:rPr>
+                <w:rFonts w:ascii="Cambria Math" w:hAnsi="Cambria Math" w:cs="Arial"/>
+                <w:b/>
+                <w:bCs/>
+                <w:i/>
+                <w:iCs/>
+                <w:sz w:val="22"/>
+                <w:szCs w:val="22"/>
+              </w:rPr>
+            </m:ctrlPr>
+          </m:sSubPr>
+          <m:e>
+            <m:r>
+              <m:rPr>
+                <m:sty m:val="bi"/>
+              </m:rPr>
+              <w:rPr>
+                <w:rFonts w:ascii="Cambria Math" w:hAnsi="Cambria Math" w:cs="Arial"/>
+                <w:sz w:val="22"/>
+                <w:szCs w:val="22"/>
+              </w:rPr>
+              <m:t>u</m:t>
+            </m:r>
+          </m:e>
+          <m:sub>
+            <m:r>
+              <m:rPr>
+                <m:sty m:val="bi"/>
+              </m:rPr>
+              <w:rPr>
+                <w:rFonts w:ascii="Cambria Math" w:hAnsi="Cambria Math" w:cs="Arial"/>
+                <w:sz w:val="22"/>
+                <w:szCs w:val="22"/>
+              </w:rPr>
+              <m:t>j</m:t>
+            </m:r>
+          </m:sub>
+        </m:sSub>
+        <m:r>
+          <m:rPr>
+            <m:sty m:val="bi"/>
+          </m:rPr>
+          <w:rPr>
+            <w:rFonts w:ascii="Cambria Math" w:hAnsi="Cambria Math" w:cs="Arial"/>
+            <w:sz w:val="22"/>
+            <w:szCs w:val="22"/>
+          </w:rPr>
+          <m:t>∈</m:t>
+        </m:r>
+        <m:sSup>
+          <m:sSupPr>
+            <m:ctrlPr>
+              <w:rPr>
+                <w:rFonts w:ascii="Cambria Math" w:hAnsi="Cambria Math" w:cs="Arial"/>
+                <w:i/>
+                <w:iCs/>
+                <w:sz w:val="22"/>
+                <w:szCs w:val="22"/>
+              </w:rPr>
+            </m:ctrlPr>
+          </m:sSupPr>
+          <m:e>
+            <m:r>
+              <m:rPr>
+                <m:scr m:val="double-struck"/>
+              </m:rPr>
+              <w:rPr>
+                <w:rFonts w:ascii="Cambria Math" w:hAnsi="Cambria Math" w:cs="Arial"/>
+                <w:sz w:val="22"/>
+                <w:szCs w:val="22"/>
+              </w:rPr>
+              <m:t>R</m:t>
+            </m:r>
+            <m:ctrlPr>
+              <w:rPr>
+                <w:rFonts w:ascii="Cambria Math" w:hAnsi="Cambria Math" w:cs="Arial"/>
+                <w:b/>
+                <w:bCs/>
+                <w:i/>
+                <w:iCs/>
+                <w:sz w:val="22"/>
+                <w:szCs w:val="22"/>
+              </w:rPr>
+            </m:ctrlPr>
+          </m:e>
+          <m:sup>
+            <m:r>
+              <w:rPr>
+                <w:rFonts w:ascii="Cambria Math" w:hAnsi="Cambria Math" w:cs="Arial"/>
+                <w:sz w:val="22"/>
+                <w:szCs w:val="22"/>
+              </w:rPr>
+              <m:t>m</m:t>
+            </m:r>
+          </m:sup>
+        </m:sSup>
+      </m:oMath>
+      <w:r>
+        <w:rPr>
+          <w:rFonts w:ascii="Arial" w:hAnsi="Arial" w:cs="Arial"/>
+          <w:iCs/>
+          <w:sz w:val="22"/>
+          <w:szCs w:val="22"/>
+        </w:rPr>
+        <w:t xml:space="preserve"> and </w:t>
+      </w:r>
+      <m:oMath>
+        <m:sSub>
+          <m:sSubPr>
+            <m:ctrlPr>
+              <w:rPr>
+                <w:rFonts w:ascii="Cambria Math" w:hAnsi="Cambria Math" w:cs="Arial"/>
+                <w:b/>
+                <w:bCs/>
+                <w:i/>
+                <w:iCs/>
+                <w:sz w:val="22"/>
+                <w:szCs w:val="22"/>
+              </w:rPr>
+            </m:ctrlPr>
+          </m:sSubPr>
+          <m:e>
+            <m:r>
+              <m:rPr>
+                <m:sty m:val="bi"/>
+              </m:rPr>
+              <w:rPr>
+                <w:rFonts w:ascii="Cambria Math" w:hAnsi="Cambria Math" w:cs="Arial"/>
+                <w:sz w:val="22"/>
+                <w:szCs w:val="22"/>
+              </w:rPr>
+              <m:t>v</m:t>
+            </m:r>
+          </m:e>
+          <m:sub>
+            <m:r>
+              <m:rPr>
+                <m:sty m:val="bi"/>
+              </m:rPr>
+              <w:rPr>
+                <w:rFonts w:ascii="Cambria Math" w:hAnsi="Cambria Math" w:cs="Arial"/>
+                <w:sz w:val="22"/>
+                <w:szCs w:val="22"/>
+              </w:rPr>
+              <m:t>j</m:t>
+            </m:r>
+          </m:sub>
+        </m:sSub>
+        <m:r>
+          <w:rPr>
+            <w:rFonts w:ascii="Cambria Math" w:hAnsi="Cambria Math" w:cs="Arial"/>
+            <w:sz w:val="22"/>
+            <w:szCs w:val="22"/>
+          </w:rPr>
+          <m:t>∈</m:t>
+        </m:r>
+        <m:sSup>
+          <m:sSupPr>
+            <m:ctrlPr>
+              <w:rPr>
+                <w:rFonts w:ascii="Cambria Math" w:hAnsi="Cambria Math" w:cs="Arial"/>
+                <w:i/>
+                <w:iCs/>
+                <w:sz w:val="22"/>
+                <w:szCs w:val="22"/>
+              </w:rPr>
+            </m:ctrlPr>
+          </m:sSupPr>
+          <m:e>
+            <m:r>
+              <m:rPr>
+                <m:scr m:val="double-struck"/>
+              </m:rPr>
+              <w:rPr>
+                <w:rFonts w:ascii="Cambria Math" w:hAnsi="Cambria Math" w:cs="Arial"/>
+                <w:sz w:val="22"/>
+                <w:szCs w:val="22"/>
+              </w:rPr>
+              <m:t>R</m:t>
+            </m:r>
+          </m:e>
+          <m:sup>
+            <m:r>
+              <w:rPr>
+                <w:rFonts w:ascii="Cambria Math" w:hAnsi="Cambria Math" w:cs="Arial"/>
+                <w:sz w:val="22"/>
+                <w:szCs w:val="22"/>
+              </w:rPr>
+              <m:t>n</m:t>
+            </m:r>
+          </m:sup>
+        </m:sSup>
+      </m:oMath>
+      <w:r>
+        <w:rPr>
+          <w:rFonts w:ascii="Arial" w:hAnsi="Arial" w:cs="Arial"/>
+          <w:iCs/>
+          <w:sz w:val="22"/>
+          <w:szCs w:val="22"/>
+        </w:rPr>
+        <w:t xml:space="preserve"> denote the </w:t>
+      </w:r>
+      <m:oMath>
+        <m:sSup>
+          <m:sSupPr>
+            <m:ctrlPr>
+              <w:rPr>
+                <w:rFonts w:ascii="Cambria Math" w:hAnsi="Cambria Math" w:cs="Arial"/>
+                <w:i/>
+                <w:iCs/>
+                <w:sz w:val="22"/>
+                <w:szCs w:val="22"/>
+              </w:rPr>
+            </m:ctrlPr>
+          </m:sSupPr>
+          <m:e>
+            <m:r>
+              <w:rPr>
+                <w:rFonts w:ascii="Cambria Math" w:hAnsi="Cambria Math" w:cs="Arial"/>
+                <w:sz w:val="22"/>
+                <w:szCs w:val="22"/>
+              </w:rPr>
+              <m:t>j</m:t>
+            </m:r>
+          </m:e>
+          <m:sup>
+            <m:r>
+              <w:rPr>
+                <w:rFonts w:ascii="Cambria Math" w:hAnsi="Cambria Math" w:cs="Arial"/>
+                <w:sz w:val="22"/>
+                <w:szCs w:val="22"/>
+              </w:rPr>
+              <m:t>th</m:t>
+            </m:r>
+          </m:sup>
+        </m:sSup>
+      </m:oMath>
+      <w:r>
+        <w:rPr>
+          <w:rFonts w:ascii="Arial" w:hAnsi="Arial" w:cs="Arial"/>
+          <w:iCs/>
+          <w:sz w:val="22"/>
+          <w:szCs w:val="22"/>
+        </w:rPr>
+        <w:t xml:space="preserve"> columns of </w:t>
+      </w:r>
+      <m:oMath>
+        <m:r>
+          <w:rPr>
+            <w:rFonts w:ascii="Cambria Math" w:hAnsi="Cambria Math" w:cs="Arial"/>
+            <w:sz w:val="22"/>
+            <w:szCs w:val="22"/>
+          </w:rPr>
+          <m:t>U</m:t>
+        </m:r>
+      </m:oMath>
+      <w:r>
+        <w:rPr>
+          <w:rFonts w:ascii="Arial" w:hAnsi="Arial" w:cs="Arial"/>
+          <w:iCs/>
+          <w:sz w:val="22"/>
+          <w:szCs w:val="22"/>
+        </w:rPr>
+        <w:t xml:space="preserve"> and </w:t>
+      </w:r>
+      <m:oMath>
+        <m:r>
+          <w:rPr>
+            <w:rFonts w:ascii="Cambria Math" w:hAnsi="Cambria Math" w:cs="Arial"/>
+            <w:sz w:val="22"/>
+            <w:szCs w:val="22"/>
+          </w:rPr>
+          <m:t>V</m:t>
+        </m:r>
+      </m:oMath>
+      <w:r>
+        <w:rPr>
+          <w:rFonts w:ascii="Arial" w:hAnsi="Arial" w:cs="Arial"/>
+          <w:iCs/>
+          <w:sz w:val="22"/>
+          <w:szCs w:val="22"/>
+        </w:rPr>
+        <w:t xml:space="preserve"> respectively.</w:t>
+      </w:r>
+      <w:r>
+        <w:rPr>
+          <w:rFonts w:ascii="Arial" w:hAnsi="Arial" w:cs="Arial"/>
+          <w:sz w:val="22"/>
+          <w:szCs w:val="22"/>
+        </w:rPr>
+        <w:t xml:space="preserve"> The RHS can be rearranged to form a sum of rank one matrices:</w:t>
       </w:r>
     </w:p>
     <w:p>
@@ -1674,286 +2833,11 @@
       <w:r>
         <w:rPr>
           <w:rFonts w:ascii="Arial" w:hAnsi="Arial" w:cs="Arial"/>
-          <w:sz w:val="22"/>
-          <w:szCs w:val="22"/>
-        </w:rPr>
-        <w:lastRenderedPageBreak/>
-        <w:t xml:space="preserve">where </w:t>
-      </w:r>
-      <m:oMath>
-        <m:sSub>
-          <m:sSubPr>
-            <m:ctrlPr>
-              <w:rPr>
-                <w:rFonts w:ascii="Cambria Math" w:hAnsi="Cambria Math" w:cs="Arial"/>
-                <w:i/>
-                <w:sz w:val="22"/>
-                <w:szCs w:val="22"/>
-              </w:rPr>
-            </m:ctrlPr>
-          </m:sSubPr>
-          <m:e>
-            <m:r>
-              <w:rPr>
-                <w:rFonts w:ascii="Cambria Math" w:hAnsi="Cambria Math" w:cs="Arial"/>
-                <w:sz w:val="22"/>
-                <w:szCs w:val="22"/>
-              </w:rPr>
-              <m:t>σ</m:t>
-            </m:r>
-          </m:e>
-          <m:sub>
-            <m:r>
-              <w:rPr>
-                <w:rFonts w:ascii="Cambria Math" w:hAnsi="Cambria Math" w:cs="Arial"/>
-                <w:sz w:val="22"/>
-                <w:szCs w:val="22"/>
-              </w:rPr>
-              <m:t>j</m:t>
-            </m:r>
-          </m:sub>
-        </m:sSub>
-        <m:r>
-          <w:rPr>
-            <w:rFonts w:ascii="Cambria Math" w:hAnsi="Cambria Math" w:cs="Arial"/>
-            <w:sz w:val="22"/>
-            <w:szCs w:val="22"/>
-          </w:rPr>
-          <m:t>=</m:t>
-        </m:r>
-        <m:sSub>
-          <m:sSubPr>
-            <m:ctrlPr>
-              <w:rPr>
-                <w:rFonts w:ascii="Cambria Math" w:hAnsi="Cambria Math" w:cs="Arial"/>
-                <w:iCs/>
-                <w:sz w:val="22"/>
-                <w:szCs w:val="22"/>
-              </w:rPr>
-            </m:ctrlPr>
-          </m:sSubPr>
-          <m:e>
-            <m:r>
-              <m:rPr>
-                <m:sty m:val="p"/>
-              </m:rPr>
-              <w:rPr>
-                <w:rFonts w:ascii="Cambria Math" w:hAnsi="Cambria Math" w:cs="Arial"/>
-                <w:sz w:val="22"/>
-                <w:szCs w:val="22"/>
-              </w:rPr>
-              <m:t>Σ</m:t>
-            </m:r>
-          </m:e>
-          <m:sub>
-            <m:r>
-              <m:rPr>
-                <m:sty m:val="p"/>
-              </m:rPr>
-              <w:rPr>
-                <w:rFonts w:ascii="Cambria Math" w:hAnsi="Cambria Math" w:cs="Arial"/>
-                <w:sz w:val="22"/>
-                <w:szCs w:val="22"/>
-              </w:rPr>
-              <m:t>jj</m:t>
-            </m:r>
-          </m:sub>
-        </m:sSub>
-      </m:oMath>
-      <w:r>
-        <w:rPr>
-          <w:rFonts w:ascii="Arial" w:hAnsi="Arial" w:cs="Arial"/>
           <w:iCs/>
           <w:sz w:val="22"/>
           <w:szCs w:val="22"/>
         </w:rPr>
-        <w:t xml:space="preserve"> and </w:t>
-      </w:r>
-      <m:oMath>
-        <m:sSub>
-          <m:sSubPr>
-            <m:ctrlPr>
-              <w:rPr>
-                <w:rFonts w:ascii="Cambria Math" w:hAnsi="Cambria Math" w:cs="Arial"/>
-                <w:b/>
-                <w:bCs/>
-                <w:i/>
-                <w:iCs/>
-                <w:sz w:val="22"/>
-                <w:szCs w:val="22"/>
-              </w:rPr>
-            </m:ctrlPr>
-          </m:sSubPr>
-          <m:e>
-            <m:r>
-              <m:rPr>
-                <m:sty m:val="bi"/>
-              </m:rPr>
-              <w:rPr>
-                <w:rFonts w:ascii="Cambria Math" w:hAnsi="Cambria Math" w:cs="Arial"/>
-                <w:sz w:val="22"/>
-                <w:szCs w:val="22"/>
-              </w:rPr>
-              <m:t>u</m:t>
-            </m:r>
-          </m:e>
-          <m:sub>
-            <m:r>
-              <m:rPr>
-                <m:sty m:val="bi"/>
-              </m:rPr>
-              <w:rPr>
-                <w:rFonts w:ascii="Cambria Math" w:hAnsi="Cambria Math" w:cs="Arial"/>
-                <w:sz w:val="22"/>
-                <w:szCs w:val="22"/>
-              </w:rPr>
-              <m:t>j</m:t>
-            </m:r>
-          </m:sub>
-        </m:sSub>
-      </m:oMath>
-      <w:r>
-        <w:rPr>
-          <w:rFonts w:ascii="Arial" w:hAnsi="Arial" w:cs="Arial"/>
-          <w:iCs/>
-          <w:sz w:val="22"/>
-          <w:szCs w:val="22"/>
-        </w:rPr>
-        <w:t xml:space="preserve"> and </w:t>
-      </w:r>
-      <m:oMath>
-        <m:sSub>
-          <m:sSubPr>
-            <m:ctrlPr>
-              <w:rPr>
-                <w:rFonts w:ascii="Cambria Math" w:hAnsi="Cambria Math" w:cs="Arial"/>
-                <w:b/>
-                <w:bCs/>
-                <w:i/>
-                <w:iCs/>
-                <w:sz w:val="22"/>
-                <w:szCs w:val="22"/>
-              </w:rPr>
-            </m:ctrlPr>
-          </m:sSubPr>
-          <m:e>
-            <m:r>
-              <m:rPr>
-                <m:sty m:val="bi"/>
-              </m:rPr>
-              <w:rPr>
-                <w:rFonts w:ascii="Cambria Math" w:hAnsi="Cambria Math" w:cs="Arial"/>
-                <w:sz w:val="22"/>
-                <w:szCs w:val="22"/>
-              </w:rPr>
-              <m:t>v</m:t>
-            </m:r>
-          </m:e>
-          <m:sub>
-            <m:r>
-              <m:rPr>
-                <m:sty m:val="bi"/>
-              </m:rPr>
-              <w:rPr>
-                <w:rFonts w:ascii="Cambria Math" w:hAnsi="Cambria Math" w:cs="Arial"/>
-                <w:sz w:val="22"/>
-                <w:szCs w:val="22"/>
-              </w:rPr>
-              <m:t>j</m:t>
-            </m:r>
-          </m:sub>
-        </m:sSub>
-      </m:oMath>
-      <w:r>
-        <w:rPr>
-          <w:rFonts w:ascii="Arial" w:hAnsi="Arial" w:cs="Arial"/>
-          <w:iCs/>
-          <w:sz w:val="22"/>
-          <w:szCs w:val="22"/>
-        </w:rPr>
-        <w:t xml:space="preserve"> are the </w:t>
-      </w:r>
-      <m:oMath>
-        <m:sSup>
-          <m:sSupPr>
-            <m:ctrlPr>
-              <w:rPr>
-                <w:rFonts w:ascii="Cambria Math" w:hAnsi="Cambria Math" w:cs="Arial"/>
-                <w:i/>
-                <w:iCs/>
-                <w:sz w:val="22"/>
-                <w:szCs w:val="22"/>
-              </w:rPr>
-            </m:ctrlPr>
-          </m:sSupPr>
-          <m:e>
-            <m:r>
-              <w:rPr>
-                <w:rFonts w:ascii="Cambria Math" w:hAnsi="Cambria Math" w:cs="Arial"/>
-                <w:sz w:val="22"/>
-                <w:szCs w:val="22"/>
-              </w:rPr>
-              <m:t>j</m:t>
-            </m:r>
-          </m:e>
-          <m:sup>
-            <m:r>
-              <w:rPr>
-                <w:rFonts w:ascii="Cambria Math" w:hAnsi="Cambria Math" w:cs="Arial"/>
-                <w:sz w:val="22"/>
-                <w:szCs w:val="22"/>
-              </w:rPr>
-              <m:t>th</m:t>
-            </m:r>
-          </m:sup>
-        </m:sSup>
-      </m:oMath>
-      <w:r>
-        <w:rPr>
-          <w:rFonts w:ascii="Arial" w:hAnsi="Arial" w:cs="Arial"/>
-          <w:iCs/>
-          <w:sz w:val="22"/>
-          <w:szCs w:val="22"/>
-        </w:rPr>
-        <w:t xml:space="preserve"> columns of </w:t>
-      </w:r>
-      <m:oMath>
-        <m:r>
-          <w:rPr>
-            <w:rFonts w:ascii="Cambria Math" w:hAnsi="Cambria Math" w:cs="Arial"/>
-            <w:sz w:val="22"/>
-            <w:szCs w:val="22"/>
-          </w:rPr>
-          <m:t>U</m:t>
-        </m:r>
-      </m:oMath>
-      <w:r>
-        <w:rPr>
-          <w:rFonts w:ascii="Arial" w:hAnsi="Arial" w:cs="Arial"/>
-          <w:iCs/>
-          <w:sz w:val="22"/>
-          <w:szCs w:val="22"/>
-        </w:rPr>
-        <w:t xml:space="preserve"> and </w:t>
-      </w:r>
-      <m:oMath>
-        <m:r>
-          <w:rPr>
-            <w:rFonts w:ascii="Cambria Math" w:hAnsi="Cambria Math" w:cs="Arial"/>
-            <w:sz w:val="22"/>
-            <w:szCs w:val="22"/>
-          </w:rPr>
-          <m:t>V</m:t>
-        </m:r>
-      </m:oMath>
-      <w:r>
-        <w:rPr>
-          <w:rFonts w:ascii="Arial" w:hAnsi="Arial" w:cs="Arial"/>
-          <w:iCs/>
-          <w:sz w:val="22"/>
-          <w:szCs w:val="22"/>
-        </w:rPr>
-        <w:t xml:space="preserve"> respectively. Since </w:t>
+        <w:t xml:space="preserve">Since by construction we have that </w:t>
       </w:r>
       <m:oMath>
         <m:d>
@@ -2091,7 +2975,7 @@
           <w:sz w:val="22"/>
           <w:szCs w:val="22"/>
         </w:rPr>
-        <w:t xml:space="preserve"> we have that </w:t>
+        <w:t xml:space="preserve">, we also have that </w:t>
       </w:r>
       <m:oMath>
         <m:d>
@@ -2809,6 +3693,24 @@
             <w:sz w:val="22"/>
             <w:szCs w:val="22"/>
           </w:rPr>
+          <m:t>ν&lt;n</m:t>
+        </m:r>
+      </m:oMath>
+      <w:r>
+        <w:rPr>
+          <w:rFonts w:ascii="Arial" w:hAnsi="Arial" w:cs="Arial"/>
+          <w:sz w:val="22"/>
+          <w:szCs w:val="22"/>
+        </w:rPr>
+        <w:t xml:space="preserve"> or even </w:t>
+      </w:r>
+      <m:oMath>
+        <m:r>
+          <w:rPr>
+            <w:rFonts w:ascii="Cambria Math" w:hAnsi="Cambria Math" w:cs="Arial"/>
+            <w:sz w:val="22"/>
+            <w:szCs w:val="22"/>
+          </w:rPr>
           <m:t>ν≪n</m:t>
         </m:r>
       </m:oMath>
@@ -3733,6 +4635,100 @@
           <w:sz w:val="22"/>
           <w:szCs w:val="22"/>
         </w:rPr>
+        <w:t xml:space="preserve"> or more intuitively the </w:t>
+      </w:r>
+      <m:oMath>
+        <m:sSup>
+          <m:sSupPr>
+            <m:ctrlPr>
+              <w:rPr>
+                <w:rFonts w:ascii="Cambria Math" w:hAnsi="Cambria Math" w:cs="Arial"/>
+                <w:i/>
+                <w:sz w:val="22"/>
+                <w:szCs w:val="22"/>
+              </w:rPr>
+            </m:ctrlPr>
+          </m:sSupPr>
+          <m:e>
+            <m:r>
+              <w:rPr>
+                <w:rFonts w:ascii="Cambria Math" w:hAnsi="Cambria Math" w:cs="Arial"/>
+                <w:sz w:val="22"/>
+                <w:szCs w:val="22"/>
+              </w:rPr>
+              <m:t>j</m:t>
+            </m:r>
+          </m:e>
+          <m:sup>
+            <m:r>
+              <w:rPr>
+                <w:rFonts w:ascii="Cambria Math" w:hAnsi="Cambria Math" w:cs="Arial"/>
+                <w:sz w:val="22"/>
+                <w:szCs w:val="22"/>
+              </w:rPr>
+              <m:t>th</m:t>
+            </m:r>
+          </m:sup>
+        </m:sSup>
+      </m:oMath>
+      <w:r>
+        <w:rPr>
+          <w:rFonts w:ascii="Arial" w:hAnsi="Arial" w:cs="Arial"/>
+          <w:sz w:val="22"/>
+          <w:szCs w:val="22"/>
+        </w:rPr>
+        <w:t xml:space="preserve"> column of </w:t>
+      </w:r>
+      <m:oMath>
+        <m:sSubSup>
+          <m:sSubSupPr>
+            <m:ctrlPr>
+              <w:rPr>
+                <w:rFonts w:ascii="Cambria Math" w:hAnsi="Cambria Math" w:cs="Arial"/>
+                <w:i/>
+                <w:sz w:val="22"/>
+                <w:szCs w:val="22"/>
+              </w:rPr>
+            </m:ctrlPr>
+          </m:sSubSupPr>
+          <m:e>
+            <m:r>
+              <w:rPr>
+                <w:rFonts w:ascii="Cambria Math" w:hAnsi="Cambria Math" w:cs="Arial"/>
+                <w:sz w:val="22"/>
+                <w:szCs w:val="22"/>
+              </w:rPr>
+              <m:t>V</m:t>
+            </m:r>
+          </m:e>
+          <m:sub>
+            <m:r>
+              <w:rPr>
+                <w:rFonts w:ascii="Cambria Math" w:hAnsi="Cambria Math" w:cs="Arial"/>
+                <w:sz w:val="22"/>
+                <w:szCs w:val="22"/>
+              </w:rPr>
+              <m:t>ν</m:t>
+            </m:r>
+          </m:sub>
+          <m:sup>
+            <m:r>
+              <w:rPr>
+                <w:rFonts w:ascii="Cambria Math" w:hAnsi="Cambria Math" w:cs="Arial"/>
+                <w:sz w:val="22"/>
+                <w:szCs w:val="22"/>
+              </w:rPr>
+              <m:t>T</m:t>
+            </m:r>
+          </m:sup>
+        </m:sSubSup>
+      </m:oMath>
+      <w:r>
+        <w:rPr>
+          <w:rFonts w:ascii="Arial" w:hAnsi="Arial" w:cs="Arial"/>
+          <w:sz w:val="22"/>
+          <w:szCs w:val="22"/>
+        </w:rPr>
         <w:t xml:space="preserve">. Let </w:t>
       </w:r>
       <m:oMath>
@@ -3924,7 +4920,23 @@
           <w:sz w:val="22"/>
           <w:szCs w:val="22"/>
         </w:rPr>
-        <w:t>. Thus:</w:t>
+        <w:t>. Thus,</w:t>
+      </w:r>
+      <w:r>
+        <w:rPr>
+          <w:rFonts w:ascii="Arial" w:hAnsi="Arial" w:cs="Arial"/>
+          <w:sz w:val="22"/>
+          <w:szCs w:val="22"/>
+        </w:rPr>
+        <w:t xml:space="preserve"> the above expression can be rewritten as</w:t>
+      </w:r>
+      <w:r>
+        <w:rPr>
+          <w:rFonts w:ascii="Arial" w:hAnsi="Arial" w:cs="Arial"/>
+          <w:sz w:val="22"/>
+          <w:szCs w:val="22"/>
+        </w:rPr>
+        <w:t>:</w:t>
       </w:r>
     </w:p>
     <w:p>
@@ -4389,7 +5401,23 @@
           <w:sz w:val="22"/>
           <w:szCs w:val="22"/>
         </w:rPr>
-        <w:t xml:space="preserve"> onto the lower rank basis </w:t>
+        <w:t xml:space="preserve"> onto the lower rank </w:t>
+      </w:r>
+      <w:r>
+        <w:rPr>
+          <w:rFonts w:ascii="Arial" w:hAnsi="Arial" w:cs="Arial"/>
+          <w:sz w:val="22"/>
+          <w:szCs w:val="22"/>
+        </w:rPr>
+        <w:t xml:space="preserve">bearing </w:t>
+      </w:r>
+      <w:r>
+        <w:rPr>
+          <w:rFonts w:ascii="Arial" w:hAnsi="Arial" w:cs="Arial"/>
+          <w:sz w:val="22"/>
+          <w:szCs w:val="22"/>
+        </w:rPr>
+        <w:t xml:space="preserve">basis </w:t>
       </w:r>
       <m:oMath>
         <m:sSub>
@@ -4833,7 +5861,7 @@
           <w:sz w:val="22"/>
           <w:szCs w:val="22"/>
         </w:rPr>
-        <w:t>This can then be expressed in terms of the standard basis as follow:</w:t>
+        <w:t>This can then be expressed in terms of the standard basis as follows:</w:t>
       </w:r>
     </w:p>
     <w:p>

</xml_diff>

<commit_message>
More edditing and starting to set up the link to our method for moustache detection
</commit_message>
<xml_diff>
--- a/Report/Part II.docx
+++ b/Report/Part II.docx
@@ -58,7 +58,7 @@
       </w:r>
       <w:proofErr w:type="gramEnd"/>
       <w:r>
-        <w:t xml:space="preserve"> often employed to aid such analysis. We will demonstrate one of the common mathematical techniques used within this field. For practicality’s sake, black and white images of human faces will be used as a demonstrative proxy for brain cross-section images. Where while in the latter context, we would be interested in identifying tumours and/or biomarkers of disease, in the context of our proxy we will simply be attempting to detect moustaches. In a real implementation, machine learning would most likely be used in conjunction with the mathematical techniques explained below, however since we will be mainly focusing on the mathematics, our detector will be highly rudimentary at best and will not rely on any machine learning techniques. The mathematical technique is explained as follows:</w:t>
+        <w:t xml:space="preserve"> often employed to aid such analysis. We will demonstrate one of the common mathematical techniques used within this field. For practicality’s sake, black and white images of human faces will be used as a demonstrative proxy for brain cross-section images. Where while in the latter context, we would be interested in identifying tumours and/or biomarkers of disease, in the context of our proxy we will simply be attempting to detect moustaches. In a real implementation, machine learning would most likely be used in conjunction with the mathematical technique explained below, however since we will be mainly focusing on the mathematics, our detector will be highly rudimentary at best and will not rely on any machine learning techniques. The mathematical technique is explained as follows:</w:t>
       </w:r>
     </w:p>
     <w:p>
@@ -4200,14 +4200,67 @@
         <w:t xml:space="preserve"> column of </w:t>
       </w:r>
       <m:oMath>
-        <m:r>
-          <w:rPr>
-            <w:rFonts w:ascii="Cambria Math" w:hAnsi="Cambria Math" w:cs="Arial"/>
-            <w:sz w:val="22"/>
-            <w:szCs w:val="22"/>
-          </w:rPr>
-          <m:t>A</m:t>
-        </m:r>
+        <m:sSub>
+          <m:sSubPr>
+            <m:ctrlPr>
+              <w:rPr>
+                <w:rFonts w:ascii="Cambria Math" w:hAnsi="Cambria Math" w:cs="Arial"/>
+                <w:i/>
+                <w:sz w:val="22"/>
+                <w:szCs w:val="22"/>
+              </w:rPr>
+            </m:ctrlPr>
+          </m:sSubPr>
+          <m:e>
+            <m:acc>
+              <m:accPr>
+                <m:ctrlPr>
+                  <w:rPr>
+                    <w:rFonts w:ascii="Cambria Math" w:hAnsi="Cambria Math" w:cs="Arial"/>
+                    <w:i/>
+                    <w:sz w:val="22"/>
+                    <w:szCs w:val="22"/>
+                  </w:rPr>
+                </m:ctrlPr>
+              </m:accPr>
+              <m:e>
+                <m:acc>
+                  <m:accPr>
+                    <m:chr m:val="̃"/>
+                    <m:ctrlPr>
+                      <w:rPr>
+                        <w:rFonts w:ascii="Cambria Math" w:hAnsi="Cambria Math" w:cs="Arial"/>
+                        <w:i/>
+                        <w:sz w:val="22"/>
+                        <w:szCs w:val="22"/>
+                      </w:rPr>
+                    </m:ctrlPr>
+                  </m:accPr>
+                  <m:e>
+                    <m:r>
+                      <w:rPr>
+                        <w:rFonts w:ascii="Cambria Math" w:hAnsi="Cambria Math" w:cs="Arial"/>
+                        <w:sz w:val="22"/>
+                        <w:szCs w:val="22"/>
+                      </w:rPr>
+                      <m:t>A</m:t>
+                    </m:r>
+                  </m:e>
+                </m:acc>
+              </m:e>
+            </m:acc>
+          </m:e>
+          <m:sub>
+            <m:r>
+              <w:rPr>
+                <w:rFonts w:ascii="Cambria Math" w:hAnsi="Cambria Math" w:cs="Arial"/>
+                <w:sz w:val="22"/>
+                <w:szCs w:val="22"/>
+              </w:rPr>
+              <m:t>ν</m:t>
+            </m:r>
+          </m:sub>
+        </m:sSub>
       </m:oMath>
       <w:r>
         <w:rPr>
@@ -5181,14 +5234,6 @@
       </w:r>
       <m:oMath>
         <m:r>
-          <w:rPr>
-            <w:rFonts w:ascii="Cambria Math" w:hAnsi="Cambria Math" w:cs="Arial"/>
-            <w:sz w:val="22"/>
-            <w:szCs w:val="22"/>
-          </w:rPr>
-          <m:t>ν&gt;</m:t>
-        </m:r>
-        <m:r>
           <m:rPr>
             <m:sty m:val="p"/>
           </m:rPr>
@@ -5236,6 +5281,14 @@
             </m:acc>
           </m:e>
         </m:d>
+        <m:r>
+          <w:rPr>
+            <w:rFonts w:ascii="Cambria Math" w:hAnsi="Cambria Math" w:cs="Arial"/>
+            <w:sz w:val="22"/>
+            <w:szCs w:val="22"/>
+          </w:rPr>
+          <m:t>&lt;n</m:t>
+        </m:r>
       </m:oMath>
       <w:r>
         <w:rPr>
@@ -5243,7 +5296,7 @@
           <w:sz w:val="22"/>
           <w:szCs w:val="22"/>
         </w:rPr>
-        <w:t xml:space="preserve">, </w:t>
+        <w:t xml:space="preserve">, then </w:t>
       </w:r>
       <m:oMath>
         <m:r>
@@ -5261,7 +5314,7 @@
           <w:sz w:val="22"/>
           <w:szCs w:val="22"/>
         </w:rPr>
-        <w:t xml:space="preserve"> is simply the minimum-norm solution out of all valid orthonormal </w:t>
+        <w:t xml:space="preserve"> is simply the minimum-norm solution among all valid orthonormal </w:t>
       </w:r>
       <w:r>
         <w:rPr>
@@ -5277,7 +5330,249 @@
           <w:sz w:val="22"/>
           <w:szCs w:val="22"/>
         </w:rPr>
-        <w:t>.</w:t>
+        <w:t xml:space="preserve">. Eigenfaces can be visualised by de-vectorizing the columns of </w:t>
+      </w:r>
+      <m:oMath>
+        <m:r>
+          <w:rPr>
+            <w:rFonts w:ascii="Cambria Math" w:hAnsi="Cambria Math" w:cs="Arial"/>
+            <w:sz w:val="22"/>
+            <w:szCs w:val="22"/>
+          </w:rPr>
+          <m:t>U</m:t>
+        </m:r>
+      </m:oMath>
+      <w:r>
+        <w:rPr>
+          <w:rFonts w:ascii="Arial" w:hAnsi="Arial" w:cs="Arial"/>
+          <w:sz w:val="22"/>
+          <w:szCs w:val="22"/>
+        </w:rPr>
+        <w:t xml:space="preserve"> and viewing the resulting matrices as images. The </w:t>
+      </w:r>
+      <m:oMath>
+        <m:sSup>
+          <m:sSupPr>
+            <m:ctrlPr>
+              <w:rPr>
+                <w:rFonts w:ascii="Cambria Math" w:hAnsi="Cambria Math" w:cs="Arial"/>
+                <w:i/>
+                <w:sz w:val="22"/>
+                <w:szCs w:val="22"/>
+              </w:rPr>
+            </m:ctrlPr>
+          </m:sSupPr>
+          <m:e>
+            <m:r>
+              <w:rPr>
+                <w:rFonts w:ascii="Cambria Math" w:hAnsi="Cambria Math" w:cs="Arial"/>
+                <w:sz w:val="22"/>
+                <w:szCs w:val="22"/>
+              </w:rPr>
+              <m:t>j</m:t>
+            </m:r>
+          </m:e>
+          <m:sup>
+            <m:r>
+              <w:rPr>
+                <w:rFonts w:ascii="Cambria Math" w:hAnsi="Cambria Math" w:cs="Arial"/>
+                <w:sz w:val="22"/>
+                <w:szCs w:val="22"/>
+              </w:rPr>
+              <m:t>th</m:t>
+            </m:r>
+          </m:sup>
+        </m:sSup>
+      </m:oMath>
+      <w:r>
+        <w:rPr>
+          <w:rFonts w:ascii="Arial" w:hAnsi="Arial" w:cs="Arial"/>
+          <w:sz w:val="22"/>
+          <w:szCs w:val="22"/>
+        </w:rPr>
+        <w:t xml:space="preserve"> eigenface of </w:t>
+      </w:r>
+      <m:oMath>
+        <m:r>
+          <w:rPr>
+            <w:rFonts w:ascii="Cambria Math" w:hAnsi="Cambria Math" w:cs="Arial"/>
+            <w:sz w:val="22"/>
+            <w:szCs w:val="22"/>
+          </w:rPr>
+          <m:t>A</m:t>
+        </m:r>
+      </m:oMath>
+      <w:r>
+        <w:rPr>
+          <w:rFonts w:ascii="Arial" w:hAnsi="Arial" w:cs="Arial"/>
+          <w:sz w:val="22"/>
+          <w:szCs w:val="22"/>
+        </w:rPr>
+        <w:t xml:space="preserve"> is given by:</w:t>
+      </w:r>
+    </w:p>
+    <w:p>
+      <w:pPr>
+        <w:rPr>
+          <w:rFonts w:ascii="Arial" w:hAnsi="Arial" w:cs="Arial"/>
+          <w:sz w:val="22"/>
+          <w:szCs w:val="22"/>
+        </w:rPr>
+      </w:pPr>
+      <m:oMathPara>
+        <m:oMath>
+          <m:sSup>
+            <m:sSupPr>
+              <m:ctrlPr>
+                <w:rPr>
+                  <w:rFonts w:ascii="Cambria Math" w:hAnsi="Cambria Math" w:cs="Arial"/>
+                  <w:sz w:val="22"/>
+                  <w:szCs w:val="22"/>
+                </w:rPr>
+              </m:ctrlPr>
+            </m:sSupPr>
+            <m:e>
+              <m:r>
+                <m:rPr>
+                  <m:sty m:val="p"/>
+                </m:rPr>
+                <w:rPr>
+                  <w:rFonts w:ascii="Cambria Math" w:hAnsi="Cambria Math" w:cs="Arial"/>
+                  <w:sz w:val="22"/>
+                  <w:szCs w:val="22"/>
+                </w:rPr>
+                <m:t>vec</m:t>
+              </m:r>
+            </m:e>
+            <m:sup>
+              <m:r>
+                <m:rPr>
+                  <m:sty m:val="p"/>
+                </m:rPr>
+                <w:rPr>
+                  <w:rFonts w:ascii="Cambria Math" w:hAnsi="Cambria Math" w:cs="Arial"/>
+                  <w:sz w:val="22"/>
+                  <w:szCs w:val="22"/>
+                </w:rPr>
+                <m:t>-1</m:t>
+              </m:r>
+            </m:sup>
+          </m:sSup>
+          <m:d>
+            <m:dPr>
+              <m:ctrlPr>
+                <w:rPr>
+                  <w:rFonts w:ascii="Cambria Math" w:hAnsi="Cambria Math" w:cs="Arial"/>
+                  <w:i/>
+                  <w:sz w:val="22"/>
+                  <w:szCs w:val="22"/>
+                </w:rPr>
+              </m:ctrlPr>
+            </m:dPr>
+            <m:e>
+              <m:sSub>
+                <m:sSubPr>
+                  <m:ctrlPr>
+                    <w:rPr>
+                      <w:rFonts w:ascii="Cambria Math" w:hAnsi="Cambria Math" w:cs="Arial"/>
+                      <w:b/>
+                      <w:bCs/>
+                      <w:i/>
+                      <w:sz w:val="22"/>
+                      <w:szCs w:val="22"/>
+                    </w:rPr>
+                  </m:ctrlPr>
+                </m:sSubPr>
+                <m:e>
+                  <m:r>
+                    <m:rPr>
+                      <m:sty m:val="bi"/>
+                    </m:rPr>
+                    <w:rPr>
+                      <w:rFonts w:ascii="Cambria Math" w:hAnsi="Cambria Math" w:cs="Arial"/>
+                      <w:sz w:val="22"/>
+                      <w:szCs w:val="22"/>
+                    </w:rPr>
+                    <m:t>u</m:t>
+                  </m:r>
+                </m:e>
+                <m:sub>
+                  <m:r>
+                    <m:rPr>
+                      <m:sty m:val="bi"/>
+                    </m:rPr>
+                    <w:rPr>
+                      <w:rFonts w:ascii="Cambria Math" w:hAnsi="Cambria Math" w:cs="Arial"/>
+                      <w:sz w:val="22"/>
+                      <w:szCs w:val="22"/>
+                    </w:rPr>
+                    <m:t>j</m:t>
+                  </m:r>
+                </m:sub>
+              </m:sSub>
+            </m:e>
+          </m:d>
+          <m:r>
+            <w:rPr>
+              <w:rFonts w:ascii="Cambria Math" w:hAnsi="Cambria Math" w:cs="Arial"/>
+              <w:sz w:val="22"/>
+              <w:szCs w:val="22"/>
+            </w:rPr>
+            <m:t>∈</m:t>
+          </m:r>
+          <m:sSup>
+            <m:sSupPr>
+              <m:ctrlPr>
+                <w:rPr>
+                  <w:rFonts w:ascii="Cambria Math" w:hAnsi="Cambria Math" w:cs="Arial"/>
+                  <w:i/>
+                  <w:sz w:val="22"/>
+                  <w:szCs w:val="22"/>
+                </w:rPr>
+              </m:ctrlPr>
+            </m:sSupPr>
+            <m:e>
+              <m:r>
+                <m:rPr>
+                  <m:scr m:val="double-struck"/>
+                </m:rPr>
+                <w:rPr>
+                  <w:rFonts w:ascii="Cambria Math" w:hAnsi="Cambria Math" w:cs="Arial"/>
+                  <w:sz w:val="22"/>
+                  <w:szCs w:val="22"/>
+                </w:rPr>
+                <m:t>R</m:t>
+              </m:r>
+            </m:e>
+            <m:sup>
+              <m:r>
+                <w:rPr>
+                  <w:rFonts w:ascii="Cambria Math" w:hAnsi="Cambria Math" w:cs="Arial"/>
+                  <w:sz w:val="22"/>
+                  <w:szCs w:val="22"/>
+                </w:rPr>
+                <m:t>r×c</m:t>
+              </m:r>
+            </m:sup>
+          </m:sSup>
+        </m:oMath>
+      </m:oMathPara>
+    </w:p>
+    <w:p>
+      <w:pPr>
+        <w:rPr>
+          <w:rFonts w:ascii="Arial" w:hAnsi="Arial" w:cs="Arial"/>
+          <w:sz w:val="22"/>
+          <w:szCs w:val="22"/>
+        </w:rPr>
+      </w:pPr>
+      <w:r>
+        <w:rPr>
+          <w:rFonts w:ascii="Arial" w:hAnsi="Arial" w:cs="Arial"/>
+          <w:sz w:val="22"/>
+          <w:szCs w:val="22"/>
+        </w:rPr>
+        <w:t>When visualised, eigenfaces often take the form of ghostly human faces, each representing different ways in which the faces in the dataset deviate from the mean face.</w:t>
       </w:r>
     </w:p>
     <w:p>
@@ -5527,6 +5822,7 @@
           <w:sz w:val="22"/>
           <w:szCs w:val="22"/>
         </w:rPr>
+        <w:lastRenderedPageBreak/>
         <w:t xml:space="preserve">Let </w:t>
       </w:r>
       <m:oMath>
@@ -5718,15 +6014,15 @@
           <w:sz w:val="22"/>
           <w:szCs w:val="22"/>
         </w:rPr>
-        <w:t>. Thus,</w:t>
-      </w:r>
-      <w:r>
-        <w:rPr>
-          <w:rFonts w:ascii="Arial" w:hAnsi="Arial" w:cs="Arial"/>
-          <w:sz w:val="22"/>
-          <w:szCs w:val="22"/>
-        </w:rPr>
-        <w:t xml:space="preserve"> the expression above can be rewritten as</w:t>
+        <w:t xml:space="preserve">. </w:t>
+      </w:r>
+      <w:r>
+        <w:rPr>
+          <w:rFonts w:ascii="Arial" w:hAnsi="Arial" w:cs="Arial"/>
+          <w:sz w:val="22"/>
+          <w:szCs w:val="22"/>
+        </w:rPr>
+        <w:t>This enables the expression above to be rewritten as</w:t>
       </w:r>
       <w:r>
         <w:rPr>
@@ -5919,7 +6215,7 @@
           <w:sz w:val="22"/>
           <w:szCs w:val="22"/>
         </w:rPr>
-        <w:t xml:space="preserve">One can clearly see that </w:t>
+        <w:t xml:space="preserve">Having done this one can clearly see that </w:t>
       </w:r>
       <m:oMath>
         <m:sSub>
@@ -6216,6 +6512,7 @@
           <m:e>
             <m:acc>
               <m:accPr>
+                <m:chr m:val="̃"/>
                 <m:ctrlPr>
                   <w:rPr>
                     <w:rFonts w:ascii="Cambria Math" w:hAnsi="Cambria Math" w:cs="Arial"/>
@@ -6320,16 +6617,254 @@
           <w:sz w:val="22"/>
           <w:szCs w:val="22"/>
         </w:rPr>
-        <w:t xml:space="preserve">. Now let’s </w:t>
-      </w:r>
-      <w:r>
-        <w:rPr>
-          <w:rFonts w:ascii="Arial" w:hAnsi="Arial" w:cs="Arial"/>
-          <w:sz w:val="22"/>
-          <w:szCs w:val="22"/>
-        </w:rPr>
-        <w:lastRenderedPageBreak/>
-        <w:t xml:space="preserve">say we have a new vectorized image </w:t>
+        <w:t>, i.e.:</w:t>
+      </w:r>
+    </w:p>
+    <w:p>
+      <w:pPr>
+        <w:rPr>
+          <w:rFonts w:ascii="Arial" w:hAnsi="Arial" w:cs="Arial"/>
+          <w:b/>
+          <w:bCs/>
+          <w:sz w:val="22"/>
+          <w:szCs w:val="22"/>
+        </w:rPr>
+      </w:pPr>
+      <m:oMathPara>
+        <m:oMath>
+          <m:sSub>
+            <m:sSubPr>
+              <m:ctrlPr>
+                <w:rPr>
+                  <w:rFonts w:ascii="Cambria Math" w:hAnsi="Cambria Math" w:cs="Arial"/>
+                  <w:b/>
+                  <w:bCs/>
+                  <w:i/>
+                  <w:sz w:val="22"/>
+                  <w:szCs w:val="22"/>
+                </w:rPr>
+              </m:ctrlPr>
+            </m:sSubPr>
+            <m:e>
+              <m:acc>
+                <m:accPr>
+                  <m:ctrlPr>
+                    <w:rPr>
+                      <w:rFonts w:ascii="Cambria Math" w:hAnsi="Cambria Math" w:cs="Arial"/>
+                      <w:b/>
+                      <w:bCs/>
+                      <w:i/>
+                      <w:sz w:val="22"/>
+                      <w:szCs w:val="22"/>
+                    </w:rPr>
+                  </m:ctrlPr>
+                </m:accPr>
+                <m:e>
+                  <m:acc>
+                    <m:accPr>
+                      <m:chr m:val="̃"/>
+                      <m:ctrlPr>
+                        <w:rPr>
+                          <w:rFonts w:ascii="Cambria Math" w:hAnsi="Cambria Math" w:cs="Arial"/>
+                          <w:b/>
+                          <w:bCs/>
+                          <w:i/>
+                          <w:sz w:val="22"/>
+                          <w:szCs w:val="22"/>
+                        </w:rPr>
+                      </m:ctrlPr>
+                    </m:accPr>
+                    <m:e>
+                      <m:r>
+                        <m:rPr>
+                          <m:sty m:val="bi"/>
+                        </m:rPr>
+                        <w:rPr>
+                          <w:rFonts w:ascii="Cambria Math" w:hAnsi="Cambria Math" w:cs="Arial"/>
+                          <w:sz w:val="22"/>
+                          <w:szCs w:val="22"/>
+                        </w:rPr>
+                        <m:t>A</m:t>
+                      </m:r>
+                    </m:e>
+                  </m:acc>
+                </m:e>
+              </m:acc>
+            </m:e>
+            <m:sub>
+              <m:r>
+                <m:rPr>
+                  <m:sty m:val="bi"/>
+                </m:rPr>
+                <w:rPr>
+                  <w:rFonts w:ascii="Cambria Math" w:hAnsi="Cambria Math" w:cs="Arial"/>
+                  <w:sz w:val="22"/>
+                  <w:szCs w:val="22"/>
+                </w:rPr>
+                <m:t>ν,j</m:t>
+              </m:r>
+            </m:sub>
+          </m:sSub>
+          <m:r>
+            <m:rPr>
+              <m:sty m:val="bi"/>
+            </m:rPr>
+            <w:rPr>
+              <w:rFonts w:ascii="Cambria Math" w:hAnsi="Cambria Math" w:cs="Arial"/>
+              <w:sz w:val="22"/>
+              <w:szCs w:val="22"/>
+            </w:rPr>
+            <m:t>=</m:t>
+          </m:r>
+          <m:sSub>
+            <m:sSubPr>
+              <m:ctrlPr>
+                <w:rPr>
+                  <w:rFonts w:ascii="Cambria Math" w:hAnsi="Cambria Math" w:cs="Arial"/>
+                  <w:i/>
+                  <w:sz w:val="22"/>
+                  <w:szCs w:val="22"/>
+                </w:rPr>
+              </m:ctrlPr>
+            </m:sSubPr>
+            <m:e>
+              <m:r>
+                <w:rPr>
+                  <w:rFonts w:ascii="Cambria Math" w:hAnsi="Cambria Math" w:cs="Arial"/>
+                  <w:sz w:val="22"/>
+                  <w:szCs w:val="22"/>
+                </w:rPr>
+                <m:t>U</m:t>
+              </m:r>
+            </m:e>
+            <m:sub>
+              <m:r>
+                <w:rPr>
+                  <w:rFonts w:ascii="Cambria Math" w:hAnsi="Cambria Math" w:cs="Arial"/>
+                  <w:sz w:val="22"/>
+                  <w:szCs w:val="22"/>
+                </w:rPr>
+                <m:t>ν</m:t>
+              </m:r>
+            </m:sub>
+          </m:sSub>
+          <m:sSubSup>
+            <m:sSubSupPr>
+              <m:ctrlPr>
+                <w:rPr>
+                  <w:rFonts w:ascii="Cambria Math" w:hAnsi="Cambria Math" w:cs="Arial"/>
+                  <w:i/>
+                  <w:sz w:val="22"/>
+                  <w:szCs w:val="22"/>
+                </w:rPr>
+              </m:ctrlPr>
+            </m:sSubSupPr>
+            <m:e>
+              <m:r>
+                <w:rPr>
+                  <w:rFonts w:ascii="Cambria Math" w:hAnsi="Cambria Math" w:cs="Arial"/>
+                  <w:sz w:val="22"/>
+                  <w:szCs w:val="22"/>
+                </w:rPr>
+                <m:t>U</m:t>
+              </m:r>
+            </m:e>
+            <m:sub>
+              <m:r>
+                <w:rPr>
+                  <w:rFonts w:ascii="Cambria Math" w:hAnsi="Cambria Math" w:cs="Arial"/>
+                  <w:sz w:val="22"/>
+                  <w:szCs w:val="22"/>
+                </w:rPr>
+                <m:t>ν</m:t>
+              </m:r>
+            </m:sub>
+            <m:sup>
+              <m:r>
+                <w:rPr>
+                  <w:rFonts w:ascii="Cambria Math" w:hAnsi="Cambria Math" w:cs="Arial"/>
+                  <w:sz w:val="22"/>
+                  <w:szCs w:val="22"/>
+                </w:rPr>
+                <m:t>T</m:t>
+              </m:r>
+            </m:sup>
+          </m:sSubSup>
+          <m:sSub>
+            <m:sSubPr>
+              <m:ctrlPr>
+                <w:rPr>
+                  <w:rFonts w:ascii="Cambria Math" w:hAnsi="Cambria Math" w:cs="Arial"/>
+                  <w:b/>
+                  <w:bCs/>
+                  <w:i/>
+                  <w:sz w:val="22"/>
+                  <w:szCs w:val="22"/>
+                </w:rPr>
+              </m:ctrlPr>
+            </m:sSubPr>
+            <m:e>
+              <m:acc>
+                <m:accPr>
+                  <m:chr m:val="̃"/>
+                  <m:ctrlPr>
+                    <w:rPr>
+                      <w:rFonts w:ascii="Cambria Math" w:hAnsi="Cambria Math" w:cs="Arial"/>
+                      <w:b/>
+                      <w:bCs/>
+                      <w:i/>
+                      <w:sz w:val="22"/>
+                      <w:szCs w:val="22"/>
+                    </w:rPr>
+                  </m:ctrlPr>
+                </m:accPr>
+                <m:e>
+                  <m:r>
+                    <m:rPr>
+                      <m:sty m:val="bi"/>
+                    </m:rPr>
+                    <w:rPr>
+                      <w:rFonts w:ascii="Cambria Math" w:hAnsi="Cambria Math" w:cs="Arial"/>
+                      <w:sz w:val="22"/>
+                      <w:szCs w:val="22"/>
+                    </w:rPr>
+                    <m:t>A</m:t>
+                  </m:r>
+                </m:e>
+              </m:acc>
+            </m:e>
+            <m:sub>
+              <m:r>
+                <m:rPr>
+                  <m:sty m:val="bi"/>
+                </m:rPr>
+                <w:rPr>
+                  <w:rFonts w:ascii="Cambria Math" w:hAnsi="Cambria Math" w:cs="Arial"/>
+                  <w:sz w:val="22"/>
+                  <w:szCs w:val="22"/>
+                </w:rPr>
+                <m:t>ν,j</m:t>
+              </m:r>
+            </m:sub>
+          </m:sSub>
+        </m:oMath>
+      </m:oMathPara>
+    </w:p>
+    <w:p>
+      <w:pPr>
+        <w:rPr>
+          <w:rFonts w:ascii="Arial" w:hAnsi="Arial" w:cs="Arial"/>
+          <w:sz w:val="22"/>
+          <w:szCs w:val="22"/>
+        </w:rPr>
+      </w:pPr>
+      <w:r>
+        <w:rPr>
+          <w:rFonts w:ascii="Arial" w:hAnsi="Arial" w:cs="Arial"/>
+          <w:sz w:val="22"/>
+          <w:szCs w:val="22"/>
+        </w:rPr>
+        <w:t xml:space="preserve">Now let’s say we have a new vectorized image </w:t>
       </w:r>
       <m:oMath>
         <m:r>
@@ -6438,20 +6973,153 @@
           <w:sz w:val="22"/>
           <w:szCs w:val="22"/>
         </w:rPr>
-        <w:t xml:space="preserve">. To do this one would simply find the projection of </w:t>
+        <w:t>. To do this we would first have to mean centre the image:</w:t>
+      </w:r>
+    </w:p>
+    <w:p>
+      <w:pPr>
+        <w:rPr>
+          <w:rFonts w:ascii="Arial" w:hAnsi="Arial" w:cs="Arial"/>
+          <w:sz w:val="22"/>
+          <w:szCs w:val="22"/>
+        </w:rPr>
+      </w:pPr>
+      <m:oMathPara>
+        <m:oMath>
+          <m:acc>
+            <m:accPr>
+              <m:chr m:val="̃"/>
+              <m:ctrlPr>
+                <w:rPr>
+                  <w:rFonts w:ascii="Cambria Math" w:hAnsi="Cambria Math" w:cs="Arial"/>
+                  <w:b/>
+                  <w:bCs/>
+                  <w:i/>
+                  <w:sz w:val="22"/>
+                  <w:szCs w:val="22"/>
+                </w:rPr>
+              </m:ctrlPr>
+            </m:accPr>
+            <m:e>
+              <m:r>
+                <m:rPr>
+                  <m:sty m:val="bi"/>
+                </m:rPr>
+                <w:rPr>
+                  <w:rFonts w:ascii="Cambria Math" w:hAnsi="Cambria Math" w:cs="Arial"/>
+                  <w:sz w:val="22"/>
+                  <w:szCs w:val="22"/>
+                </w:rPr>
+                <m:t>T</m:t>
+              </m:r>
+            </m:e>
+          </m:acc>
+          <m:r>
+            <w:rPr>
+              <w:rFonts w:ascii="Cambria Math" w:hAnsi="Cambria Math" w:cs="Arial"/>
+              <w:sz w:val="22"/>
+              <w:szCs w:val="22"/>
+            </w:rPr>
+            <m:t>=</m:t>
+          </m:r>
+          <m:r>
+            <m:rPr>
+              <m:sty m:val="bi"/>
+            </m:rPr>
+            <w:rPr>
+              <w:rFonts w:ascii="Cambria Math" w:hAnsi="Cambria Math" w:cs="Arial"/>
+              <w:sz w:val="22"/>
+              <w:szCs w:val="22"/>
+            </w:rPr>
+            <m:t>T</m:t>
+          </m:r>
+          <m:r>
+            <m:rPr>
+              <m:sty m:val="bi"/>
+            </m:rPr>
+            <w:rPr>
+              <w:rFonts w:ascii="Cambria Math" w:hAnsi="Cambria Math" w:cs="Arial"/>
+              <w:sz w:val="22"/>
+              <w:szCs w:val="22"/>
+            </w:rPr>
+            <m:t>-</m:t>
+          </m:r>
+          <m:acc>
+            <m:accPr>
+              <m:chr m:val="̅"/>
+              <m:ctrlPr>
+                <w:rPr>
+                  <w:rFonts w:ascii="Cambria Math" w:hAnsi="Cambria Math" w:cs="Arial"/>
+                  <w:b/>
+                  <w:bCs/>
+                  <w:i/>
+                  <w:sz w:val="22"/>
+                  <w:szCs w:val="22"/>
+                </w:rPr>
+              </m:ctrlPr>
+            </m:accPr>
+            <m:e>
+              <m:r>
+                <m:rPr>
+                  <m:sty m:val="bi"/>
+                </m:rPr>
+                <w:rPr>
+                  <w:rFonts w:ascii="Cambria Math" w:hAnsi="Cambria Math" w:cs="Arial"/>
+                  <w:sz w:val="22"/>
+                  <w:szCs w:val="22"/>
+                </w:rPr>
+                <m:t>A</m:t>
+              </m:r>
+            </m:e>
+          </m:acc>
+        </m:oMath>
+      </m:oMathPara>
+    </w:p>
+    <w:p>
+      <w:pPr>
+        <w:rPr>
+          <w:rFonts w:ascii="Arial" w:hAnsi="Arial" w:cs="Arial"/>
+          <w:sz w:val="22"/>
+          <w:szCs w:val="22"/>
+        </w:rPr>
+      </w:pPr>
+      <w:r>
+        <w:rPr>
+          <w:rFonts w:ascii="Arial" w:hAnsi="Arial" w:cs="Arial"/>
+          <w:sz w:val="22"/>
+          <w:szCs w:val="22"/>
+        </w:rPr>
+        <w:t xml:space="preserve">We would then find the projection of </w:t>
       </w:r>
       <m:oMath>
-        <m:r>
-          <m:rPr>
-            <m:sty m:val="bi"/>
-          </m:rPr>
-          <w:rPr>
-            <w:rFonts w:ascii="Cambria Math" w:hAnsi="Cambria Math" w:cs="Arial"/>
-            <w:sz w:val="22"/>
-            <w:szCs w:val="22"/>
-          </w:rPr>
-          <m:t>T</m:t>
-        </m:r>
+        <m:acc>
+          <m:accPr>
+            <m:chr m:val="̃"/>
+            <m:ctrlPr>
+              <w:rPr>
+                <w:rFonts w:ascii="Cambria Math" w:hAnsi="Cambria Math" w:cs="Arial"/>
+                <w:b/>
+                <w:bCs/>
+                <w:i/>
+                <w:sz w:val="22"/>
+                <w:szCs w:val="22"/>
+              </w:rPr>
+            </m:ctrlPr>
+          </m:accPr>
+          <m:e>
+            <m:r>
+              <m:rPr>
+                <m:sty m:val="bi"/>
+              </m:rPr>
+              <w:rPr>
+                <w:rFonts w:ascii="Cambria Math" w:hAnsi="Cambria Math" w:cs="Arial"/>
+                <w:sz w:val="22"/>
+                <w:szCs w:val="22"/>
+              </w:rPr>
+              <m:t>T</m:t>
+            </m:r>
+          </m:e>
+        </m:acc>
       </m:oMath>
       <w:r>
         <w:rPr>
@@ -6624,17 +7292,34 @@
               </m:ctrlPr>
             </m:sSubPr>
             <m:e>
-              <m:r>
-                <m:rPr>
-                  <m:sty m:val="bi"/>
-                </m:rPr>
-                <w:rPr>
-                  <w:rFonts w:ascii="Cambria Math" w:hAnsi="Cambria Math" w:cs="Arial"/>
-                  <w:sz w:val="22"/>
-                  <w:szCs w:val="22"/>
-                </w:rPr>
-                <m:t>T</m:t>
-              </m:r>
+              <m:acc>
+                <m:accPr>
+                  <m:chr m:val="̃"/>
+                  <m:ctrlPr>
+                    <w:rPr>
+                      <w:rFonts w:ascii="Cambria Math" w:hAnsi="Cambria Math" w:cs="Arial"/>
+                      <w:b/>
+                      <w:bCs/>
+                      <w:i/>
+                      <w:sz w:val="22"/>
+                      <w:szCs w:val="22"/>
+                    </w:rPr>
+                  </m:ctrlPr>
+                </m:accPr>
+                <m:e>
+                  <m:r>
+                    <m:rPr>
+                      <m:sty m:val="bi"/>
+                    </m:rPr>
+                    <w:rPr>
+                      <w:rFonts w:ascii="Cambria Math" w:hAnsi="Cambria Math" w:cs="Arial"/>
+                      <w:sz w:val="22"/>
+                      <w:szCs w:val="22"/>
+                    </w:rPr>
+                    <m:t>T</m:t>
+                  </m:r>
+                </m:e>
+              </m:acc>
             </m:e>
             <m:sub>
               <m:r>
@@ -6703,6 +7388,136 @@
               </m:r>
             </m:sup>
           </m:sSubSup>
+          <m:acc>
+            <m:accPr>
+              <m:chr m:val="̃"/>
+              <m:ctrlPr>
+                <w:rPr>
+                  <w:rFonts w:ascii="Cambria Math" w:hAnsi="Cambria Math" w:cs="Arial"/>
+                  <w:b/>
+                  <w:bCs/>
+                  <w:i/>
+                  <w:sz w:val="22"/>
+                  <w:szCs w:val="22"/>
+                </w:rPr>
+              </m:ctrlPr>
+            </m:accPr>
+            <m:e>
+              <m:r>
+                <m:rPr>
+                  <m:sty m:val="bi"/>
+                </m:rPr>
+                <w:rPr>
+                  <w:rFonts w:ascii="Cambria Math" w:hAnsi="Cambria Math" w:cs="Arial"/>
+                  <w:sz w:val="22"/>
+                  <w:szCs w:val="22"/>
+                </w:rPr>
+                <m:t>T</m:t>
+              </m:r>
+            </m:e>
+          </m:acc>
+        </m:oMath>
+      </m:oMathPara>
+    </w:p>
+    <w:p>
+      <w:pPr>
+        <w:rPr>
+          <w:rFonts w:ascii="Arial" w:hAnsi="Arial" w:cs="Arial"/>
+          <w:sz w:val="22"/>
+          <w:szCs w:val="22"/>
+        </w:rPr>
+      </w:pPr>
+      <w:r>
+        <w:rPr>
+          <w:rFonts w:ascii="Arial" w:hAnsi="Arial" w:cs="Arial"/>
+          <w:sz w:val="22"/>
+          <w:szCs w:val="22"/>
+        </w:rPr>
+        <w:t>This can then be expressed in terms of the standard basis as follows:</w:t>
+      </w:r>
+    </w:p>
+    <w:p>
+      <w:pPr>
+        <w:rPr>
+          <w:rFonts w:ascii="Arial" w:hAnsi="Arial" w:cs="Arial"/>
+          <w:b/>
+          <w:bCs/>
+          <w:sz w:val="22"/>
+          <w:szCs w:val="22"/>
+        </w:rPr>
+      </w:pPr>
+      <m:oMathPara>
+        <m:oMath>
+          <m:sSub>
+            <m:sSubPr>
+              <m:ctrlPr>
+                <w:rPr>
+                  <w:rFonts w:ascii="Cambria Math" w:hAnsi="Cambria Math" w:cs="Arial"/>
+                  <w:b/>
+                  <w:bCs/>
+                  <w:i/>
+                  <w:sz w:val="22"/>
+                  <w:szCs w:val="22"/>
+                </w:rPr>
+              </m:ctrlPr>
+            </m:sSubPr>
+            <m:e>
+              <m:acc>
+                <m:accPr>
+                  <m:ctrlPr>
+                    <w:rPr>
+                      <w:rFonts w:ascii="Cambria Math" w:hAnsi="Cambria Math" w:cs="Arial"/>
+                      <w:b/>
+                      <w:bCs/>
+                      <w:i/>
+                      <w:sz w:val="22"/>
+                      <w:szCs w:val="22"/>
+                    </w:rPr>
+                  </m:ctrlPr>
+                </m:accPr>
+                <m:e>
+                  <m:acc>
+                    <m:accPr>
+                      <m:chr m:val="̃"/>
+                      <m:ctrlPr>
+                        <w:rPr>
+                          <w:rFonts w:ascii="Cambria Math" w:hAnsi="Cambria Math" w:cs="Arial"/>
+                          <w:b/>
+                          <w:bCs/>
+                          <w:i/>
+                          <w:sz w:val="22"/>
+                          <w:szCs w:val="22"/>
+                        </w:rPr>
+                      </m:ctrlPr>
+                    </m:accPr>
+                    <m:e>
+                      <m:r>
+                        <m:rPr>
+                          <m:sty m:val="bi"/>
+                        </m:rPr>
+                        <w:rPr>
+                          <w:rFonts w:ascii="Cambria Math" w:hAnsi="Cambria Math" w:cs="Arial"/>
+                          <w:sz w:val="22"/>
+                          <w:szCs w:val="22"/>
+                        </w:rPr>
+                        <m:t>T</m:t>
+                      </m:r>
+                    </m:e>
+                  </m:acc>
+                </m:e>
+              </m:acc>
+            </m:e>
+            <m:sub>
+              <m:r>
+                <w:rPr>
+                  <w:rFonts w:ascii="Cambria Math" w:hAnsi="Cambria Math" w:cs="Arial"/>
+                  <w:sz w:val="22"/>
+                  <w:szCs w:val="22"/>
+                </w:rPr>
+                <m:t>ν</m:t>
+              </m:r>
+            </m:sub>
+          </m:sSub>
           <m:r>
             <m:rPr>
               <m:sty m:val="bi"/>
@@ -6712,8 +7527,97 @@
               <w:sz w:val="22"/>
               <w:szCs w:val="22"/>
             </w:rPr>
-            <m:t>T</m:t>
+            <m:t>=</m:t>
           </m:r>
+          <m:sSub>
+            <m:sSubPr>
+              <m:ctrlPr>
+                <w:rPr>
+                  <w:rFonts w:ascii="Cambria Math" w:hAnsi="Cambria Math" w:cs="Arial"/>
+                  <w:i/>
+                  <w:sz w:val="22"/>
+                  <w:szCs w:val="22"/>
+                </w:rPr>
+              </m:ctrlPr>
+            </m:sSubPr>
+            <m:e>
+              <m:r>
+                <w:rPr>
+                  <w:rFonts w:ascii="Cambria Math" w:hAnsi="Cambria Math" w:cs="Arial"/>
+                  <w:sz w:val="22"/>
+                  <w:szCs w:val="22"/>
+                </w:rPr>
+                <m:t>U</m:t>
+              </m:r>
+            </m:e>
+            <m:sub>
+              <m:r>
+                <w:rPr>
+                  <w:rFonts w:ascii="Cambria Math" w:hAnsi="Cambria Math" w:cs="Arial"/>
+                  <w:sz w:val="22"/>
+                  <w:szCs w:val="22"/>
+                </w:rPr>
+                <m:t>ν</m:t>
+              </m:r>
+            </m:sub>
+          </m:sSub>
+          <m:sSub>
+            <m:sSubPr>
+              <m:ctrlPr>
+                <w:rPr>
+                  <w:rFonts w:ascii="Cambria Math" w:hAnsi="Cambria Math" w:cs="Arial"/>
+                  <w:b/>
+                  <w:bCs/>
+                  <w:i/>
+                  <w:sz w:val="22"/>
+                  <w:szCs w:val="22"/>
+                </w:rPr>
+              </m:ctrlPr>
+            </m:sSubPr>
+            <m:e>
+              <m:acc>
+                <m:accPr>
+                  <m:chr m:val="̃"/>
+                  <m:ctrlPr>
+                    <w:rPr>
+                      <w:rFonts w:ascii="Cambria Math" w:hAnsi="Cambria Math" w:cs="Arial"/>
+                      <w:b/>
+                      <w:bCs/>
+                      <w:i/>
+                      <w:sz w:val="22"/>
+                      <w:szCs w:val="22"/>
+                    </w:rPr>
+                  </m:ctrlPr>
+                </m:accPr>
+                <m:e>
+                  <m:r>
+                    <m:rPr>
+                      <m:sty m:val="bi"/>
+                    </m:rPr>
+                    <w:rPr>
+                      <w:rFonts w:ascii="Cambria Math" w:hAnsi="Cambria Math" w:cs="Arial"/>
+                      <w:sz w:val="22"/>
+                      <w:szCs w:val="22"/>
+                    </w:rPr>
+                    <m:t>T</m:t>
+                  </m:r>
+                </m:e>
+              </m:acc>
+            </m:e>
+            <m:sub>
+              <m:r>
+                <m:rPr>
+                  <m:sty m:val="bi"/>
+                </m:rPr>
+                <w:rPr>
+                  <w:rFonts w:ascii="Cambria Math" w:hAnsi="Cambria Math" w:cs="Arial"/>
+                  <w:sz w:val="22"/>
+                  <w:szCs w:val="22"/>
+                </w:rPr>
+                <m:t>P</m:t>
+              </m:r>
+            </m:sub>
+          </m:sSub>
         </m:oMath>
       </m:oMathPara>
     </w:p>
@@ -6731,19 +7635,16 @@
           <w:sz w:val="22"/>
           <w:szCs w:val="22"/>
         </w:rPr>
-        <w:t>This can then be expressed in terms of the standard basis as follows:</w:t>
-      </w:r>
-    </w:p>
-    <w:p>
-      <w:pPr>
-        <w:rPr>
-          <w:rFonts w:ascii="Arial" w:hAnsi="Arial" w:cs="Arial"/>
-          <w:b/>
-          <w:bCs/>
-          <w:sz w:val="22"/>
-          <w:szCs w:val="22"/>
-        </w:rPr>
-      </w:pPr>
+        <w:t>Adding the mean returns a vectorized approximation of the original image:</w:t>
+      </w:r>
+      <w:r>
+        <w:rPr>
+          <w:rFonts w:ascii="Arial" w:hAnsi="Arial" w:cs="Arial"/>
+          <w:sz w:val="22"/>
+          <w:szCs w:val="22"/>
+        </w:rPr>
+        <w:br/>
+      </w:r>
       <m:oMathPara>
         <m:oMath>
           <m:sSub>
@@ -6815,6 +7716,8 @@
               <m:ctrlPr>
                 <w:rPr>
                   <w:rFonts w:ascii="Cambria Math" w:hAnsi="Cambria Math" w:cs="Arial"/>
+                  <w:b/>
+                  <w:bCs/>
                   <w:i/>
                   <w:sz w:val="22"/>
                   <w:szCs w:val="22"/>
@@ -6822,14 +7725,50 @@
               </m:ctrlPr>
             </m:sSubPr>
             <m:e>
-              <m:r>
-                <w:rPr>
-                  <w:rFonts w:ascii="Cambria Math" w:hAnsi="Cambria Math" w:cs="Arial"/>
-                  <w:sz w:val="22"/>
-                  <w:szCs w:val="22"/>
-                </w:rPr>
-                <m:t>U</m:t>
-              </m:r>
+              <m:acc>
+                <m:accPr>
+                  <m:ctrlPr>
+                    <w:rPr>
+                      <w:rFonts w:ascii="Cambria Math" w:hAnsi="Cambria Math" w:cs="Arial"/>
+                      <w:b/>
+                      <w:bCs/>
+                      <w:i/>
+                      <w:sz w:val="22"/>
+                      <w:szCs w:val="22"/>
+                    </w:rPr>
+                  </m:ctrlPr>
+                </m:accPr>
+                <m:e>
+                  <m:acc>
+                    <m:accPr>
+                      <m:chr m:val="̃"/>
+                      <m:ctrlPr>
+                        <w:rPr>
+                          <w:rFonts w:ascii="Cambria Math" w:hAnsi="Cambria Math" w:cs="Arial"/>
+                          <w:b/>
+                          <w:bCs/>
+                          <w:i/>
+                          <w:sz w:val="22"/>
+                          <w:szCs w:val="22"/>
+                        </w:rPr>
+                      </m:ctrlPr>
+                    </m:accPr>
+                    <m:e>
+                      <m:r>
+                        <m:rPr>
+                          <m:sty m:val="bi"/>
+                        </m:rPr>
+                        <w:rPr>
+                          <w:rFonts w:ascii="Cambria Math" w:hAnsi="Cambria Math" w:cs="Arial"/>
+                          <w:sz w:val="22"/>
+                          <w:szCs w:val="22"/>
+                        </w:rPr>
+                        <m:t>T</m:t>
+                      </m:r>
+                    </m:e>
+                  </m:acc>
+                </m:e>
+              </m:acc>
             </m:e>
             <m:sub>
               <m:r>
@@ -6842,8 +7781,20 @@
               </m:r>
             </m:sub>
           </m:sSub>
-          <m:sSub>
-            <m:sSubPr>
+          <m:r>
+            <m:rPr>
+              <m:sty m:val="bi"/>
+            </m:rPr>
+            <w:rPr>
+              <w:rFonts w:ascii="Cambria Math" w:hAnsi="Cambria Math" w:cs="Arial"/>
+              <w:sz w:val="22"/>
+              <w:szCs w:val="22"/>
+            </w:rPr>
+            <m:t>+</m:t>
+          </m:r>
+          <m:acc>
+            <m:accPr>
+              <m:chr m:val="̅"/>
               <m:ctrlPr>
                 <w:rPr>
                   <w:rFonts w:ascii="Cambria Math" w:hAnsi="Cambria Math" w:cs="Arial"/>
@@ -6854,7 +7805,7 @@
                   <w:szCs w:val="22"/>
                 </w:rPr>
               </m:ctrlPr>
-            </m:sSubPr>
+            </m:accPr>
             <m:e>
               <m:r>
                 <m:rPr>
@@ -6865,27 +7816,108 @@
                   <w:sz w:val="22"/>
                   <w:szCs w:val="22"/>
                 </w:rPr>
-                <m:t>T</m:t>
+                <m:t>A</m:t>
               </m:r>
             </m:e>
-            <m:sub>
-              <m:r>
-                <m:rPr>
-                  <m:sty m:val="bi"/>
-                </m:rPr>
-                <w:rPr>
-                  <w:rFonts w:ascii="Cambria Math" w:hAnsi="Cambria Math" w:cs="Arial"/>
-                  <w:sz w:val="22"/>
-                  <w:szCs w:val="22"/>
-                </w:rPr>
-                <m:t>P</m:t>
-              </m:r>
-            </m:sub>
-          </m:sSub>
+          </m:acc>
         </m:oMath>
       </m:oMathPara>
     </w:p>
-    <w:p/>
+    <w:p>
+      <w:pPr>
+        <w:rPr>
+          <w:rFonts w:ascii="Arial" w:hAnsi="Arial" w:cs="Arial"/>
+          <w:sz w:val="22"/>
+          <w:szCs w:val="22"/>
+        </w:rPr>
+      </w:pPr>
+      <w:r>
+        <w:rPr>
+          <w:rFonts w:ascii="Arial" w:hAnsi="Arial" w:cs="Arial"/>
+          <w:sz w:val="22"/>
+          <w:szCs w:val="22"/>
+        </w:rPr>
+        <w:t xml:space="preserve">It is </w:t>
+      </w:r>
+      <w:proofErr w:type="gramStart"/>
+      <w:r>
+        <w:rPr>
+          <w:rFonts w:ascii="Arial" w:hAnsi="Arial" w:cs="Arial"/>
+          <w:sz w:val="22"/>
+          <w:szCs w:val="22"/>
+        </w:rPr>
+        <w:t>fairly easy</w:t>
+      </w:r>
+      <w:proofErr w:type="gramEnd"/>
+      <w:r>
+        <w:rPr>
+          <w:rFonts w:ascii="Arial" w:hAnsi="Arial" w:cs="Arial"/>
+          <w:sz w:val="22"/>
+          <w:szCs w:val="22"/>
+        </w:rPr>
+        <w:t xml:space="preserve"> to see that </w:t>
+      </w:r>
+      <m:oMath>
+        <m:sSub>
+          <m:sSubPr>
+            <m:ctrlPr>
+              <w:rPr>
+                <w:rFonts w:ascii="Cambria Math" w:hAnsi="Cambria Math" w:cs="Arial"/>
+                <w:b/>
+                <w:bCs/>
+                <w:i/>
+                <w:sz w:val="22"/>
+                <w:szCs w:val="22"/>
+              </w:rPr>
+            </m:ctrlPr>
+          </m:sSubPr>
+          <m:e>
+            <m:r>
+              <m:rPr>
+                <m:sty m:val="bi"/>
+              </m:rPr>
+              <w:rPr>
+                <w:rFonts w:ascii="Cambria Math" w:hAnsi="Cambria Math" w:cs="Arial"/>
+                <w:sz w:val="22"/>
+                <w:szCs w:val="22"/>
+              </w:rPr>
+              <m:t>T</m:t>
+            </m:r>
+          </m:e>
+          <m:sub>
+            <m:r>
+              <m:rPr>
+                <m:sty m:val="bi"/>
+              </m:rPr>
+              <w:rPr>
+                <w:rFonts w:ascii="Cambria Math" w:hAnsi="Cambria Math" w:cs="Arial"/>
+                <w:sz w:val="22"/>
+                <w:szCs w:val="22"/>
+              </w:rPr>
+              <m:t>P</m:t>
+            </m:r>
+          </m:sub>
+        </m:sSub>
+      </m:oMath>
+      <w:r>
+        <w:rPr>
+          <w:rFonts w:ascii="Arial" w:hAnsi="Arial" w:cs="Arial"/>
+          <w:b/>
+          <w:bCs/>
+          <w:sz w:val="22"/>
+          <w:szCs w:val="22"/>
+        </w:rPr>
+        <w:t xml:space="preserve"> </w:t>
+      </w:r>
+      <w:r>
+        <w:rPr>
+          <w:rFonts w:ascii="Arial" w:hAnsi="Arial" w:cs="Arial"/>
+          <w:sz w:val="22"/>
+          <w:szCs w:val="22"/>
+        </w:rPr>
+        <w:t>is essentially just vector of the amounts of each of the eigenfaces present in the mean centred image.</w:t>
+      </w:r>
+    </w:p>
     <w:sectPr>
       <w:pgSz w:w="11906" w:h="16838"/>
       <w:pgMar w:top="1440" w:right="1440" w:bottom="1440" w:left="1440" w:header="708" w:footer="708" w:gutter="0"/>

</xml_diff>

<commit_message>
More editing, added headings
</commit_message>
<xml_diff>
--- a/Report/Part II.docx
+++ b/Report/Part II.docx
@@ -14,6 +14,14 @@
       </w:r>
     </w:p>
     <w:p>
+      <w:pPr>
+        <w:pStyle w:val="Heading2"/>
+      </w:pPr>
+      <w:r>
+        <w:t>Motivation</w:t>
+      </w:r>
+    </w:p>
+    <w:p>
       <w:r>
         <w:t>A significant use case for MRI is the identification of</w:t>
       </w:r>
@@ -31,7 +39,7 @@
           <w:sz w:val="22"/>
           <w:szCs w:val="22"/>
         </w:rPr>
-        <w:t>s and</w:t>
+        <w:t>s and/or</w:t>
       </w:r>
       <w:r>
         <w:rPr>
@@ -50,15 +58,15 @@
         <w:t xml:space="preserve"> within the brain.</w:t>
       </w:r>
       <w:r>
-        <w:t xml:space="preserve"> MRI scans produce enormous amounts of data which can be extremely difficult to analyse manually. As such, a combination of mathematical and machine learning techniques </w:t>
-      </w:r>
-      <w:proofErr w:type="gramStart"/>
-      <w:r>
-        <w:t>are</w:t>
-      </w:r>
-      <w:proofErr w:type="gramEnd"/>
-      <w:r>
-        <w:t xml:space="preserve"> often employed to aid such analysis. We will demonstrate one of the common mathematical techniques used within this field. For practicality’s sake, black and white images of human faces will be used as a demonstrative proxy for brain cross-section images. Where while in the latter context, we would be interested in identifying tumours and/or biomarkers of disease, in the context of our proxy we will simply be attempting to detect moustaches. In a real implementation, machine learning would most likely be used in conjunction with the mathematical technique explained below, however since we will be mainly focusing on the mathematics, our detector will be highly rudimentary at best and will not rely on any machine learning techniques. The mathematical technique is explained as follows:</w:t>
+        <w:t xml:space="preserve"> MRI scans produce enormous amounts of data which can be extremely difficult to analyse manually. As such, a combination of mathematical and machine learning techniques are often employed in conjunction to aid such analysis. We will demonstrate one of the common mathematical techniques used within this field. For practicality’s sake, black and white images of human faces will be used as a demonstrative proxy for brain cross-section images. Where while in the latter context, we would be interested in identifying tumours and/or biomarkers of disease, in the context of our proxy we will simply be attempting to detect moustaches. In a real implementation, machine learning would most likely be used in conjunction with the mathematical technique explained below, however since we will be mainly focusing on the mathematics, our detector will be highly rudimentary at best and will not rely on any machine learning techniques.</w:t>
+      </w:r>
+    </w:p>
+    <w:p>
+      <w:pPr>
+        <w:pStyle w:val="Heading2"/>
+      </w:pPr>
+      <w:r>
+        <w:t>Mathematical foundation</w:t>
       </w:r>
     </w:p>
     <w:p>
@@ -2184,7 +2192,6 @@
           <w:sz w:val="22"/>
           <w:szCs w:val="22"/>
         </w:rPr>
-        <w:lastRenderedPageBreak/>
         <w:t xml:space="preserve">where </w:t>
       </w:r>
       <m:oMath>
@@ -2792,7 +2799,7 @@
           <w:sz w:val="22"/>
           <w:szCs w:val="22"/>
         </w:rPr>
-        <w:t xml:space="preserve">Since by construction we have that </w:t>
+        <w:t xml:space="preserve">Since by their construction we have that </w:t>
       </w:r>
       <m:oMath>
         <m:d>
@@ -3163,8 +3170,9 @@
         <w:t xml:space="preserve"> towards the reconstruction of </w:t>
       </w:r>
       <m:oMath>
-        <m:sSub>
-          <m:sSubPr>
+        <m:acc>
+          <m:accPr>
+            <m:chr m:val="̃"/>
             <m:ctrlPr>
               <w:rPr>
                 <w:rFonts w:ascii="Cambria Math" w:hAnsi="Cambria Math" w:cs="Arial"/>
@@ -3173,7 +3181,7 @@
                 <w:szCs w:val="22"/>
               </w:rPr>
             </m:ctrlPr>
-          </m:sSubPr>
+          </m:accPr>
           <m:e>
             <m:r>
               <w:rPr>
@@ -3184,17 +3192,7 @@
               <m:t>A</m:t>
             </m:r>
           </m:e>
-          <m:sub>
-            <m:r>
-              <w:rPr>
-                <w:rFonts w:ascii="Cambria Math" w:hAnsi="Cambria Math" w:cs="Arial"/>
-                <w:sz w:val="22"/>
-                <w:szCs w:val="22"/>
-              </w:rPr>
-              <m:t>c</m:t>
-            </m:r>
-          </m:sub>
-        </m:sSub>
+        </m:acc>
       </m:oMath>
       <w:r>
         <w:rPr>
@@ -4773,6 +4771,14 @@
           <w:szCs w:val="22"/>
         </w:rPr>
         <w:t>.</w:t>
+      </w:r>
+    </w:p>
+    <w:p>
+      <w:pPr>
+        <w:pStyle w:val="Heading2"/>
+      </w:pPr>
+      <w:r>
+        <w:t>Eigenfaces</w:t>
       </w:r>
     </w:p>
     <w:p>
@@ -5572,7 +5578,16 @@
           <w:sz w:val="22"/>
           <w:szCs w:val="22"/>
         </w:rPr>
+        <w:lastRenderedPageBreak/>
         <w:t>When visualised, eigenfaces often take the form of ghostly human faces, each representing different ways in which the faces in the dataset deviate from the mean face.</w:t>
+      </w:r>
+    </w:p>
+    <w:p>
+      <w:pPr>
+        <w:pStyle w:val="Heading2"/>
+      </w:pPr>
+      <w:r>
+        <w:t>Other useful stuff</w:t>
       </w:r>
     </w:p>
     <w:p>
@@ -5822,7 +5837,6 @@
           <w:sz w:val="22"/>
           <w:szCs w:val="22"/>
         </w:rPr>
-        <w:lastRenderedPageBreak/>
         <w:t xml:space="preserve">Let </w:t>
       </w:r>
       <m:oMath>
@@ -7837,25 +7851,7 @@
           <w:sz w:val="22"/>
           <w:szCs w:val="22"/>
         </w:rPr>
-        <w:t xml:space="preserve">It is </w:t>
-      </w:r>
-      <w:proofErr w:type="gramStart"/>
-      <w:r>
-        <w:rPr>
-          <w:rFonts w:ascii="Arial" w:hAnsi="Arial" w:cs="Arial"/>
-          <w:sz w:val="22"/>
-          <w:szCs w:val="22"/>
-        </w:rPr>
-        <w:t>fairly easy</w:t>
-      </w:r>
-      <w:proofErr w:type="gramEnd"/>
-      <w:r>
-        <w:rPr>
-          <w:rFonts w:ascii="Arial" w:hAnsi="Arial" w:cs="Arial"/>
-          <w:sz w:val="22"/>
-          <w:szCs w:val="22"/>
-        </w:rPr>
-        <w:t xml:space="preserve"> to see that </w:t>
+        <w:t xml:space="preserve">It is fairly easy to see that </w:t>
       </w:r>
       <m:oMath>
         <m:sSub>
@@ -7918,6 +7914,24 @@
         <w:t>is essentially just vector of the amounts of each of the eigenfaces present in the mean centred image.</w:t>
       </w:r>
     </w:p>
+    <w:p>
+      <w:pPr>
+        <w:rPr>
+          <w:rFonts w:ascii="Arial" w:hAnsi="Arial" w:cs="Arial"/>
+          <w:sz w:val="22"/>
+          <w:szCs w:val="22"/>
+        </w:rPr>
+      </w:pPr>
+      <w:r>
+        <w:rPr>
+          <w:rFonts w:ascii="Arial" w:hAnsi="Arial" w:cs="Arial"/>
+          <w:sz w:val="22"/>
+          <w:szCs w:val="22"/>
+        </w:rPr>
+        <w:t>With the mathematical explanation out of the way, we will now explain how we can use this technique to create a rudimentary moustache detector.</w:t>
+      </w:r>
+    </w:p>
+    <w:p/>
     <w:sectPr>
       <w:pgSz w:w="11906" w:h="16838"/>
       <w:pgMar w:top="1440" w:right="1440" w:bottom="1440" w:left="1440" w:header="708" w:footer="708" w:gutter="0"/>
@@ -8328,7 +8342,7 @@
   <w:style w:type="paragraph" w:default="1" w:styleId="Normal">
     <w:name w:val="Normal"/>
     <w:qFormat/>
-    <w:rsid w:val="00B46C14"/>
+    <w:rsid w:val="00C61C17"/>
   </w:style>
   <w:style w:type="paragraph" w:styleId="Heading1">
     <w:name w:val="heading 1"/>
@@ -8357,7 +8371,6 @@
     <w:next w:val="Normal"/>
     <w:link w:val="Heading2Char"/>
     <w:uiPriority w:val="9"/>
-    <w:semiHidden/>
     <w:unhideWhenUsed/>
     <w:qFormat/>
     <w:rsid w:val="006D7F17"/>
@@ -8574,7 +8587,6 @@
     <w:basedOn w:val="DefaultParagraphFont"/>
     <w:link w:val="Heading2"/>
     <w:uiPriority w:val="9"/>
-    <w:semiHidden/>
     <w:rsid w:val="006D7F17"/>
     <w:rPr>
       <w:rFonts w:asciiTheme="majorHAnsi" w:eastAsiaTheme="majorEastAsia" w:hAnsiTheme="majorHAnsi" w:cstheme="majorBidi"/>

</xml_diff>

<commit_message>
Adding first draft of the part II problem script. Adding explination of detector to the part II doc
</commit_message>
<xml_diff>
--- a/Report/Part II.docx
+++ b/Report/Part II.docx
@@ -58,7 +58,7 @@
         <w:t xml:space="preserve"> within the brain.</w:t>
       </w:r>
       <w:r>
-        <w:t xml:space="preserve"> MRI scans produce enormous amounts of data which can be extremely difficult to analyse manually. As such, a combination of mathematical and machine learning techniques are often employed in conjunction to aid such analysis. We will demonstrate one of the common mathematical techniques used within this field. For practicality’s sake, black and white images of human faces will be used as a demonstrative proxy for brain cross-section images. Where while in the latter context, we would be interested in identifying tumours and/or biomarkers of disease, in the context of our proxy we will simply be attempting to detect moustaches. In a real implementation, machine learning would most likely be used in conjunction with the mathematical technique explained below, however since we will be mainly focusing on the mathematics, our detector will be highly rudimentary at best and will not rely on any machine learning techniques.</w:t>
+        <w:t xml:space="preserve"> MRI scans produce enormous amounts of data which can be extremely difficult to analyse manually. As such, a combination of mathematical and machine learning techniques are often employed in conjunction to aid such analysis. We will demonstrate one of the common mathematical techniques used within this field. For practicality’s sake, black and white images of human faces will be used as a demonstrative proxy for MRI brain scans. Where while in the latter context, we would be interested in identifying tumours and/or biomarkers of disease, in the context of our proxy we will simply be attempting to detect moustaches. In a real implementation, machine learning would most likely be used in conjunction with the mathematical technique explained below, however since we will be mainly focusing on the mathematics, our detector will be highly rudimentary at best and will not rely on any machine learning techniques. It should be noted that although our chosen proxy is two dimensional while MRI data is three dimensional, extending the maths to three dimensions is extremely simple.</w:t>
       </w:r>
     </w:p>
     <w:p>
@@ -1279,6 +1279,7 @@
           <w:sz w:val="22"/>
           <w:szCs w:val="22"/>
         </w:rPr>
+        <w:lastRenderedPageBreak/>
         <w:t xml:space="preserve">where </w:t>
       </w:r>
       <m:oMath>
@@ -5218,7 +5219,7 @@
           <w:sz w:val="22"/>
           <w:szCs w:val="22"/>
         </w:rPr>
-        <w:t xml:space="preserve">for all </w:t>
+        <w:t xml:space="preserve">for </w:t>
       </w:r>
       <m:oMath>
         <m:r>
@@ -5227,7 +5228,26 @@
             <w:sz w:val="22"/>
             <w:szCs w:val="22"/>
           </w:rPr>
-          <m:t>ν</m:t>
+          <m:t>∀ν</m:t>
+        </m:r>
+        <m:r>
+          <m:rPr>
+            <m:scr m:val="double-struck"/>
+          </m:rPr>
+          <w:rPr>
+            <w:rFonts w:ascii="Cambria Math" w:hAnsi="Cambria Math" w:cs="Arial"/>
+            <w:sz w:val="22"/>
+            <w:szCs w:val="22"/>
+          </w:rPr>
+          <m:t>∈N≤</m:t>
+        </m:r>
+        <m:r>
+          <w:rPr>
+            <w:rFonts w:ascii="Cambria Math" w:hAnsi="Cambria Math" w:cs="Arial"/>
+            <w:sz w:val="22"/>
+            <w:szCs w:val="22"/>
+          </w:rPr>
+          <m:t>n</m:t>
         </m:r>
       </m:oMath>
       <w:r>
@@ -5440,7 +5460,16 @@
           <w:sz w:val="22"/>
           <w:szCs w:val="22"/>
         </w:rPr>
-        <w:t xml:space="preserve">. Eigenfaces can be visualised by de-vectorizing the columns of </w:t>
+        <w:t xml:space="preserve">. Eigenfaces can be visualised </w:t>
+      </w:r>
+      <w:r>
+        <w:rPr>
+          <w:rFonts w:ascii="Arial" w:hAnsi="Arial" w:cs="Arial"/>
+          <w:sz w:val="22"/>
+          <w:szCs w:val="22"/>
+        </w:rPr>
+        <w:lastRenderedPageBreak/>
+        <w:t xml:space="preserve">by de-vectorizing the columns of </w:t>
       </w:r>
       <m:oMath>
         <m:r>
@@ -6015,7 +6044,7 @@
                 <w:sz w:val="22"/>
                 <w:szCs w:val="22"/>
               </w:rPr>
-              <m:t>j</m:t>
+              <m:t>ν,j</m:t>
             </m:r>
           </m:sub>
         </m:sSub>
@@ -6347,7 +6376,7 @@
                   <w:sz w:val="22"/>
                   <w:szCs w:val="22"/>
                 </w:rPr>
-                <m:t>j</m:t>
+                <m:t>ν,j</m:t>
               </m:r>
             </m:sub>
           </m:sSub>
@@ -6407,7 +6436,7 @@
                 <w:sz w:val="22"/>
                 <w:szCs w:val="22"/>
               </w:rPr>
-              <m:t>j</m:t>
+              <m:t>ν,j</m:t>
             </m:r>
           </m:sub>
         </m:sSub>
@@ -7017,7 +7046,7 @@
           <w:sz w:val="22"/>
           <w:szCs w:val="22"/>
         </w:rPr>
-        <w:t xml:space="preserve">Now let’s say we have a new vectorized image </w:t>
+        <w:t xml:space="preserve">Now let’s say we have some vectorized image </w:t>
       </w:r>
       <m:oMath>
         <m:r>
@@ -7184,18 +7213,7 @@
               <w:sz w:val="22"/>
               <w:szCs w:val="22"/>
             </w:rPr>
-            <m:t>T</m:t>
-          </m:r>
-          <m:r>
-            <m:rPr>
-              <m:sty m:val="bi"/>
-            </m:rPr>
-            <w:rPr>
-              <w:rFonts w:ascii="Cambria Math" w:hAnsi="Cambria Math" w:cs="Arial"/>
-              <w:sz w:val="22"/>
-              <w:szCs w:val="22"/>
-            </w:rPr>
-            <m:t>-</m:t>
+            <m:t>T-</m:t>
           </m:r>
           <m:acc>
             <m:accPr>
@@ -7423,8 +7441,6 @@
       <w:pPr>
         <w:rPr>
           <w:rFonts w:ascii="Arial" w:hAnsi="Arial" w:cs="Arial"/>
-          <w:b/>
-          <w:bCs/>
           <w:sz w:val="22"/>
           <w:szCs w:val="22"/>
         </w:rPr>
@@ -7484,7 +7500,7 @@
                   <w:sz w:val="22"/>
                   <w:szCs w:val="22"/>
                 </w:rPr>
-                <m:t>P</m:t>
+                <m:t>P,ν</m:t>
               </m:r>
             </m:sub>
           </m:sSub>
@@ -7569,6 +7585,63 @@
               </m:r>
             </m:e>
           </m:acc>
+          <m:r>
+            <m:rPr>
+              <m:sty m:val="bi"/>
+            </m:rPr>
+            <w:rPr>
+              <w:rFonts w:ascii="Cambria Math" w:hAnsi="Cambria Math" w:cs="Arial"/>
+              <w:sz w:val="22"/>
+              <w:szCs w:val="22"/>
+            </w:rPr>
+            <m:t>∈</m:t>
+          </m:r>
+          <m:sSup>
+            <m:sSupPr>
+              <m:ctrlPr>
+                <w:rPr>
+                  <w:rFonts w:ascii="Cambria Math" w:hAnsi="Cambria Math" w:cs="Arial"/>
+                  <w:i/>
+                  <w:sz w:val="22"/>
+                  <w:szCs w:val="22"/>
+                </w:rPr>
+              </m:ctrlPr>
+            </m:sSupPr>
+            <m:e>
+              <m:r>
+                <m:rPr>
+                  <m:scr m:val="double-struck"/>
+                  <m:sty m:val="bi"/>
+                </m:rPr>
+                <w:rPr>
+                  <w:rFonts w:ascii="Cambria Math" w:hAnsi="Cambria Math" w:cs="Arial"/>
+                  <w:sz w:val="22"/>
+                  <w:szCs w:val="22"/>
+                </w:rPr>
+                <m:t>R</m:t>
+              </m:r>
+              <m:ctrlPr>
+                <w:rPr>
+                  <w:rFonts w:ascii="Cambria Math" w:hAnsi="Cambria Math" w:cs="Arial"/>
+                  <w:b/>
+                  <w:bCs/>
+                  <w:i/>
+                  <w:sz w:val="22"/>
+                  <w:szCs w:val="22"/>
+                </w:rPr>
+              </m:ctrlPr>
+            </m:e>
+            <m:sup>
+              <m:r>
+                <w:rPr>
+                  <w:rFonts w:ascii="Cambria Math" w:hAnsi="Cambria Math" w:cs="Arial"/>
+                  <w:sz w:val="22"/>
+                  <w:szCs w:val="22"/>
+                </w:rPr>
+                <m:t>ν</m:t>
+              </m:r>
+            </m:sup>
+          </m:sSup>
         </m:oMath>
       </m:oMathPara>
     </w:p>
@@ -7593,8 +7666,6 @@
       <w:pPr>
         <w:rPr>
           <w:rFonts w:ascii="Arial" w:hAnsi="Arial" w:cs="Arial"/>
-          <w:b/>
-          <w:bCs/>
           <w:sz w:val="22"/>
           <w:szCs w:val="22"/>
         </w:rPr>
@@ -7662,6 +7733,9 @@
             </m:e>
             <m:sub>
               <m:r>
+                <m:rPr>
+                  <m:sty m:val="bi"/>
+                </m:rPr>
                 <w:rPr>
                   <w:rFonts w:ascii="Cambria Math" w:hAnsi="Cambria Math" w:cs="Arial"/>
                   <w:sz w:val="22"/>
@@ -7767,10 +7841,66 @@
                   <w:sz w:val="22"/>
                   <w:szCs w:val="22"/>
                 </w:rPr>
-                <m:t>P</m:t>
+                <m:t>P,ν</m:t>
               </m:r>
             </m:sub>
           </m:sSub>
+          <m:r>
+            <m:rPr>
+              <m:sty m:val="bi"/>
+            </m:rPr>
+            <w:rPr>
+              <w:rFonts w:ascii="Cambria Math" w:hAnsi="Cambria Math" w:cs="Arial"/>
+              <w:sz w:val="22"/>
+              <w:szCs w:val="22"/>
+            </w:rPr>
+            <m:t>∈</m:t>
+          </m:r>
+          <m:sSup>
+            <m:sSupPr>
+              <m:ctrlPr>
+                <w:rPr>
+                  <w:rFonts w:ascii="Cambria Math" w:hAnsi="Cambria Math" w:cs="Arial"/>
+                  <w:i/>
+                  <w:sz w:val="22"/>
+                  <w:szCs w:val="22"/>
+                </w:rPr>
+              </m:ctrlPr>
+            </m:sSupPr>
+            <m:e>
+              <m:r>
+                <m:rPr>
+                  <m:scr m:val="double-struck"/>
+                </m:rPr>
+                <w:rPr>
+                  <w:rFonts w:ascii="Cambria Math" w:hAnsi="Cambria Math" w:cs="Arial"/>
+                  <w:sz w:val="22"/>
+                  <w:szCs w:val="22"/>
+                </w:rPr>
+                <m:t>R</m:t>
+              </m:r>
+              <m:ctrlPr>
+                <w:rPr>
+                  <w:rFonts w:ascii="Cambria Math" w:hAnsi="Cambria Math" w:cs="Arial"/>
+                  <w:b/>
+                  <w:bCs/>
+                  <w:i/>
+                  <w:sz w:val="22"/>
+                  <w:szCs w:val="22"/>
+                </w:rPr>
+              </m:ctrlPr>
+            </m:e>
+            <m:sup>
+              <m:r>
+                <w:rPr>
+                  <w:rFonts w:ascii="Cambria Math" w:hAnsi="Cambria Math" w:cs="Arial"/>
+                  <w:sz w:val="22"/>
+                  <w:szCs w:val="22"/>
+                </w:rPr>
+                <m:t>m</m:t>
+              </m:r>
+            </m:sup>
+          </m:sSup>
         </m:oMath>
       </m:oMathPara>
     </w:p>
@@ -7844,6 +7974,9 @@
             </m:e>
             <m:sub>
               <m:r>
+                <m:rPr>
+                  <m:sty m:val="bi"/>
+                </m:rPr>
                 <w:rPr>
                   <w:rFonts w:ascii="Cambria Math" w:hAnsi="Cambria Math" w:cs="Arial"/>
                   <w:sz w:val="22"/>
@@ -7925,6 +8058,9 @@
             </m:e>
             <m:sub>
               <m:r>
+                <m:rPr>
+                  <m:sty m:val="bi"/>
+                </m:rPr>
                 <w:rPr>
                   <w:rFonts w:ascii="Cambria Math" w:hAnsi="Cambria Math" w:cs="Arial"/>
                   <w:sz w:val="22"/>
@@ -8007,6 +8143,36 @@
             </m:ctrlPr>
           </m:sSubPr>
           <m:e>
+            <m:acc>
+              <m:accPr>
+                <m:chr m:val="̃"/>
+                <m:ctrlPr>
+                  <w:rPr>
+                    <w:rFonts w:ascii="Cambria Math" w:hAnsi="Cambria Math" w:cs="Arial"/>
+                    <w:b/>
+                    <w:bCs/>
+                    <w:i/>
+                    <w:sz w:val="22"/>
+                    <w:szCs w:val="22"/>
+                  </w:rPr>
+                </m:ctrlPr>
+              </m:accPr>
+              <m:e>
+                <m:r>
+                  <m:rPr>
+                    <m:sty m:val="bi"/>
+                  </m:rPr>
+                  <w:rPr>
+                    <w:rFonts w:ascii="Cambria Math" w:hAnsi="Cambria Math" w:cs="Arial"/>
+                    <w:sz w:val="22"/>
+                    <w:szCs w:val="22"/>
+                  </w:rPr>
+                  <m:t>T</m:t>
+                </m:r>
+              </m:e>
+            </m:acc>
+          </m:e>
+          <m:sub>
             <m:r>
               <m:rPr>
                 <m:sty m:val="bi"/>
@@ -8016,20 +8182,7 @@
                 <w:sz w:val="22"/>
                 <w:szCs w:val="22"/>
               </w:rPr>
-              <m:t>T</m:t>
-            </m:r>
-          </m:e>
-          <m:sub>
-            <m:r>
-              <m:rPr>
-                <m:sty m:val="bi"/>
-              </m:rPr>
-              <w:rPr>
-                <w:rFonts w:ascii="Cambria Math" w:hAnsi="Cambria Math" w:cs="Arial"/>
-                <w:sz w:val="22"/>
-                <w:szCs w:val="22"/>
-              </w:rPr>
-              <m:t>P</m:t>
+              <m:t>P,ν</m:t>
             </m:r>
           </m:sub>
         </m:sSub>
@@ -8050,7 +8203,7 @@
           <w:sz w:val="22"/>
           <w:szCs w:val="22"/>
         </w:rPr>
-        <w:t>is essentially just vector of the amounts of each of the eigenfaces present in the mean centred image. This particular result is what makes this method so useful.</w:t>
+        <w:t>is essentially just a vector of the amounts of each of the eigenfaces present in the mean centred image. As we will see, this particular result is what makes this method so useful.</w:t>
       </w:r>
     </w:p>
     <w:p>
@@ -8075,13 +8228,891 @@
           <w:sz w:val="22"/>
           <w:szCs w:val="22"/>
         </w:rPr>
-        <w:t>With the mathematical background out of the way, we will now explain how we can use this technique to create a rudimentary moustache detector. For our detector we will use economy SVD to create our basis:</w:t>
+        <w:t xml:space="preserve">With the mathematical background out of the way, we will now explain how this technique was used this to create a rudimentary moustache detector. For our detector we set </w:t>
+      </w:r>
+      <m:oMath>
+        <m:r>
+          <w:rPr>
+            <w:rFonts w:ascii="Cambria Math" w:hAnsi="Cambria Math" w:cs="Arial"/>
+            <w:sz w:val="22"/>
+            <w:szCs w:val="22"/>
+          </w:rPr>
+          <m:t>ν=47</m:t>
+        </m:r>
+      </m:oMath>
+      <w:r>
+        <w:rPr>
+          <w:rFonts w:ascii="Arial" w:hAnsi="Arial" w:cs="Arial"/>
+          <w:sz w:val="22"/>
+          <w:szCs w:val="22"/>
+        </w:rPr>
+        <w:t>. This decision was made based on the following graph:</w:t>
       </w:r>
     </w:p>
     <w:p>
       <w:pPr>
-        <w:rPr>
-          <w:rFonts w:ascii="Arial" w:hAnsi="Arial" w:cs="Arial"/>
+        <w:jc w:val="center"/>
+        <w:rPr>
+          <w:rFonts w:ascii="Arial" w:hAnsi="Arial" w:cs="Arial"/>
+          <w:sz w:val="22"/>
+          <w:szCs w:val="22"/>
+        </w:rPr>
+      </w:pPr>
+      <w:r>
+        <w:rPr>
+          <w:rFonts w:ascii="Arial" w:hAnsi="Arial" w:cs="Arial"/>
+          <w:noProof/>
+          <w:sz w:val="22"/>
+          <w:szCs w:val="22"/>
+        </w:rPr>
+        <w:lastRenderedPageBreak/>
+        <w:drawing>
+          <wp:inline distT="0" distB="0" distL="0" distR="0" wp14:anchorId="20F1E7BB" wp14:editId="7B53A741">
+            <wp:extent cx="4445000" cy="3327400"/>
+            <wp:effectExtent l="0" t="0" r="0" b="0"/>
+            <wp:docPr id="5381546" name="Picture 1" descr="A graph of a number of values&#10;&#10;AI-generated content may be incorrect."/>
+            <wp:cNvGraphicFramePr>
+              <a:graphicFrameLocks xmlns:a="http://schemas.openxmlformats.org/drawingml/2006/main" noChangeAspect="1"/>
+            </wp:cNvGraphicFramePr>
+            <a:graphic xmlns:a="http://schemas.openxmlformats.org/drawingml/2006/main">
+              <a:graphicData uri="http://schemas.openxmlformats.org/drawingml/2006/picture">
+                <pic:pic xmlns:pic="http://schemas.openxmlformats.org/drawingml/2006/picture">
+                  <pic:nvPicPr>
+                    <pic:cNvPr id="5381546" name="Picture 1" descr="A graph of a number of values&#10;&#10;AI-generated content may be incorrect."/>
+                    <pic:cNvPicPr/>
+                  </pic:nvPicPr>
+                  <pic:blipFill>
+                    <a:blip r:embed="rId4">
+                      <a:extLst>
+                        <a:ext uri="{28A0092B-C50C-407E-A947-70E740481C1C}">
+                          <a14:useLocalDpi xmlns:a14="http://schemas.microsoft.com/office/drawing/2010/main" val="0"/>
+                        </a:ext>
+                      </a:extLst>
+                    </a:blip>
+                    <a:stretch>
+                      <a:fillRect/>
+                    </a:stretch>
+                  </pic:blipFill>
+                  <pic:spPr>
+                    <a:xfrm>
+                      <a:off x="0" y="0"/>
+                      <a:ext cx="4445000" cy="3327400"/>
+                    </a:xfrm>
+                    <a:prstGeom prst="rect">
+                      <a:avLst/>
+                    </a:prstGeom>
+                  </pic:spPr>
+                </pic:pic>
+              </a:graphicData>
+            </a:graphic>
+          </wp:inline>
+        </w:drawing>
+      </w:r>
+    </w:p>
+    <w:p>
+      <w:pPr>
+        <w:rPr>
+          <w:rFonts w:ascii="Arial" w:hAnsi="Arial" w:cs="Arial"/>
+          <w:sz w:val="22"/>
+          <w:szCs w:val="22"/>
+        </w:rPr>
+      </w:pPr>
+      <w:r>
+        <w:rPr>
+          <w:rFonts w:ascii="Arial" w:hAnsi="Arial" w:cs="Arial"/>
+          <w:sz w:val="22"/>
+          <w:szCs w:val="22"/>
+        </w:rPr>
+        <w:t>As can be seen, singular values fall away very rapidly. Singular value 47 was the first to drop below five figures. Singular value 47 was also visually the approximate point at which we deemed the computational cost to outweigh the increase in detector accuracy. It is important to note that this choice is entirely subjective. Upon visual inspection of the eigenfaces we were able to see that the 13</w:t>
+      </w:r>
+      <w:r>
+        <w:rPr>
+          <w:rFonts w:ascii="Arial" w:hAnsi="Arial" w:cs="Arial"/>
+          <w:sz w:val="22"/>
+          <w:szCs w:val="22"/>
+          <w:vertAlign w:val="superscript"/>
+        </w:rPr>
+        <w:t>th</w:t>
+      </w:r>
+      <w:r>
+        <w:rPr>
+          <w:rFonts w:ascii="Arial" w:hAnsi="Arial" w:cs="Arial"/>
+          <w:sz w:val="22"/>
+          <w:szCs w:val="22"/>
+        </w:rPr>
+        <w:t xml:space="preserve"> eigenface, </w:t>
+      </w:r>
+      <m:oMath>
+        <m:sSub>
+          <m:sSubPr>
+            <m:ctrlPr>
+              <w:rPr>
+                <w:rFonts w:ascii="Cambria Math" w:hAnsi="Cambria Math" w:cs="Arial"/>
+                <w:b/>
+                <w:bCs/>
+                <w:i/>
+                <w:sz w:val="22"/>
+                <w:szCs w:val="22"/>
+              </w:rPr>
+            </m:ctrlPr>
+          </m:sSubPr>
+          <m:e>
+            <m:r>
+              <m:rPr>
+                <m:sty m:val="bi"/>
+              </m:rPr>
+              <w:rPr>
+                <w:rFonts w:ascii="Cambria Math" w:hAnsi="Cambria Math" w:cs="Arial"/>
+                <w:sz w:val="22"/>
+                <w:szCs w:val="22"/>
+              </w:rPr>
+              <m:t>u</m:t>
+            </m:r>
+          </m:e>
+          <m:sub>
+            <m:r>
+              <m:rPr>
+                <m:sty m:val="bi"/>
+              </m:rPr>
+              <w:rPr>
+                <w:rFonts w:ascii="Cambria Math" w:hAnsi="Cambria Math" w:cs="Arial"/>
+                <w:sz w:val="22"/>
+                <w:szCs w:val="22"/>
+              </w:rPr>
+              <m:t>13</m:t>
+            </m:r>
+          </m:sub>
+        </m:sSub>
+      </m:oMath>
+      <w:r>
+        <w:rPr>
+          <w:rFonts w:ascii="Arial" w:hAnsi="Arial" w:cs="Arial"/>
+          <w:sz w:val="22"/>
+          <w:szCs w:val="22"/>
+        </w:rPr>
+        <w:t xml:space="preserve">, clearly corresponded to the feature of interest, a moustache. Recall that for some mean centred vectorized image </w:t>
+      </w:r>
+      <m:oMath>
+        <m:acc>
+          <m:accPr>
+            <m:chr m:val="̃"/>
+            <m:ctrlPr>
+              <w:rPr>
+                <w:rFonts w:ascii="Cambria Math" w:hAnsi="Cambria Math" w:cs="Arial"/>
+                <w:b/>
+                <w:bCs/>
+                <w:i/>
+                <w:sz w:val="22"/>
+                <w:szCs w:val="22"/>
+              </w:rPr>
+            </m:ctrlPr>
+          </m:accPr>
+          <m:e>
+            <m:r>
+              <m:rPr>
+                <m:sty m:val="bi"/>
+              </m:rPr>
+              <w:rPr>
+                <w:rFonts w:ascii="Cambria Math" w:hAnsi="Cambria Math" w:cs="Arial"/>
+                <w:sz w:val="22"/>
+                <w:szCs w:val="22"/>
+              </w:rPr>
+              <m:t>T</m:t>
+            </m:r>
+          </m:e>
+        </m:acc>
+      </m:oMath>
+      <w:r>
+        <w:rPr>
+          <w:rFonts w:ascii="Arial" w:hAnsi="Arial" w:cs="Arial"/>
+          <w:bCs/>
+          <w:sz w:val="22"/>
+          <w:szCs w:val="22"/>
+        </w:rPr>
+        <w:t xml:space="preserve"> we have that it’s projection onto </w:t>
+      </w:r>
+      <m:oMath>
+        <m:sSub>
+          <m:sSubPr>
+            <m:ctrlPr>
+              <w:rPr>
+                <w:rFonts w:ascii="Cambria Math" w:hAnsi="Cambria Math" w:cs="Arial"/>
+                <w:i/>
+                <w:sz w:val="22"/>
+                <w:szCs w:val="22"/>
+              </w:rPr>
+            </m:ctrlPr>
+          </m:sSubPr>
+          <m:e>
+            <m:r>
+              <w:rPr>
+                <w:rFonts w:ascii="Cambria Math" w:hAnsi="Cambria Math" w:cs="Arial"/>
+                <w:sz w:val="22"/>
+                <w:szCs w:val="22"/>
+              </w:rPr>
+              <m:t>U</m:t>
+            </m:r>
+          </m:e>
+          <m:sub>
+            <m:r>
+              <w:rPr>
+                <w:rFonts w:ascii="Cambria Math" w:hAnsi="Cambria Math" w:cs="Arial"/>
+                <w:sz w:val="22"/>
+                <w:szCs w:val="22"/>
+              </w:rPr>
+              <m:t>ν</m:t>
+            </m:r>
+          </m:sub>
+        </m:sSub>
+      </m:oMath>
+      <w:r>
+        <w:rPr>
+          <w:rFonts w:ascii="Arial" w:hAnsi="Arial" w:cs="Arial"/>
+          <w:sz w:val="22"/>
+          <w:szCs w:val="22"/>
+        </w:rPr>
+        <w:t xml:space="preserve"> in terms of </w:t>
+      </w:r>
+      <m:oMath>
+        <m:sSub>
+          <m:sSubPr>
+            <m:ctrlPr>
+              <w:rPr>
+                <w:rFonts w:ascii="Cambria Math" w:hAnsi="Cambria Math" w:cs="Arial"/>
+                <w:i/>
+                <w:sz w:val="22"/>
+                <w:szCs w:val="22"/>
+              </w:rPr>
+            </m:ctrlPr>
+          </m:sSubPr>
+          <m:e>
+            <m:r>
+              <w:rPr>
+                <w:rFonts w:ascii="Cambria Math" w:hAnsi="Cambria Math" w:cs="Arial"/>
+                <w:sz w:val="22"/>
+                <w:szCs w:val="22"/>
+              </w:rPr>
+              <m:t>U</m:t>
+            </m:r>
+          </m:e>
+          <m:sub>
+            <m:r>
+              <w:rPr>
+                <w:rFonts w:ascii="Cambria Math" w:hAnsi="Cambria Math" w:cs="Arial"/>
+                <w:sz w:val="22"/>
+                <w:szCs w:val="22"/>
+              </w:rPr>
+              <m:t>ν</m:t>
+            </m:r>
+          </m:sub>
+        </m:sSub>
+      </m:oMath>
+      <w:r>
+        <w:rPr>
+          <w:rFonts w:ascii="Arial" w:hAnsi="Arial" w:cs="Arial"/>
+          <w:sz w:val="22"/>
+          <w:szCs w:val="22"/>
+        </w:rPr>
+        <w:t xml:space="preserve"> given by </w:t>
+      </w:r>
+      <m:oMath>
+        <m:sSub>
+          <m:sSubPr>
+            <m:ctrlPr>
+              <w:rPr>
+                <w:rFonts w:ascii="Cambria Math" w:hAnsi="Cambria Math" w:cs="Arial"/>
+                <w:b/>
+                <w:bCs/>
+                <w:i/>
+                <w:sz w:val="22"/>
+                <w:szCs w:val="22"/>
+              </w:rPr>
+            </m:ctrlPr>
+          </m:sSubPr>
+          <m:e>
+            <m:acc>
+              <m:accPr>
+                <m:chr m:val="̃"/>
+                <m:ctrlPr>
+                  <w:rPr>
+                    <w:rFonts w:ascii="Cambria Math" w:hAnsi="Cambria Math" w:cs="Arial"/>
+                    <w:b/>
+                    <w:bCs/>
+                    <w:i/>
+                    <w:sz w:val="22"/>
+                    <w:szCs w:val="22"/>
+                  </w:rPr>
+                </m:ctrlPr>
+              </m:accPr>
+              <m:e>
+                <m:r>
+                  <m:rPr>
+                    <m:sty m:val="bi"/>
+                  </m:rPr>
+                  <w:rPr>
+                    <w:rFonts w:ascii="Cambria Math" w:hAnsi="Cambria Math" w:cs="Arial"/>
+                    <w:sz w:val="22"/>
+                    <w:szCs w:val="22"/>
+                  </w:rPr>
+                  <m:t>T</m:t>
+                </m:r>
+              </m:e>
+            </m:acc>
+          </m:e>
+          <m:sub>
+            <m:r>
+              <m:rPr>
+                <m:sty m:val="bi"/>
+              </m:rPr>
+              <w:rPr>
+                <w:rFonts w:ascii="Cambria Math" w:hAnsi="Cambria Math" w:cs="Arial"/>
+                <w:sz w:val="22"/>
+                <w:szCs w:val="22"/>
+              </w:rPr>
+              <m:t>P,ν</m:t>
+            </m:r>
+          </m:sub>
+        </m:sSub>
+        <m:r>
+          <m:rPr>
+            <m:sty m:val="bi"/>
+          </m:rPr>
+          <w:rPr>
+            <w:rFonts w:ascii="Cambria Math" w:hAnsi="Cambria Math" w:cs="Arial"/>
+            <w:sz w:val="22"/>
+            <w:szCs w:val="22"/>
+          </w:rPr>
+          <m:t>=</m:t>
+        </m:r>
+        <m:sSubSup>
+          <m:sSubSupPr>
+            <m:ctrlPr>
+              <w:rPr>
+                <w:rFonts w:ascii="Cambria Math" w:hAnsi="Cambria Math" w:cs="Arial"/>
+                <w:i/>
+                <w:sz w:val="22"/>
+                <w:szCs w:val="22"/>
+              </w:rPr>
+            </m:ctrlPr>
+          </m:sSubSupPr>
+          <m:e>
+            <m:r>
+              <w:rPr>
+                <w:rFonts w:ascii="Cambria Math" w:hAnsi="Cambria Math" w:cs="Arial"/>
+                <w:sz w:val="22"/>
+                <w:szCs w:val="22"/>
+              </w:rPr>
+              <m:t>U</m:t>
+            </m:r>
+          </m:e>
+          <m:sub>
+            <m:r>
+              <w:rPr>
+                <w:rFonts w:ascii="Cambria Math" w:hAnsi="Cambria Math" w:cs="Arial"/>
+                <w:sz w:val="22"/>
+                <w:szCs w:val="22"/>
+              </w:rPr>
+              <m:t>ν</m:t>
+            </m:r>
+          </m:sub>
+          <m:sup>
+            <m:r>
+              <w:rPr>
+                <w:rFonts w:ascii="Cambria Math" w:hAnsi="Cambria Math" w:cs="Arial"/>
+                <w:sz w:val="22"/>
+                <w:szCs w:val="22"/>
+              </w:rPr>
+              <m:t>T</m:t>
+            </m:r>
+          </m:sup>
+        </m:sSubSup>
+        <m:acc>
+          <m:accPr>
+            <m:chr m:val="̃"/>
+            <m:ctrlPr>
+              <w:rPr>
+                <w:rFonts w:ascii="Cambria Math" w:hAnsi="Cambria Math" w:cs="Arial"/>
+                <w:b/>
+                <w:bCs/>
+                <w:i/>
+                <w:sz w:val="22"/>
+                <w:szCs w:val="22"/>
+              </w:rPr>
+            </m:ctrlPr>
+          </m:accPr>
+          <m:e>
+            <m:r>
+              <m:rPr>
+                <m:sty m:val="bi"/>
+              </m:rPr>
+              <w:rPr>
+                <w:rFonts w:ascii="Cambria Math" w:hAnsi="Cambria Math" w:cs="Arial"/>
+                <w:sz w:val="22"/>
+                <w:szCs w:val="22"/>
+              </w:rPr>
+              <m:t>T</m:t>
+            </m:r>
+          </m:e>
+        </m:acc>
+      </m:oMath>
+      <w:r>
+        <w:rPr>
+          <w:rFonts w:ascii="Arial" w:hAnsi="Arial" w:cs="Arial"/>
+          <w:b/>
+          <w:bCs/>
+          <w:sz w:val="22"/>
+          <w:szCs w:val="22"/>
+        </w:rPr>
+        <w:t xml:space="preserve"> </w:t>
+      </w:r>
+      <w:r>
+        <w:rPr>
+          <w:rFonts w:ascii="Arial" w:hAnsi="Arial" w:cs="Arial"/>
+          <w:sz w:val="22"/>
+          <w:szCs w:val="22"/>
+        </w:rPr>
+        <w:t xml:space="preserve">is essentially just a vector of the amounts of each of the eigenfaces present in </w:t>
+      </w:r>
+      <m:oMath>
+        <m:acc>
+          <m:accPr>
+            <m:chr m:val="̃"/>
+            <m:ctrlPr>
+              <w:rPr>
+                <w:rFonts w:ascii="Cambria Math" w:hAnsi="Cambria Math" w:cs="Arial"/>
+                <w:b/>
+                <w:bCs/>
+                <w:i/>
+                <w:sz w:val="22"/>
+                <w:szCs w:val="22"/>
+              </w:rPr>
+            </m:ctrlPr>
+          </m:accPr>
+          <m:e>
+            <m:r>
+              <m:rPr>
+                <m:sty m:val="bi"/>
+              </m:rPr>
+              <w:rPr>
+                <w:rFonts w:ascii="Cambria Math" w:hAnsi="Cambria Math" w:cs="Arial"/>
+                <w:sz w:val="22"/>
+                <w:szCs w:val="22"/>
+              </w:rPr>
+              <m:t>T</m:t>
+            </m:r>
+          </m:e>
+        </m:acc>
+      </m:oMath>
+      <w:r>
+        <w:rPr>
+          <w:rFonts w:ascii="Arial" w:hAnsi="Arial" w:cs="Arial"/>
+          <w:sz w:val="22"/>
+          <w:szCs w:val="22"/>
+        </w:rPr>
+        <w:t>.</w:t>
+      </w:r>
+      <w:r>
+        <w:rPr>
+          <w:rFonts w:ascii="Arial" w:hAnsi="Arial" w:cs="Arial"/>
+          <w:b/>
+          <w:bCs/>
+          <w:sz w:val="22"/>
+          <w:szCs w:val="22"/>
+        </w:rPr>
+        <w:t xml:space="preserve"> </w:t>
+      </w:r>
+      <w:r>
+        <w:rPr>
+          <w:rFonts w:ascii="Arial" w:hAnsi="Arial" w:cs="Arial"/>
+          <w:sz w:val="22"/>
+          <w:szCs w:val="22"/>
+        </w:rPr>
+        <w:t xml:space="preserve">As such, since </w:t>
+      </w:r>
+      <m:oMath>
+        <m:sSub>
+          <m:sSubPr>
+            <m:ctrlPr>
+              <w:rPr>
+                <w:rFonts w:ascii="Cambria Math" w:hAnsi="Cambria Math" w:cs="Arial"/>
+                <w:b/>
+                <w:bCs/>
+                <w:i/>
+                <w:sz w:val="22"/>
+                <w:szCs w:val="22"/>
+              </w:rPr>
+            </m:ctrlPr>
+          </m:sSubPr>
+          <m:e>
+            <m:r>
+              <m:rPr>
+                <m:sty m:val="bi"/>
+              </m:rPr>
+              <w:rPr>
+                <w:rFonts w:ascii="Cambria Math" w:hAnsi="Cambria Math" w:cs="Arial"/>
+                <w:sz w:val="22"/>
+                <w:szCs w:val="22"/>
+              </w:rPr>
+              <m:t>u</m:t>
+            </m:r>
+          </m:e>
+          <m:sub>
+            <m:r>
+              <m:rPr>
+                <m:sty m:val="bi"/>
+              </m:rPr>
+              <w:rPr>
+                <w:rFonts w:ascii="Cambria Math" w:hAnsi="Cambria Math" w:cs="Arial"/>
+                <w:sz w:val="22"/>
+                <w:szCs w:val="22"/>
+              </w:rPr>
+              <m:t>13</m:t>
+            </m:r>
+          </m:sub>
+        </m:sSub>
+      </m:oMath>
+      <w:r>
+        <w:rPr>
+          <w:rFonts w:ascii="Arial" w:hAnsi="Arial" w:cs="Arial"/>
+          <w:b/>
+          <w:bCs/>
+          <w:sz w:val="22"/>
+          <w:szCs w:val="22"/>
+        </w:rPr>
+        <w:t xml:space="preserve"> </w:t>
+      </w:r>
+      <w:r>
+        <w:rPr>
+          <w:rFonts w:ascii="Arial" w:hAnsi="Arial" w:cs="Arial"/>
+          <w:sz w:val="22"/>
+          <w:szCs w:val="22"/>
+        </w:rPr>
+        <w:t>corresponds to moustaches, we can simply observe the magnitude of the 13</w:t>
+      </w:r>
+      <w:r>
+        <w:rPr>
+          <w:rFonts w:ascii="Arial" w:hAnsi="Arial" w:cs="Arial"/>
+          <w:sz w:val="22"/>
+          <w:szCs w:val="22"/>
+          <w:vertAlign w:val="superscript"/>
+        </w:rPr>
+        <w:t>th</w:t>
+      </w:r>
+      <w:r>
+        <w:rPr>
+          <w:rFonts w:ascii="Arial" w:hAnsi="Arial" w:cs="Arial"/>
+          <w:sz w:val="22"/>
+          <w:szCs w:val="22"/>
+        </w:rPr>
+        <w:t xml:space="preserve"> element of </w:t>
+      </w:r>
+      <m:oMath>
+        <m:sSub>
+          <m:sSubPr>
+            <m:ctrlPr>
+              <w:rPr>
+                <w:rFonts w:ascii="Cambria Math" w:hAnsi="Cambria Math" w:cs="Arial"/>
+                <w:b/>
+                <w:bCs/>
+                <w:i/>
+                <w:sz w:val="22"/>
+                <w:szCs w:val="22"/>
+              </w:rPr>
+            </m:ctrlPr>
+          </m:sSubPr>
+          <m:e>
+            <m:acc>
+              <m:accPr>
+                <m:chr m:val="̃"/>
+                <m:ctrlPr>
+                  <w:rPr>
+                    <w:rFonts w:ascii="Cambria Math" w:hAnsi="Cambria Math" w:cs="Arial"/>
+                    <w:b/>
+                    <w:bCs/>
+                    <w:i/>
+                    <w:sz w:val="22"/>
+                    <w:szCs w:val="22"/>
+                  </w:rPr>
+                </m:ctrlPr>
+              </m:accPr>
+              <m:e>
+                <m:r>
+                  <m:rPr>
+                    <m:sty m:val="bi"/>
+                  </m:rPr>
+                  <w:rPr>
+                    <w:rFonts w:ascii="Cambria Math" w:hAnsi="Cambria Math" w:cs="Arial"/>
+                    <w:sz w:val="22"/>
+                    <w:szCs w:val="22"/>
+                  </w:rPr>
+                  <m:t>T</m:t>
+                </m:r>
+              </m:e>
+            </m:acc>
+          </m:e>
+          <m:sub>
+            <m:r>
+              <m:rPr>
+                <m:sty m:val="bi"/>
+              </m:rPr>
+              <w:rPr>
+                <w:rFonts w:ascii="Cambria Math" w:hAnsi="Cambria Math" w:cs="Arial"/>
+                <w:sz w:val="22"/>
+                <w:szCs w:val="22"/>
+              </w:rPr>
+              <m:t>P,ν,</m:t>
+            </m:r>
+          </m:sub>
+        </m:sSub>
+      </m:oMath>
+      <w:r>
+        <w:rPr>
+          <w:rFonts w:ascii="Arial" w:hAnsi="Arial" w:cs="Arial"/>
+          <w:sz w:val="22"/>
+          <w:szCs w:val="22"/>
+        </w:rPr>
+        <w:t xml:space="preserve">, i.e., </w:t>
+      </w:r>
+      <m:oMath>
+        <m:sSub>
+          <m:sSubPr>
+            <m:ctrlPr>
+              <w:rPr>
+                <w:rFonts w:ascii="Cambria Math" w:hAnsi="Cambria Math" w:cs="Arial"/>
+                <w:i/>
+                <w:sz w:val="22"/>
+                <w:szCs w:val="22"/>
+              </w:rPr>
+            </m:ctrlPr>
+          </m:sSubPr>
+          <m:e>
+            <m:acc>
+              <m:accPr>
+                <m:chr m:val="̃"/>
+                <m:ctrlPr>
+                  <w:rPr>
+                    <w:rFonts w:ascii="Cambria Math" w:hAnsi="Cambria Math" w:cs="Arial"/>
+                    <w:i/>
+                    <w:sz w:val="22"/>
+                    <w:szCs w:val="22"/>
+                  </w:rPr>
+                </m:ctrlPr>
+              </m:accPr>
+              <m:e>
+                <m:r>
+                  <w:rPr>
+                    <w:rFonts w:ascii="Cambria Math" w:hAnsi="Cambria Math" w:cs="Arial"/>
+                    <w:sz w:val="22"/>
+                    <w:szCs w:val="22"/>
+                  </w:rPr>
+                  <m:t>t</m:t>
+                </m:r>
+              </m:e>
+            </m:acc>
+          </m:e>
+          <m:sub>
+            <m:r>
+              <w:rPr>
+                <w:rFonts w:ascii="Cambria Math" w:hAnsi="Cambria Math" w:cs="Arial"/>
+                <w:sz w:val="22"/>
+                <w:szCs w:val="22"/>
+              </w:rPr>
+              <m:t>P,ν,13</m:t>
+            </m:r>
+          </m:sub>
+        </m:sSub>
+      </m:oMath>
+      <w:r>
+        <w:rPr>
+          <w:rFonts w:ascii="Arial" w:hAnsi="Arial" w:cs="Arial"/>
+          <w:sz w:val="22"/>
+          <w:szCs w:val="22"/>
+        </w:rPr>
+        <w:t xml:space="preserve">, to gauge the amount of variation from the mean face explainable by a moustache. With this logic in mind, we found </w:t>
+      </w:r>
+      <m:oMath>
+        <m:sSub>
+          <m:sSubPr>
+            <m:ctrlPr>
+              <w:rPr>
+                <w:rFonts w:ascii="Cambria Math" w:hAnsi="Cambria Math" w:cs="Arial"/>
+                <w:b/>
+                <w:bCs/>
+                <w:i/>
+                <w:sz w:val="22"/>
+                <w:szCs w:val="22"/>
+              </w:rPr>
+            </m:ctrlPr>
+          </m:sSubPr>
+          <m:e>
+            <m:acc>
+              <m:accPr>
+                <m:chr m:val="̃"/>
+                <m:ctrlPr>
+                  <w:rPr>
+                    <w:rFonts w:ascii="Cambria Math" w:hAnsi="Cambria Math" w:cs="Arial"/>
+                    <w:b/>
+                    <w:bCs/>
+                    <w:i/>
+                    <w:sz w:val="22"/>
+                    <w:szCs w:val="22"/>
+                  </w:rPr>
+                </m:ctrlPr>
+              </m:accPr>
+              <m:e>
+                <m:r>
+                  <m:rPr>
+                    <m:sty m:val="bi"/>
+                  </m:rPr>
+                  <w:rPr>
+                    <w:rFonts w:ascii="Cambria Math" w:hAnsi="Cambria Math" w:cs="Arial"/>
+                    <w:sz w:val="22"/>
+                    <w:szCs w:val="22"/>
+                  </w:rPr>
+                  <m:t>A</m:t>
+                </m:r>
+              </m:e>
+            </m:acc>
+          </m:e>
+          <m:sub>
+            <m:r>
+              <m:rPr>
+                <m:sty m:val="bi"/>
+              </m:rPr>
+              <w:rPr>
+                <w:rFonts w:ascii="Cambria Math" w:hAnsi="Cambria Math" w:cs="Arial"/>
+                <w:sz w:val="22"/>
+                <w:szCs w:val="22"/>
+              </w:rPr>
+              <m:t>P,47,j</m:t>
+            </m:r>
+          </m:sub>
+        </m:sSub>
+      </m:oMath>
+      <w:r>
+        <w:rPr>
+          <w:rFonts w:ascii="Arial" w:hAnsi="Arial" w:cs="Arial"/>
+          <w:sz w:val="22"/>
+          <w:szCs w:val="22"/>
+        </w:rPr>
+        <w:t xml:space="preserve"> and subsequently </w:t>
+      </w:r>
+      <m:oMath>
+        <m:sSub>
+          <m:sSubPr>
+            <m:ctrlPr>
+              <w:rPr>
+                <w:rFonts w:ascii="Cambria Math" w:hAnsi="Cambria Math" w:cs="Arial"/>
+                <w:i/>
+                <w:sz w:val="22"/>
+                <w:szCs w:val="22"/>
+              </w:rPr>
+            </m:ctrlPr>
+          </m:sSubPr>
+          <m:e>
+            <m:acc>
+              <m:accPr>
+                <m:chr m:val="̃"/>
+                <m:ctrlPr>
+                  <w:rPr>
+                    <w:rFonts w:ascii="Cambria Math" w:hAnsi="Cambria Math" w:cs="Arial"/>
+                    <w:i/>
+                    <w:sz w:val="22"/>
+                    <w:szCs w:val="22"/>
+                  </w:rPr>
+                </m:ctrlPr>
+              </m:accPr>
+              <m:e>
+                <m:r>
+                  <w:rPr>
+                    <w:rFonts w:ascii="Cambria Math" w:hAnsi="Cambria Math" w:cs="Arial"/>
+                    <w:sz w:val="22"/>
+                    <w:szCs w:val="22"/>
+                  </w:rPr>
+                  <m:t>a</m:t>
+                </m:r>
+              </m:e>
+            </m:acc>
+          </m:e>
+          <m:sub>
+            <m:r>
+              <w:rPr>
+                <w:rFonts w:ascii="Cambria Math" w:hAnsi="Cambria Math" w:cs="Arial"/>
+                <w:sz w:val="22"/>
+                <w:szCs w:val="22"/>
+              </w:rPr>
+              <m:t>P,47,13,j</m:t>
+            </m:r>
+          </m:sub>
+        </m:sSub>
+      </m:oMath>
+      <w:r>
+        <w:rPr>
+          <w:rFonts w:ascii="Arial" w:hAnsi="Arial" w:cs="Arial"/>
+          <w:sz w:val="22"/>
+          <w:szCs w:val="22"/>
+        </w:rPr>
+        <w:t xml:space="preserve"> for </w:t>
+      </w:r>
+      <m:oMath>
+        <m:r>
+          <w:rPr>
+            <w:rFonts w:ascii="Cambria Math" w:hAnsi="Cambria Math" w:cs="Arial"/>
+            <w:sz w:val="22"/>
+            <w:szCs w:val="22"/>
+          </w:rPr>
+          <m:t>∀j</m:t>
+        </m:r>
+        <m:r>
+          <m:rPr>
+            <m:scr m:val="double-struck"/>
+          </m:rPr>
+          <w:rPr>
+            <w:rFonts w:ascii="Cambria Math" w:hAnsi="Cambria Math" w:cs="Arial"/>
+            <w:sz w:val="22"/>
+            <w:szCs w:val="22"/>
+          </w:rPr>
+          <m:t>∈N≤</m:t>
+        </m:r>
+        <m:r>
+          <w:rPr>
+            <w:rFonts w:ascii="Cambria Math" w:hAnsi="Cambria Math" w:cs="Arial"/>
+            <w:sz w:val="22"/>
+            <w:szCs w:val="22"/>
+          </w:rPr>
+          <m:t>n</m:t>
+        </m:r>
+      </m:oMath>
+      <w:r>
+        <w:rPr>
+          <w:rFonts w:ascii="Arial" w:hAnsi="Arial" w:cs="Arial"/>
+          <w:sz w:val="22"/>
+          <w:szCs w:val="22"/>
+        </w:rPr>
+        <w:t xml:space="preserve">. We then set about finding a suitable moustache detection threshold </w:t>
+      </w:r>
+      <m:oMath>
+        <m:r>
+          <w:rPr>
+            <w:rFonts w:ascii="Cambria Math" w:hAnsi="Cambria Math" w:cs="Arial"/>
+            <w:sz w:val="22"/>
+            <w:szCs w:val="22"/>
+          </w:rPr>
+          <m:t>ϕ</m:t>
+        </m:r>
+      </m:oMath>
+      <w:r>
+        <w:rPr>
+          <w:rFonts w:ascii="Arial" w:hAnsi="Arial" w:cs="Arial"/>
+          <w:sz w:val="22"/>
+          <w:szCs w:val="22"/>
+        </w:rPr>
+        <w:t xml:space="preserve"> that best made true the statement</w:t>
+      </w:r>
+    </w:p>
+    <w:p>
+      <w:pPr>
+        <w:rPr>
           <w:sz w:val="22"/>
           <w:szCs w:val="22"/>
         </w:rPr>
@@ -8102,6 +9133,7 @@
             <m:e>
               <m:acc>
                 <m:accPr>
+                  <m:chr m:val="̃"/>
                   <m:ctrlPr>
                     <w:rPr>
                       <w:rFonts w:ascii="Cambria Math" w:hAnsi="Cambria Math" w:cs="Arial"/>
@@ -8112,29 +9144,14 @@
                   </m:ctrlPr>
                 </m:accPr>
                 <m:e>
-                  <m:acc>
-                    <m:accPr>
-                      <m:chr m:val="̃"/>
-                      <m:ctrlPr>
-                        <w:rPr>
-                          <w:rFonts w:ascii="Cambria Math" w:hAnsi="Cambria Math" w:cs="Arial"/>
-                          <w:i/>
-                          <w:sz w:val="22"/>
-                          <w:szCs w:val="22"/>
-                        </w:rPr>
-                      </m:ctrlPr>
-                    </m:accPr>
-                    <m:e>
-                      <m:r>
-                        <w:rPr>
-                          <w:rFonts w:ascii="Cambria Math" w:hAnsi="Cambria Math" w:cs="Arial"/>
-                          <w:sz w:val="22"/>
-                          <w:szCs w:val="22"/>
-                        </w:rPr>
-                        <m:t>A</m:t>
-                      </m:r>
-                    </m:e>
-                  </m:acc>
+                  <m:r>
+                    <w:rPr>
+                      <w:rFonts w:ascii="Cambria Math" w:hAnsi="Cambria Math" w:cs="Arial"/>
+                      <w:sz w:val="22"/>
+                      <w:szCs w:val="22"/>
+                    </w:rPr>
+                    <m:t>a</m:t>
+                  </m:r>
                 </m:e>
               </m:acc>
             </m:e>
@@ -8145,7 +9162,7 @@
                   <w:sz w:val="22"/>
                   <w:szCs w:val="22"/>
                 </w:rPr>
-                <m:t>r</m:t>
+                <m:t>P,47,13,j</m:t>
               </m:r>
             </m:sub>
           </m:sSub>
@@ -8155,7 +9172,7 @@
               <w:sz w:val="22"/>
               <w:szCs w:val="22"/>
             </w:rPr>
-            <m:t>=</m:t>
+            <m:t>&gt;ϕ⇔</m:t>
           </m:r>
           <m:sSub>
             <m:sSubPr>
@@ -8175,7 +9192,7 @@
                   <w:sz w:val="22"/>
                   <w:szCs w:val="22"/>
                 </w:rPr>
-                <m:t>U</m:t>
+                <m:t>F</m:t>
               </m:r>
             </m:e>
             <m:sub>
@@ -8185,107 +9202,526 @@
                   <w:sz w:val="22"/>
                   <w:szCs w:val="22"/>
                 </w:rPr>
-                <m:t>r</m:t>
+                <m:t>j</m:t>
               </m:r>
             </m:sub>
           </m:sSub>
-          <m:sSub>
-            <m:sSubPr>
-              <m:ctrlPr>
-                <w:rPr>
-                  <w:rFonts w:ascii="Cambria Math" w:hAnsi="Cambria Math" w:cs="Arial"/>
-                  <w:sz w:val="22"/>
-                  <w:szCs w:val="22"/>
-                </w:rPr>
-              </m:ctrlPr>
-            </m:sSubPr>
-            <m:e>
-              <m:r>
-                <m:rPr>
-                  <m:sty m:val="p"/>
-                </m:rPr>
-                <w:rPr>
-                  <w:rFonts w:ascii="Cambria Math" w:hAnsi="Cambria Math" w:cs="Arial"/>
-                  <w:sz w:val="22"/>
-                  <w:szCs w:val="22"/>
-                </w:rPr>
-                <m:t>Σ</m:t>
-              </m:r>
-            </m:e>
-            <m:sub>
-              <m:r>
-                <m:rPr>
-                  <m:sty m:val="p"/>
-                </m:rPr>
-                <w:rPr>
-                  <w:rFonts w:ascii="Cambria Math" w:hAnsi="Cambria Math" w:cs="Arial"/>
-                  <w:sz w:val="22"/>
-                  <w:szCs w:val="22"/>
-                </w:rPr>
-                <m:t>r</m:t>
-              </m:r>
-            </m:sub>
-          </m:sSub>
-          <m:sSubSup>
-            <m:sSubSupPr>
-              <m:ctrlPr>
-                <w:rPr>
-                  <w:rFonts w:ascii="Cambria Math" w:hAnsi="Cambria Math" w:cs="Arial"/>
-                  <w:i/>
-                  <w:sz w:val="22"/>
-                  <w:szCs w:val="22"/>
-                </w:rPr>
-              </m:ctrlPr>
-            </m:sSubSupPr>
-            <m:e>
-              <m:r>
-                <w:rPr>
-                  <w:rFonts w:ascii="Cambria Math" w:hAnsi="Cambria Math" w:cs="Arial"/>
-                  <w:sz w:val="22"/>
-                  <w:szCs w:val="22"/>
-                </w:rPr>
-                <m:t>V</m:t>
-              </m:r>
-            </m:e>
-            <m:sub>
-              <m:r>
-                <w:rPr>
-                  <w:rFonts w:ascii="Cambria Math" w:hAnsi="Cambria Math" w:cs="Arial"/>
-                  <w:sz w:val="22"/>
-                  <w:szCs w:val="22"/>
-                </w:rPr>
-                <m:t>r</m:t>
-              </m:r>
-            </m:sub>
-            <m:sup>
-              <m:r>
-                <w:rPr>
-                  <w:rFonts w:ascii="Cambria Math" w:hAnsi="Cambria Math" w:cs="Arial"/>
-                  <w:sz w:val="22"/>
-                  <w:szCs w:val="22"/>
-                </w:rPr>
-                <m:t>T</m:t>
-              </m:r>
-            </m:sup>
-          </m:sSubSup>
+          <m:r>
+            <m:rPr>
+              <m:sty m:val="bi"/>
+            </m:rPr>
+            <w:rPr>
+              <w:rFonts w:ascii="Cambria Math" w:hAnsi="Cambria Math"/>
+              <w:sz w:val="22"/>
+              <w:szCs w:val="22"/>
+            </w:rPr>
+            <m:t xml:space="preserve"> </m:t>
+          </m:r>
+          <m:r>
+            <m:rPr>
+              <m:sty m:val="p"/>
+            </m:rPr>
+            <w:rPr>
+              <w:rFonts w:ascii="Cambria Math" w:hAnsi="Cambria Math"/>
+              <w:sz w:val="22"/>
+              <w:szCs w:val="22"/>
+            </w:rPr>
+            <m:t xml:space="preserve">has a </m:t>
+          </m:r>
+          <m:r>
+            <m:rPr>
+              <m:sty m:val="p"/>
+            </m:rPr>
+            <w:rPr>
+              <w:rFonts w:ascii="Cambria Math" w:hAnsi="Cambria Math" w:cs="Arial"/>
+              <w:sz w:val="22"/>
+              <w:szCs w:val="22"/>
+            </w:rPr>
+            <m:t>moustache</m:t>
+          </m:r>
         </m:oMath>
       </m:oMathPara>
     </w:p>
     <w:p>
       <w:pPr>
         <w:rPr>
-          <w:rFonts w:ascii="Arial" w:hAnsi="Arial" w:cs="Arial"/>
           <w:sz w:val="22"/>
           <w:szCs w:val="22"/>
         </w:rPr>
       </w:pPr>
       <w:r>
         <w:rPr>
-          <w:rFonts w:ascii="Arial" w:hAnsi="Arial" w:cs="Arial"/>
-          <w:sz w:val="22"/>
-          <w:szCs w:val="22"/>
-        </w:rPr>
-        <w:t xml:space="preserve">We will </w:t>
+          <w:sz w:val="22"/>
+          <w:szCs w:val="22"/>
+        </w:rPr>
+        <w:t xml:space="preserve">for </w:t>
+      </w:r>
+      <m:oMath>
+        <m:r>
+          <w:rPr>
+            <w:rFonts w:ascii="Cambria Math" w:hAnsi="Cambria Math" w:cs="Arial"/>
+            <w:sz w:val="22"/>
+            <w:szCs w:val="22"/>
+          </w:rPr>
+          <m:t>∀j</m:t>
+        </m:r>
+        <m:r>
+          <m:rPr>
+            <m:scr m:val="double-struck"/>
+          </m:rPr>
+          <w:rPr>
+            <w:rFonts w:ascii="Cambria Math" w:hAnsi="Cambria Math" w:cs="Arial"/>
+            <w:sz w:val="22"/>
+            <w:szCs w:val="22"/>
+          </w:rPr>
+          <m:t>∈N≤</m:t>
+        </m:r>
+        <m:r>
+          <w:rPr>
+            <w:rFonts w:ascii="Cambria Math" w:hAnsi="Cambria Math" w:cs="Arial"/>
+            <w:sz w:val="22"/>
+            <w:szCs w:val="22"/>
+          </w:rPr>
+          <m:t>n</m:t>
+        </m:r>
+      </m:oMath>
+      <w:r>
+        <w:rPr>
+          <w:sz w:val="22"/>
+          <w:szCs w:val="22"/>
+        </w:rPr>
+        <w:t>.</w:t>
+      </w:r>
+    </w:p>
+    <w:p>
+      <w:pPr>
+        <w:rPr>
+          <w:rFonts w:ascii="Arial" w:hAnsi="Arial" w:cs="Arial"/>
+          <w:sz w:val="22"/>
+          <w:szCs w:val="22"/>
+        </w:rPr>
+      </w:pPr>
+      <w:r>
+        <w:rPr>
+          <w:rFonts w:ascii="Arial" w:hAnsi="Arial" w:cs="Arial"/>
+          <w:sz w:val="22"/>
+          <w:szCs w:val="22"/>
+        </w:rPr>
+        <w:t>This was achieved by numerically solving the following maximisation problem:</w:t>
+      </w:r>
+    </w:p>
+    <w:p>
+      <w:pPr>
+        <w:rPr>
+          <w:rFonts w:ascii="Arial" w:hAnsi="Arial" w:cs="Arial"/>
+          <w:sz w:val="22"/>
+          <w:szCs w:val="22"/>
+        </w:rPr>
+      </w:pPr>
+      <m:oMathPara>
+        <m:oMath>
+          <m:func>
+            <m:funcPr>
+              <m:ctrlPr>
+                <w:rPr>
+                  <w:rFonts w:ascii="Cambria Math" w:hAnsi="Cambria Math" w:cs="Arial"/>
+                  <w:i/>
+                  <w:sz w:val="22"/>
+                  <w:szCs w:val="22"/>
+                </w:rPr>
+              </m:ctrlPr>
+            </m:funcPr>
+            <m:fName>
+              <m:limLow>
+                <m:limLowPr>
+                  <m:ctrlPr>
+                    <w:rPr>
+                      <w:rFonts w:ascii="Cambria Math" w:hAnsi="Cambria Math" w:cs="Arial"/>
+                      <w:i/>
+                      <w:sz w:val="22"/>
+                      <w:szCs w:val="22"/>
+                    </w:rPr>
+                  </m:ctrlPr>
+                </m:limLowPr>
+                <m:e>
+                  <m:r>
+                    <m:rPr>
+                      <m:sty m:val="p"/>
+                    </m:rPr>
+                    <w:rPr>
+                      <w:rFonts w:ascii="Cambria Math" w:hAnsi="Cambria Math" w:cs="Arial"/>
+                      <w:sz w:val="22"/>
+                      <w:szCs w:val="22"/>
+                    </w:rPr>
+                    <m:t>max</m:t>
+                  </m:r>
+                </m:e>
+                <m:lim>
+                  <m:r>
+                    <w:rPr>
+                      <w:rFonts w:ascii="Cambria Math" w:hAnsi="Cambria Math" w:cs="Arial"/>
+                      <w:sz w:val="22"/>
+                      <w:szCs w:val="22"/>
+                    </w:rPr>
+                    <m:t>ϕ</m:t>
+                  </m:r>
+                </m:lim>
+              </m:limLow>
+            </m:fName>
+            <m:e>
+              <m:f>
+                <m:fPr>
+                  <m:ctrlPr>
+                    <w:rPr>
+                      <w:rFonts w:ascii="Cambria Math" w:hAnsi="Cambria Math" w:cs="Arial"/>
+                      <w:i/>
+                      <w:sz w:val="22"/>
+                      <w:szCs w:val="22"/>
+                    </w:rPr>
+                  </m:ctrlPr>
+                </m:fPr>
+                <m:num>
+                  <m:r>
+                    <w:rPr>
+                      <w:rFonts w:ascii="Cambria Math" w:hAnsi="Cambria Math" w:cs="Arial"/>
+                      <w:sz w:val="22"/>
+                      <w:szCs w:val="22"/>
+                    </w:rPr>
+                    <m:t>1</m:t>
+                  </m:r>
+                </m:num>
+                <m:den>
+                  <m:r>
+                    <w:rPr>
+                      <w:rFonts w:ascii="Cambria Math" w:hAnsi="Cambria Math" w:cs="Arial"/>
+                      <w:sz w:val="22"/>
+                      <w:szCs w:val="22"/>
+                    </w:rPr>
+                    <m:t>n</m:t>
+                  </m:r>
+                </m:den>
+              </m:f>
+              <m:nary>
+                <m:naryPr>
+                  <m:chr m:val="∑"/>
+                  <m:ctrlPr>
+                    <w:rPr>
+                      <w:rFonts w:ascii="Cambria Math" w:hAnsi="Cambria Math" w:cs="Arial"/>
+                      <w:i/>
+                      <w:sz w:val="22"/>
+                      <w:szCs w:val="22"/>
+                    </w:rPr>
+                  </m:ctrlPr>
+                </m:naryPr>
+                <m:sub>
+                  <m:r>
+                    <w:rPr>
+                      <w:rFonts w:ascii="Cambria Math" w:hAnsi="Cambria Math" w:cs="Arial"/>
+                      <w:sz w:val="22"/>
+                      <w:szCs w:val="22"/>
+                    </w:rPr>
+                    <m:t>j=1</m:t>
+                  </m:r>
+                </m:sub>
+                <m:sup>
+                  <m:r>
+                    <w:rPr>
+                      <w:rFonts w:ascii="Cambria Math" w:hAnsi="Cambria Math" w:cs="Arial"/>
+                      <w:sz w:val="22"/>
+                      <w:szCs w:val="22"/>
+                    </w:rPr>
+                    <m:t>n</m:t>
+                  </m:r>
+                </m:sup>
+                <m:e>
+                  <m:d>
+                    <m:dPr>
+                      <m:begChr m:val="["/>
+                      <m:endChr m:val="]"/>
+                      <m:ctrlPr>
+                        <w:rPr>
+                          <w:rFonts w:ascii="Cambria Math" w:hAnsi="Cambria Math" w:cs="Arial"/>
+                          <w:i/>
+                          <w:sz w:val="22"/>
+                          <w:szCs w:val="22"/>
+                        </w:rPr>
+                      </m:ctrlPr>
+                    </m:dPr>
+                    <m:e>
+                      <m:sSub>
+                        <m:sSubPr>
+                          <m:ctrlPr>
+                            <w:rPr>
+                              <w:rFonts w:ascii="Cambria Math" w:hAnsi="Cambria Math" w:cs="Arial"/>
+                              <w:i/>
+                              <w:sz w:val="22"/>
+                              <w:szCs w:val="22"/>
+                            </w:rPr>
+                          </m:ctrlPr>
+                        </m:sSubPr>
+                        <m:e>
+                          <m:acc>
+                            <m:accPr>
+                              <m:chr m:val="̃"/>
+                              <m:ctrlPr>
+                                <w:rPr>
+                                  <w:rFonts w:ascii="Cambria Math" w:hAnsi="Cambria Math" w:cs="Arial"/>
+                                  <w:i/>
+                                  <w:sz w:val="22"/>
+                                  <w:szCs w:val="22"/>
+                                </w:rPr>
+                              </m:ctrlPr>
+                            </m:accPr>
+                            <m:e>
+                              <m:r>
+                                <w:rPr>
+                                  <w:rFonts w:ascii="Cambria Math" w:hAnsi="Cambria Math" w:cs="Arial"/>
+                                  <w:sz w:val="22"/>
+                                  <w:szCs w:val="22"/>
+                                </w:rPr>
+                                <m:t>a</m:t>
+                              </m:r>
+                            </m:e>
+                          </m:acc>
+                        </m:e>
+                        <m:sub>
+                          <m:r>
+                            <w:rPr>
+                              <w:rFonts w:ascii="Cambria Math" w:hAnsi="Cambria Math" w:cs="Arial"/>
+                              <w:sz w:val="22"/>
+                              <w:szCs w:val="22"/>
+                            </w:rPr>
+                            <m:t>P,47,13,j</m:t>
+                          </m:r>
+                        </m:sub>
+                      </m:sSub>
+                      <m:r>
+                        <w:rPr>
+                          <w:rFonts w:ascii="Cambria Math" w:hAnsi="Cambria Math" w:cs="Arial"/>
+                          <w:sz w:val="22"/>
+                          <w:szCs w:val="22"/>
+                        </w:rPr>
+                        <m:t>&gt;ϕ≡</m:t>
+                      </m:r>
+                      <m:sSub>
+                        <m:sSubPr>
+                          <m:ctrlPr>
+                            <w:rPr>
+                              <w:rFonts w:ascii="Cambria Math" w:hAnsi="Cambria Math" w:cs="Arial"/>
+                              <w:i/>
+                              <w:sz w:val="22"/>
+                              <w:szCs w:val="22"/>
+                            </w:rPr>
+                          </m:ctrlPr>
+                        </m:sSubPr>
+                        <m:e>
+                          <m:r>
+                            <w:rPr>
+                              <w:rFonts w:ascii="Cambria Math" w:hAnsi="Cambria Math" w:cs="Arial"/>
+                              <w:sz w:val="22"/>
+                              <w:szCs w:val="22"/>
+                            </w:rPr>
+                            <m:t>F</m:t>
+                          </m:r>
+                        </m:e>
+                        <m:sub>
+                          <m:r>
+                            <w:rPr>
+                              <w:rFonts w:ascii="Cambria Math" w:hAnsi="Cambria Math" w:cs="Arial"/>
+                              <w:sz w:val="22"/>
+                              <w:szCs w:val="22"/>
+                            </w:rPr>
+                            <m:t>j</m:t>
+                          </m:r>
+                        </m:sub>
+                      </m:sSub>
+                      <m:r>
+                        <m:rPr>
+                          <m:sty m:val="bi"/>
+                        </m:rPr>
+                        <w:rPr>
+                          <w:rFonts w:ascii="Cambria Math" w:hAnsi="Cambria Math"/>
+                          <w:sz w:val="22"/>
+                          <w:szCs w:val="22"/>
+                        </w:rPr>
+                        <m:t xml:space="preserve"> </m:t>
+                      </m:r>
+                      <m:r>
+                        <m:rPr>
+                          <m:sty m:val="p"/>
+                        </m:rPr>
+                        <w:rPr>
+                          <w:rFonts w:ascii="Cambria Math" w:hAnsi="Cambria Math"/>
+                          <w:sz w:val="22"/>
+                          <w:szCs w:val="22"/>
+                        </w:rPr>
+                        <m:t xml:space="preserve">has a </m:t>
+                      </m:r>
+                      <m:r>
+                        <m:rPr>
+                          <m:sty m:val="p"/>
+                        </m:rPr>
+                        <w:rPr>
+                          <w:rFonts w:ascii="Cambria Math" w:hAnsi="Cambria Math" w:cs="Arial"/>
+                          <w:sz w:val="22"/>
+                          <w:szCs w:val="22"/>
+                        </w:rPr>
+                        <m:t>moustache</m:t>
+                      </m:r>
+                    </m:e>
+                  </m:d>
+                </m:e>
+              </m:nary>
+            </m:e>
+          </m:func>
+        </m:oMath>
+      </m:oMathPara>
+    </w:p>
+    <w:p>
+      <w:pPr>
+        <w:rPr>
+          <w:rFonts w:ascii="Arial" w:hAnsi="Arial" w:cs="Arial"/>
+          <w:sz w:val="22"/>
+          <w:szCs w:val="22"/>
+        </w:rPr>
+      </w:pPr>
+      <w:r>
+        <w:rPr>
+          <w:rFonts w:ascii="Arial" w:hAnsi="Arial" w:cs="Arial"/>
+          <w:sz w:val="22"/>
+          <w:szCs w:val="22"/>
+        </w:rPr>
+        <w:t>where the square brackets are the Iverson brackets. The results can be seen in the following graph:</w:t>
+      </w:r>
+    </w:p>
+    <w:p>
+      <w:pPr>
+        <w:jc w:val="center"/>
+        <w:rPr>
+          <w:rFonts w:ascii="Arial" w:hAnsi="Arial" w:cs="Arial"/>
+          <w:sz w:val="22"/>
+          <w:szCs w:val="22"/>
+        </w:rPr>
+      </w:pPr>
+      <w:r>
+        <w:rPr>
+          <w:rFonts w:ascii="Arial" w:hAnsi="Arial" w:cs="Arial"/>
+          <w:noProof/>
+          <w:sz w:val="22"/>
+          <w:szCs w:val="22"/>
+        </w:rPr>
+        <w:lastRenderedPageBreak/>
+        <w:drawing>
+          <wp:inline distT="0" distB="0" distL="0" distR="0" wp14:anchorId="53445CE7" wp14:editId="00ACE02A">
+            <wp:extent cx="4445000" cy="3327400"/>
+            <wp:effectExtent l="0" t="0" r="0" b="0"/>
+            <wp:docPr id="586534483" name="Picture 4" descr="A graph showing the difference between a moustache level and a level&#10;&#10;AI-generated content may be incorrect."/>
+            <wp:cNvGraphicFramePr>
+              <a:graphicFrameLocks xmlns:a="http://schemas.openxmlformats.org/drawingml/2006/main" noChangeAspect="1"/>
+            </wp:cNvGraphicFramePr>
+            <a:graphic xmlns:a="http://schemas.openxmlformats.org/drawingml/2006/main">
+              <a:graphicData uri="http://schemas.openxmlformats.org/drawingml/2006/picture">
+                <pic:pic xmlns:pic="http://schemas.openxmlformats.org/drawingml/2006/picture">
+                  <pic:nvPicPr>
+                    <pic:cNvPr id="586534483" name="Picture 4" descr="A graph showing the difference between a moustache level and a level&#10;&#10;AI-generated content may be incorrect."/>
+                    <pic:cNvPicPr/>
+                  </pic:nvPicPr>
+                  <pic:blipFill>
+                    <a:blip r:embed="rId5">
+                      <a:extLst>
+                        <a:ext uri="{28A0092B-C50C-407E-A947-70E740481C1C}">
+                          <a14:useLocalDpi xmlns:a14="http://schemas.microsoft.com/office/drawing/2010/main" val="0"/>
+                        </a:ext>
+                      </a:extLst>
+                    </a:blip>
+                    <a:stretch>
+                      <a:fillRect/>
+                    </a:stretch>
+                  </pic:blipFill>
+                  <pic:spPr>
+                    <a:xfrm>
+                      <a:off x="0" y="0"/>
+                      <a:ext cx="4445000" cy="3327400"/>
+                    </a:xfrm>
+                    <a:prstGeom prst="rect">
+                      <a:avLst/>
+                    </a:prstGeom>
+                  </pic:spPr>
+                </pic:pic>
+              </a:graphicData>
+            </a:graphic>
+          </wp:inline>
+        </w:drawing>
+      </w:r>
+    </w:p>
+    <w:p>
+      <w:pPr>
+        <w:rPr>
+          <w:rFonts w:ascii="Arial" w:hAnsi="Arial" w:cs="Arial"/>
+          <w:sz w:val="22"/>
+          <w:szCs w:val="22"/>
+        </w:rPr>
+      </w:pPr>
+      <w:r>
+        <w:rPr>
+          <w:rFonts w:ascii="Arial" w:hAnsi="Arial" w:cs="Arial"/>
+          <w:sz w:val="22"/>
+          <w:szCs w:val="22"/>
+        </w:rPr>
+        <w:t xml:space="preserve">As such we set </w:t>
+      </w:r>
+      <m:oMath>
+        <m:r>
+          <w:rPr>
+            <w:rFonts w:ascii="Cambria Math" w:hAnsi="Cambria Math" w:cs="Arial"/>
+            <w:sz w:val="22"/>
+            <w:szCs w:val="22"/>
+          </w:rPr>
+          <m:t>ϕ=1847.30</m:t>
+        </m:r>
+      </m:oMath>
+      <w:r>
+        <w:rPr>
+          <w:rFonts w:ascii="Arial" w:hAnsi="Arial" w:cs="Arial"/>
+          <w:sz w:val="22"/>
+          <w:szCs w:val="22"/>
+        </w:rPr>
+        <w:t xml:space="preserve">. While the graph would seem to suggest that for the given choice of </w:t>
+      </w:r>
+      <m:oMath>
+        <m:r>
+          <w:rPr>
+            <w:rFonts w:ascii="Cambria Math" w:hAnsi="Cambria Math" w:cs="Arial"/>
+            <w:sz w:val="22"/>
+            <w:szCs w:val="22"/>
+          </w:rPr>
+          <m:t>ϕ</m:t>
+        </m:r>
+      </m:oMath>
+      <w:r>
+        <w:rPr>
+          <w:rFonts w:ascii="Arial" w:hAnsi="Arial" w:cs="Arial"/>
+          <w:sz w:val="22"/>
+          <w:szCs w:val="22"/>
+        </w:rPr>
+        <w:t>, the detector boasts an exceptional degree of accuracy, namely 100%, it is important to recognise that this accuracy reading is going to be high by construction as we are testing against the data on which the detector was trained and optimised for. As such, the detector is likely to exhibit a lower degree of accuracy when tested against unseen data. Unfortunately, we do not have a validation set upon which to perform such a test however the exceptional accuracy of the detector given the training data probably does suggests at least some degree of model utility.</w:t>
+      </w:r>
+    </w:p>
+    <w:p>
+      <w:pPr>
+        <w:rPr>
+          <w:rFonts w:ascii="Arial" w:hAnsi="Arial" w:cs="Arial"/>
+          <w:sz w:val="22"/>
+          <w:szCs w:val="22"/>
+        </w:rPr>
+      </w:pPr>
+      <w:r>
+        <w:rPr>
+          <w:rFonts w:ascii="Arial" w:hAnsi="Arial" w:cs="Arial"/>
+          <w:sz w:val="22"/>
+          <w:szCs w:val="22"/>
+        </w:rPr>
+        <w:t xml:space="preserve"> </w:t>
       </w:r>
     </w:p>
     <w:sectPr>
@@ -8698,7 +10134,7 @@
   <w:style w:type="paragraph" w:default="1" w:styleId="Normal">
     <w:name w:val="Normal"/>
     <w:qFormat/>
-    <w:rsid w:val="00063327"/>
+    <w:rsid w:val="007012D8"/>
   </w:style>
   <w:style w:type="paragraph" w:styleId="Heading1">
     <w:name w:val="heading 1"/>

</xml_diff>